<commit_message>
Nova imagem + Controle de Tempo
</commit_message>
<xml_diff>
--- a/Arquivos enviados/M055 (L216) SPS v FESP_Laudo Pericial_2021.12.06.docx
+++ b/Arquivos enviados/M055 (L216) SPS v FESP_Laudo Pericial_2021.12.06.docx
@@ -307,14 +307,27 @@
                   <w:spacing w:after="0"/>
                   <w:ind w:left="-106"/>
                 </w:pPr>
-                <w:fldSimple w:instr=" MERGEFIELD &quot;Processo&quot; ">
-                  <w:r>
-                    <w:rPr>
-                      <w:noProof/>
-                    </w:rPr>
-                    <w:t>1005733-67.2020.8.26.0053</w:t>
-                  </w:r>
-                </w:fldSimple>
+                <w:r>
+                  <w:fldChar w:fldCharType="begin"/>
+                </w:r>
+                <w:r>
+                  <w:instrText xml:space="preserve"> MERGEFIELD "Processo" </w:instrText>
+                </w:r>
+                <w:r>
+                  <w:fldChar w:fldCharType="separate"/>
+                </w:r>
+                <w:r>
+                  <w:rPr>
+                    <w:noProof/>
+                  </w:rPr>
+                  <w:t>1005733-67.2020.8.26.0053</w:t>
+                </w:r>
+                <w:r>
+                  <w:rPr>
+                    <w:noProof/>
+                  </w:rPr>
+                  <w:fldChar w:fldCharType="end"/>
+                </w:r>
               </w:p>
             </w:tc>
           </w:tr>
@@ -355,14 +368,27 @@
                   <w:spacing w:after="0"/>
                   <w:ind w:left="-106"/>
                 </w:pPr>
-                <w:fldSimple w:instr=" MERGEFIELD &quot;Classe&quot; ">
-                  <w:r>
-                    <w:rPr>
-                      <w:noProof/>
-                    </w:rPr>
-                    <w:t>Procedimento Comum Cível</w:t>
-                  </w:r>
-                </w:fldSimple>
+                <w:r>
+                  <w:fldChar w:fldCharType="begin"/>
+                </w:r>
+                <w:r>
+                  <w:instrText xml:space="preserve"> MERGEFIELD "Classe" </w:instrText>
+                </w:r>
+                <w:r>
+                  <w:fldChar w:fldCharType="separate"/>
+                </w:r>
+                <w:r>
+                  <w:rPr>
+                    <w:noProof/>
+                  </w:rPr>
+                  <w:t>Procedimento Comum Cível</w:t>
+                </w:r>
+                <w:r>
+                  <w:rPr>
+                    <w:noProof/>
+                  </w:rPr>
+                  <w:fldChar w:fldCharType="end"/>
+                </w:r>
               </w:p>
             </w:tc>
           </w:tr>
@@ -405,14 +431,27 @@
                   <w:spacing w:after="0"/>
                   <w:ind w:left="-106"/>
                 </w:pPr>
-                <w:fldSimple w:instr=" MERGEFIELD &quot;Assunto&quot; ">
-                  <w:r>
-                    <w:rPr>
-                      <w:noProof/>
-                    </w:rPr>
-                    <w:t>Anulação de Débito Fiscal</w:t>
-                  </w:r>
-                </w:fldSimple>
+                <w:r>
+                  <w:fldChar w:fldCharType="begin"/>
+                </w:r>
+                <w:r>
+                  <w:instrText xml:space="preserve"> MERGEFIELD "Assunto" </w:instrText>
+                </w:r>
+                <w:r>
+                  <w:fldChar w:fldCharType="separate"/>
+                </w:r>
+                <w:r>
+                  <w:rPr>
+                    <w:noProof/>
+                  </w:rPr>
+                  <w:t>Anulação de Débito Fiscal</w:t>
+                </w:r>
+                <w:r>
+                  <w:rPr>
+                    <w:noProof/>
+                  </w:rPr>
+                  <w:fldChar w:fldCharType="end"/>
+                </w:r>
               </w:p>
             </w:tc>
           </w:tr>
@@ -491,14 +530,27 @@
                   <w:spacing w:after="0"/>
                   <w:ind w:left="-106"/>
                 </w:pPr>
-                <w:fldSimple w:instr=" MERGEFIELD &quot;Autor_Nome&quot; ">
-                  <w:r>
-                    <w:rPr>
-                      <w:noProof/>
-                    </w:rPr>
-                    <w:t>SPS – Suprimentos para Siderurgia Ltda.</w:t>
-                  </w:r>
-                </w:fldSimple>
+                <w:r>
+                  <w:fldChar w:fldCharType="begin"/>
+                </w:r>
+                <w:r>
+                  <w:instrText xml:space="preserve"> MERGEFIELD "Autor_Nome" </w:instrText>
+                </w:r>
+                <w:r>
+                  <w:fldChar w:fldCharType="separate"/>
+                </w:r>
+                <w:r>
+                  <w:rPr>
+                    <w:noProof/>
+                  </w:rPr>
+                  <w:t>SPS – Suprimentos para Siderurgia Ltda.</w:t>
+                </w:r>
+                <w:r>
+                  <w:rPr>
+                    <w:noProof/>
+                  </w:rPr>
+                  <w:fldChar w:fldCharType="end"/>
+                </w:r>
               </w:p>
             </w:tc>
           </w:tr>
@@ -577,14 +629,27 @@
                   <w:spacing w:after="0"/>
                   <w:ind w:left="-106"/>
                 </w:pPr>
-                <w:fldSimple w:instr=" MERGEFIELD &quot;Réu_Nome&quot; ">
-                  <w:r>
-                    <w:rPr>
-                      <w:noProof/>
-                    </w:rPr>
-                    <w:t>Fazenda Pública do Estado de São Paulo</w:t>
-                  </w:r>
-                </w:fldSimple>
+                <w:r>
+                  <w:fldChar w:fldCharType="begin"/>
+                </w:r>
+                <w:r>
+                  <w:instrText xml:space="preserve"> MERGEFIELD "Réu_Nome" </w:instrText>
+                </w:r>
+                <w:r>
+                  <w:fldChar w:fldCharType="separate"/>
+                </w:r>
+                <w:r>
+                  <w:rPr>
+                    <w:noProof/>
+                  </w:rPr>
+                  <w:t>Fazenda Pública do Estado de São Paulo</w:t>
+                </w:r>
+                <w:r>
+                  <w:rPr>
+                    <w:noProof/>
+                  </w:rPr>
+                  <w:fldChar w:fldCharType="end"/>
+                </w:r>
               </w:p>
             </w:tc>
           </w:tr>
@@ -2749,8 +2814,8 @@
       <w:bookmarkEnd w:id="7"/>
       <w:bookmarkEnd w:id="10"/>
     </w:p>
-    <w:bookmarkStart w:id="11" w:name="_Toc34011563" w:displacedByCustomXml="next"/>
-    <w:bookmarkStart w:id="12" w:name="_Toc92391842" w:displacedByCustomXml="next"/>
+    <w:bookmarkStart w:id="11" w:name="_Toc92391842" w:displacedByCustomXml="next"/>
+    <w:bookmarkStart w:id="12" w:name="_Toc34011563" w:displacedByCustomXml="next"/>
     <w:sdt>
       <w:sdtPr>
         <w:rPr>
@@ -3473,11 +3538,7 @@
             <w:t>SPS</w:t>
           </w:r>
           <w:r>
-            <w:t xml:space="preserve"> reitera o pedido da prova pericial contábil (fl. 95/97), sendo deferida assim à fl. 98 </w:t>
-          </w:r>
-          <w:r>
-            <w:lastRenderedPageBreak/>
-            <w:t>dos autos, fazendo jus ao mister que se segue com todas constatações e conclusões técnicas adiante</w:t>
+            <w:t xml:space="preserve"> reitera o pedido da prova pericial contábil (fl. 95/97), sendo deferida assim à fl. 98 dos autos, fazendo jus ao mister que se segue com todas constatações e conclusões técnicas adiante</w:t>
           </w:r>
           <w:r>
             <w:rPr>
@@ -4345,11 +4406,7 @@
             <w:t xml:space="preserve">em tela </w:t>
           </w:r>
           <w:r>
-            <w:t xml:space="preserve">não serão objeto de avaliação, ressalta ainda, que questões de mérito são facultadas </w:t>
-          </w:r>
-          <w:r>
-            <w:lastRenderedPageBreak/>
-            <w:t>a avaliação somente do Juízo e, portanto, também não serão abordadas ao Laudo Pericial Contábil</w:t>
+            <w:t>não serão objeto de avaliação, ressalta ainda, que questões de mérito são facultadas a avaliação somente do Juízo e, portanto, também não serão abordadas ao Laudo Pericial Contábil</w:t>
           </w:r>
           <w:r>
             <w:t>.</w:t>
@@ -4364,13 +4421,13 @@
         </w:p>
       </w:sdtContent>
     </w:sdt>
-    <w:bookmarkStart w:id="17" w:name="_Toc90435748" w:displacedByCustomXml="next"/>
-    <w:bookmarkStart w:id="18" w:name="_Toc92391844" w:displacedByCustomXml="next"/>
-    <w:bookmarkStart w:id="19" w:name="_Hlk24847705" w:displacedByCustomXml="next"/>
-    <w:bookmarkStart w:id="20" w:name="I_III_Procedimentos_periciais_adotados" w:displacedByCustomXml="next"/>
+    <w:bookmarkStart w:id="17" w:name="_Toc92391844" w:displacedByCustomXml="next"/>
+    <w:bookmarkStart w:id="18" w:name="_Toc90435748" w:displacedByCustomXml="next"/>
+    <w:bookmarkStart w:id="19" w:name="_Toc34811423" w:displacedByCustomXml="next"/>
+    <w:bookmarkStart w:id="20" w:name="_Toc29856901" w:displacedByCustomXml="next"/>
     <w:bookmarkStart w:id="21" w:name="_Toc24875256" w:displacedByCustomXml="next"/>
-    <w:bookmarkStart w:id="22" w:name="_Toc29856901" w:displacedByCustomXml="next"/>
-    <w:bookmarkStart w:id="23" w:name="_Toc34811423" w:displacedByCustomXml="next"/>
+    <w:bookmarkStart w:id="22" w:name="I_III_Procedimentos_periciais_adotados" w:displacedByCustomXml="next"/>
+    <w:bookmarkStart w:id="23" w:name="_Hlk24847705" w:displacedByCustomXml="next"/>
     <w:sdt>
       <w:sdtPr>
         <w:rPr>
@@ -4402,11 +4459,11 @@
           <w:r>
             <w:t>Procedimentos periciais adotados</w:t>
           </w:r>
+          <w:bookmarkEnd w:id="18"/>
+          <w:r>
+            <w:t xml:space="preserve"> e da força probante dos elementos</w:t>
+          </w:r>
           <w:bookmarkEnd w:id="17"/>
-          <w:r>
-            <w:t xml:space="preserve"> e da força probante dos elementos</w:t>
-          </w:r>
-          <w:bookmarkEnd w:id="18"/>
         </w:p>
         <w:p>
           <w:pPr>
@@ -6124,10 +6181,10 @@
     <w:bookmarkEnd w:id="21" w:displacedByCustomXml="next"/>
     <w:bookmarkEnd w:id="22" w:displacedByCustomXml="next"/>
     <w:bookmarkEnd w:id="23" w:displacedByCustomXml="next"/>
-    <w:bookmarkStart w:id="25" w:name="II_Considerações_Preliminares" w:displacedByCustomXml="next"/>
-    <w:bookmarkStart w:id="26" w:name="_Toc63026293" w:displacedByCustomXml="next"/>
-    <w:bookmarkStart w:id="27" w:name="_Hlk74318581" w:displacedByCustomXml="next"/>
-    <w:bookmarkStart w:id="28" w:name="_Toc92391845" w:displacedByCustomXml="next"/>
+    <w:bookmarkStart w:id="25" w:name="_Toc92391845" w:displacedByCustomXml="next"/>
+    <w:bookmarkStart w:id="26" w:name="_Hlk74318581" w:displacedByCustomXml="next"/>
+    <w:bookmarkStart w:id="27" w:name="_Toc63026293" w:displacedByCustomXml="next"/>
+    <w:bookmarkStart w:id="28" w:name="II_Considerações_Preliminares" w:displacedByCustomXml="next"/>
     <w:sdt>
       <w:sdtPr>
         <w:rPr>
@@ -6175,7 +6232,7 @@
             <w:t>lementos</w:t>
           </w:r>
           <w:bookmarkEnd w:id="28"/>
-          <w:bookmarkEnd w:id="26"/>
+          <w:bookmarkEnd w:id="27"/>
           <w:bookmarkEnd w:id="25"/>
         </w:p>
         <w:p>
@@ -6183,7 +6240,7 @@
             <w:pStyle w:val="01Texto"/>
           </w:pPr>
           <w:bookmarkStart w:id="29" w:name="_Hlk74318702"/>
-          <w:bookmarkEnd w:id="27"/>
+          <w:bookmarkEnd w:id="26"/>
           <w:r>
             <w:t xml:space="preserve">Conforme </w:t>
           </w:r>
@@ -6235,14 +6292,27 @@
           <w:r>
             <w:t xml:space="preserve">Quadro </w:t>
           </w:r>
-          <w:fldSimple w:instr=" SEQ Quadro \* ARABIC ">
-            <w:r>
-              <w:rPr>
-                <w:noProof/>
-              </w:rPr>
-              <w:t>1</w:t>
-            </w:r>
-          </w:fldSimple>
+          <w:r>
+            <w:fldChar w:fldCharType="begin"/>
+          </w:r>
+          <w:r>
+            <w:instrText xml:space="preserve"> SEQ Quadro \* ARABIC </w:instrText>
+          </w:r>
+          <w:r>
+            <w:fldChar w:fldCharType="separate"/>
+          </w:r>
+          <w:r>
+            <w:rPr>
+              <w:noProof/>
+            </w:rPr>
+            <w:t>1</w:t>
+          </w:r>
+          <w:r>
+            <w:rPr>
+              <w:noProof/>
+            </w:rPr>
+            <w:fldChar w:fldCharType="end"/>
+          </w:r>
           <w:r>
             <w:t xml:space="preserve">: </w:t>
           </w:r>
@@ -8864,8 +8934,8 @@
           </w:pPr>
           <w:bookmarkStart w:id="31" w:name="_Toc92391846"/>
           <w:bookmarkStart w:id="32" w:name="_Toc60751188"/>
-          <w:bookmarkStart w:id="33" w:name="_Hlk61251556"/>
-          <w:bookmarkStart w:id="34" w:name="_Toc50735328"/>
+          <w:bookmarkStart w:id="33" w:name="_Toc50735328"/>
+          <w:bookmarkStart w:id="34" w:name="_Hlk61251556"/>
           <w:r>
             <w:lastRenderedPageBreak/>
             <w:t xml:space="preserve">Acerca do não atendimento do </w:t>
@@ -9117,14 +9187,27 @@
           <w:r>
             <w:t xml:space="preserve">Quadro </w:t>
           </w:r>
-          <w:fldSimple w:instr=" SEQ Quadro \* ARABIC ">
-            <w:r>
-              <w:rPr>
-                <w:noProof/>
-              </w:rPr>
-              <w:t>2</w:t>
-            </w:r>
-          </w:fldSimple>
+          <w:r>
+            <w:fldChar w:fldCharType="begin"/>
+          </w:r>
+          <w:r>
+            <w:instrText xml:space="preserve"> SEQ Quadro \* ARABIC </w:instrText>
+          </w:r>
+          <w:r>
+            <w:fldChar w:fldCharType="separate"/>
+          </w:r>
+          <w:r>
+            <w:rPr>
+              <w:noProof/>
+            </w:rPr>
+            <w:t>2</w:t>
+          </w:r>
+          <w:r>
+            <w:rPr>
+              <w:noProof/>
+            </w:rPr>
+            <w:fldChar w:fldCharType="end"/>
+          </w:r>
           <w:r>
             <w:t xml:space="preserve">: </w:t>
           </w:r>
@@ -9637,14 +9720,27 @@
           <w:r>
             <w:t xml:space="preserve">Quadro </w:t>
           </w:r>
-          <w:fldSimple w:instr=" SEQ Quadro \* ARABIC ">
-            <w:r>
-              <w:rPr>
-                <w:noProof/>
-              </w:rPr>
-              <w:t>3</w:t>
-            </w:r>
-          </w:fldSimple>
+          <w:r>
+            <w:fldChar w:fldCharType="begin"/>
+          </w:r>
+          <w:r>
+            <w:instrText xml:space="preserve"> SEQ Quadro \* ARABIC </w:instrText>
+          </w:r>
+          <w:r>
+            <w:fldChar w:fldCharType="separate"/>
+          </w:r>
+          <w:r>
+            <w:rPr>
+              <w:noProof/>
+            </w:rPr>
+            <w:t>3</w:t>
+          </w:r>
+          <w:r>
+            <w:rPr>
+              <w:noProof/>
+            </w:rPr>
+            <w:fldChar w:fldCharType="end"/>
+          </w:r>
           <w:r>
             <w:t>:</w:t>
           </w:r>
@@ -10222,13 +10318,13 @@
     <w:bookmarkEnd w:id="40" w:displacedByCustomXml="next"/>
     <w:bookmarkEnd w:id="34" w:displacedByCustomXml="next"/>
     <w:bookmarkEnd w:id="33" w:displacedByCustomXml="next"/>
-    <w:bookmarkStart w:id="42" w:name="_Toc88136557" w:displacedByCustomXml="next"/>
+    <w:bookmarkStart w:id="42" w:name="_Toc92391848" w:displacedByCustomXml="next"/>
     <w:bookmarkStart w:id="43" w:name="_Toc89434944" w:displacedByCustomXml="next"/>
-    <w:bookmarkStart w:id="44" w:name="_Toc92391848" w:displacedByCustomXml="next"/>
+    <w:bookmarkStart w:id="44" w:name="_Toc88136557" w:displacedByCustomXml="next"/>
     <w:bookmarkStart w:id="45" w:name="_Toc78884234" w:displacedByCustomXml="next"/>
-    <w:bookmarkStart w:id="46" w:name="III_Considerações_Preliminares" w:displacedByCustomXml="next"/>
+    <w:bookmarkStart w:id="46" w:name="_Hlk74318982" w:displacedByCustomXml="next"/>
     <w:bookmarkStart w:id="47" w:name="_Toc63026295" w:displacedByCustomXml="next"/>
-    <w:bookmarkStart w:id="48" w:name="_Hlk74318982" w:displacedByCustomXml="next"/>
+    <w:bookmarkStart w:id="48" w:name="III_Considerações_Preliminares" w:displacedByCustomXml="next"/>
     <w:sdt>
       <w:sdtPr>
         <w:rPr>
@@ -11669,14 +11765,27 @@
           <w:r>
             <w:t xml:space="preserve">Tabela </w:t>
           </w:r>
-          <w:fldSimple w:instr=" SEQ Tabela \* ARABIC ">
-            <w:r>
-              <w:rPr>
-                <w:noProof/>
-              </w:rPr>
-              <w:t>1</w:t>
-            </w:r>
-          </w:fldSimple>
+          <w:r>
+            <w:fldChar w:fldCharType="begin"/>
+          </w:r>
+          <w:r>
+            <w:instrText xml:space="preserve"> SEQ Tabela \* ARABIC </w:instrText>
+          </w:r>
+          <w:r>
+            <w:fldChar w:fldCharType="separate"/>
+          </w:r>
+          <w:r>
+            <w:rPr>
+              <w:noProof/>
+            </w:rPr>
+            <w:t>1</w:t>
+          </w:r>
+          <w:r>
+            <w:rPr>
+              <w:noProof/>
+            </w:rPr>
+            <w:fldChar w:fldCharType="end"/>
+          </w:r>
           <w:r>
             <w:t xml:space="preserve">: </w:t>
           </w:r>
@@ -14311,14 +14420,27 @@
             </w:rPr>
             <w:t xml:space="preserve">o cerne da questão, consoante alegações da </w:t>
           </w:r>
-          <w:fldSimple w:instr=" MERGEFIELD &quot;Autor_Pos&quot; ">
-            <w:r>
-              <w:rPr>
-                <w:noProof/>
-              </w:rPr>
-              <w:t>Requerente</w:t>
-            </w:r>
-          </w:fldSimple>
+          <w:r>
+            <w:fldChar w:fldCharType="begin"/>
+          </w:r>
+          <w:r>
+            <w:instrText xml:space="preserve"> MERGEFIELD "Autor_Pos" </w:instrText>
+          </w:r>
+          <w:r>
+            <w:fldChar w:fldCharType="separate"/>
+          </w:r>
+          <w:r>
+            <w:rPr>
+              <w:noProof/>
+            </w:rPr>
+            <w:t>Requerente</w:t>
+          </w:r>
+          <w:r>
+            <w:rPr>
+              <w:noProof/>
+            </w:rPr>
+            <w:fldChar w:fldCharType="end"/>
+          </w:r>
           <w:r>
             <w:rPr>
               <w:b w:val="0"/>
@@ -15098,13 +15220,13 @@
             </w:rPr>
             <w:lastRenderedPageBreak/>
             <w:drawing>
-              <wp:anchor distT="0" distB="0" distL="4320540" distR="4320540" simplePos="0" relativeHeight="251922444" behindDoc="1" locked="0" layoutInCell="1" allowOverlap="1" wp14:anchorId="523CCF2A" wp14:editId="78CF7291">
+              <wp:anchor distT="0" distB="0" distL="4320540" distR="4320540" simplePos="0" relativeHeight="251922444" behindDoc="1" locked="0" layoutInCell="1" allowOverlap="1" wp14:anchorId="523CCF2A" wp14:editId="1D379616">
                 <wp:simplePos x="0" y="0"/>
                 <wp:positionH relativeFrom="page">
-                  <wp:align>center</wp:align>
+                  <wp:posOffset>1722755</wp:posOffset>
                 </wp:positionH>
                 <wp:positionV relativeFrom="paragraph">
-                  <wp:posOffset>288290</wp:posOffset>
+                  <wp:posOffset>313690</wp:posOffset>
                 </wp:positionV>
                 <wp:extent cx="4114080" cy="2185920"/>
                 <wp:effectExtent l="19050" t="19050" r="20320" b="24130"/>
@@ -15163,14 +15285,27 @@
           <w:r>
             <w:t xml:space="preserve">Figura </w:t>
           </w:r>
-          <w:fldSimple w:instr=" SEQ Figura \* ARABIC ">
-            <w:r>
-              <w:rPr>
-                <w:noProof/>
-              </w:rPr>
-              <w:t>1</w:t>
-            </w:r>
-          </w:fldSimple>
+          <w:r>
+            <w:fldChar w:fldCharType="begin"/>
+          </w:r>
+          <w:r>
+            <w:instrText xml:space="preserve"> SEQ Figura \* ARABIC </w:instrText>
+          </w:r>
+          <w:r>
+            <w:fldChar w:fldCharType="separate"/>
+          </w:r>
+          <w:r>
+            <w:rPr>
+              <w:noProof/>
+            </w:rPr>
+            <w:t>1</w:t>
+          </w:r>
+          <w:r>
+            <w:rPr>
+              <w:noProof/>
+            </w:rPr>
+            <w:fldChar w:fldCharType="end"/>
+          </w:r>
           <w:r>
             <w:t xml:space="preserve">: </w:t>
           </w:r>
@@ -15610,14 +15745,27 @@
           <w:r>
             <w:t xml:space="preserve">Tabela </w:t>
           </w:r>
-          <w:fldSimple w:instr=" SEQ Tabela \* ARABIC ">
-            <w:r>
-              <w:rPr>
-                <w:noProof/>
-              </w:rPr>
-              <w:t>2</w:t>
-            </w:r>
-          </w:fldSimple>
+          <w:r>
+            <w:fldChar w:fldCharType="begin"/>
+          </w:r>
+          <w:r>
+            <w:instrText xml:space="preserve"> SEQ Tabela \* ARABIC </w:instrText>
+          </w:r>
+          <w:r>
+            <w:fldChar w:fldCharType="separate"/>
+          </w:r>
+          <w:r>
+            <w:rPr>
+              <w:noProof/>
+            </w:rPr>
+            <w:t>2</w:t>
+          </w:r>
+          <w:r>
+            <w:rPr>
+              <w:noProof/>
+            </w:rPr>
+            <w:fldChar w:fldCharType="end"/>
+          </w:r>
           <w:r>
             <w:t xml:space="preserve">: </w:t>
           </w:r>
@@ -17848,14 +17996,27 @@
             </w:rPr>
             <w:t xml:space="preserve"> (tese da </w:t>
           </w:r>
-          <w:fldSimple w:instr=" MERGEFIELD &quot;Autor_Pos&quot; ">
-            <w:r>
-              <w:rPr>
-                <w:noProof/>
-              </w:rPr>
-              <w:t>Requerente</w:t>
-            </w:r>
-          </w:fldSimple>
+          <w:r>
+            <w:fldChar w:fldCharType="begin"/>
+          </w:r>
+          <w:r>
+            <w:instrText xml:space="preserve"> MERGEFIELD "Autor_Pos" </w:instrText>
+          </w:r>
+          <w:r>
+            <w:fldChar w:fldCharType="separate"/>
+          </w:r>
+          <w:r>
+            <w:rPr>
+              <w:noProof/>
+            </w:rPr>
+            <w:t>Requerente</w:t>
+          </w:r>
+          <w:r>
+            <w:rPr>
+              <w:noProof/>
+            </w:rPr>
+            <w:fldChar w:fldCharType="end"/>
+          </w:r>
           <w:r>
             <w:rPr>
               <w:b w:val="0"/>
@@ -17932,6 +18093,7 @@
             <w:br/>
           </w:r>
           <w:r>
+            <w:lastRenderedPageBreak/>
             <w:fldChar w:fldCharType="begin"/>
           </w:r>
           <w:r>
@@ -18021,7 +18183,6 @@
             <w:spacing w:after="288"/>
           </w:pPr>
           <w:r>
-            <w:lastRenderedPageBreak/>
             <w:t xml:space="preserve">Dessa forma, visando ilustrar a comparação entre os valores resultantes do AIIM originário e aqueles calculados pela </w:t>
           </w:r>
           <w:r>
@@ -18094,14 +18255,27 @@
           <w:r>
             <w:t xml:space="preserve">Tabela </w:t>
           </w:r>
-          <w:fldSimple w:instr=" SEQ Tabela \* ARABIC ">
-            <w:r>
-              <w:rPr>
-                <w:noProof/>
-              </w:rPr>
-              <w:t>3</w:t>
-            </w:r>
-          </w:fldSimple>
+          <w:r>
+            <w:fldChar w:fldCharType="begin"/>
+          </w:r>
+          <w:r>
+            <w:instrText xml:space="preserve"> SEQ Tabela \* ARABIC </w:instrText>
+          </w:r>
+          <w:r>
+            <w:fldChar w:fldCharType="separate"/>
+          </w:r>
+          <w:r>
+            <w:rPr>
+              <w:noProof/>
+            </w:rPr>
+            <w:t>3</w:t>
+          </w:r>
+          <w:r>
+            <w:rPr>
+              <w:noProof/>
+            </w:rPr>
+            <w:fldChar w:fldCharType="end"/>
+          </w:r>
           <w:r>
             <w:t xml:space="preserve">: </w:t>
           </w:r>
@@ -20277,21 +20451,11 @@
           <w:r>
             <w:t xml:space="preserve">AIIM </w:t>
           </w:r>
-          <w:r>
-            <w:fldChar w:fldCharType="begin"/>
-          </w:r>
-          <w:r>
-            <w:instrText xml:space="preserve"> REF  aiim  \* MERGEFORMAT </w:instrText>
-          </w:r>
-          <w:r>
-            <w:fldChar w:fldCharType="separate"/>
-          </w:r>
-          <w:r>
-            <w:t>4.037.656-4</w:t>
-          </w:r>
-          <w:r>
-            <w:fldChar w:fldCharType="end"/>
-          </w:r>
+          <w:fldSimple w:instr=" REF  aiim  \* MERGEFORMAT ">
+            <w:r>
+              <w:t>4.037.656-4</w:t>
+            </w:r>
+          </w:fldSimple>
           <w:r>
             <w:t xml:space="preserve"> </w:t>
           </w:r>
@@ -20313,21 +20477,11 @@
           <w:r>
             <w:t xml:space="preserve">n° </w:t>
           </w:r>
-          <w:r>
-            <w:fldChar w:fldCharType="begin"/>
-          </w:r>
-          <w:r>
-            <w:instrText xml:space="preserve"> REF  cda  \* MERGEFORMAT </w:instrText>
-          </w:r>
-          <w:r>
-            <w:fldChar w:fldCharType="separate"/>
-          </w:r>
-          <w:r>
-            <w:t>1.206.810.346</w:t>
-          </w:r>
-          <w:r>
-            <w:fldChar w:fldCharType="end"/>
-          </w:r>
+          <w:fldSimple w:instr=" REF  cda  \* MERGEFORMAT ">
+            <w:r>
+              <w:t>1.206.810.346</w:t>
+            </w:r>
+          </w:fldSimple>
           <w:r>
             <w:t xml:space="preserve"> </w:t>
           </w:r>
@@ -22388,11 +22542,11 @@
           </w:r>
         </w:p>
         <w:bookmarkEnd w:id="9" w:displacedByCustomXml="next"/>
-        <w:bookmarkStart w:id="73" w:name="_Toc29856906" w:displacedByCustomXml="next"/>
-        <w:bookmarkStart w:id="74" w:name="IV_Encerramento" w:displacedByCustomXml="next"/>
-        <w:bookmarkStart w:id="75" w:name="_Toc18405996" w:displacedByCustomXml="next"/>
+        <w:bookmarkStart w:id="73" w:name="IV_Encerramento" w:displacedByCustomXml="next"/>
+        <w:bookmarkStart w:id="74" w:name="_Toc29856906" w:displacedByCustomXml="next"/>
+        <w:bookmarkStart w:id="75" w:name="_Toc18408196" w:displacedByCustomXml="next"/>
         <w:bookmarkStart w:id="76" w:name="_Toc18407878" w:displacedByCustomXml="next"/>
-        <w:bookmarkStart w:id="77" w:name="_Toc18408196" w:displacedByCustomXml="next"/>
+        <w:bookmarkStart w:id="77" w:name="_Toc18405996" w:displacedByCustomXml="next"/>
       </w:sdtContent>
     </w:sdt>
     <w:p>
@@ -26133,14 +26287,27 @@
           <w:r>
             <w:t xml:space="preserve">Figura </w:t>
           </w:r>
-          <w:fldSimple w:instr=" SEQ Figura \* ARABIC ">
-            <w:r>
-              <w:rPr>
-                <w:noProof/>
-              </w:rPr>
-              <w:t>2</w:t>
-            </w:r>
-          </w:fldSimple>
+          <w:r>
+            <w:fldChar w:fldCharType="begin"/>
+          </w:r>
+          <w:r>
+            <w:instrText xml:space="preserve"> SEQ Figura \* ARABIC </w:instrText>
+          </w:r>
+          <w:r>
+            <w:fldChar w:fldCharType="separate"/>
+          </w:r>
+          <w:r>
+            <w:rPr>
+              <w:noProof/>
+            </w:rPr>
+            <w:t>2</w:t>
+          </w:r>
+          <w:r>
+            <w:rPr>
+              <w:noProof/>
+            </w:rPr>
+            <w:fldChar w:fldCharType="end"/>
+          </w:r>
           <w:r>
             <w:t xml:space="preserve">: </w:t>
           </w:r>
@@ -26522,14 +26689,27 @@
           <w:r>
             <w:t xml:space="preserve">Figura </w:t>
           </w:r>
-          <w:fldSimple w:instr=" SEQ Figura \* ARABIC ">
-            <w:r>
-              <w:rPr>
-                <w:noProof/>
-              </w:rPr>
-              <w:t>3</w:t>
-            </w:r>
-          </w:fldSimple>
+          <w:r>
+            <w:fldChar w:fldCharType="begin"/>
+          </w:r>
+          <w:r>
+            <w:instrText xml:space="preserve"> SEQ Figura \* ARABIC </w:instrText>
+          </w:r>
+          <w:r>
+            <w:fldChar w:fldCharType="separate"/>
+          </w:r>
+          <w:r>
+            <w:rPr>
+              <w:noProof/>
+            </w:rPr>
+            <w:t>3</w:t>
+          </w:r>
+          <w:r>
+            <w:rPr>
+              <w:noProof/>
+            </w:rPr>
+            <w:fldChar w:fldCharType="end"/>
+          </w:r>
           <w:r>
             <w:t xml:space="preserve">: </w:t>
           </w:r>
@@ -26735,16 +26915,31 @@
           <w:r>
             <w:t xml:space="preserve"> </w:t>
           </w:r>
-          <w:fldSimple w:instr=" REF  tx_selic_acumulada_atual ">
-            <w:r>
-              <w:rPr>
-                <w:b/>
-                <w:bCs w:val="0"/>
-                <w:u w:val="single"/>
-              </w:rPr>
-              <w:t>74,79</w:t>
-            </w:r>
-          </w:fldSimple>
+          <w:r>
+            <w:fldChar w:fldCharType="begin"/>
+          </w:r>
+          <w:r>
+            <w:instrText xml:space="preserve"> REF  tx_selic_acumulada_atual </w:instrText>
+          </w:r>
+          <w:r>
+            <w:fldChar w:fldCharType="separate"/>
+          </w:r>
+          <w:r>
+            <w:rPr>
+              <w:b/>
+              <w:bCs w:val="0"/>
+              <w:u w:val="single"/>
+            </w:rPr>
+            <w:t>74,79</w:t>
+          </w:r>
+          <w:r>
+            <w:rPr>
+              <w:b/>
+              <w:bCs w:val="0"/>
+              <w:u w:val="single"/>
+            </w:rPr>
+            <w:fldChar w:fldCharType="end"/>
+          </w:r>
           <w:r>
             <w:rPr>
               <w:b/>
@@ -26897,16 +27092,31 @@
           <w:r>
             <w:t xml:space="preserve">já considerando que o percentual de </w:t>
           </w:r>
-          <w:fldSimple w:instr=" REF  tx_selic_acumulada_atual ">
-            <w:r>
-              <w:rPr>
-                <w:b/>
-                <w:bCs w:val="0"/>
-                <w:u w:val="single"/>
-              </w:rPr>
-              <w:t>74,79</w:t>
-            </w:r>
-          </w:fldSimple>
+          <w:r>
+            <w:fldChar w:fldCharType="begin"/>
+          </w:r>
+          <w:r>
+            <w:instrText xml:space="preserve"> REF  tx_selic_acumulada_atual </w:instrText>
+          </w:r>
+          <w:r>
+            <w:fldChar w:fldCharType="separate"/>
+          </w:r>
+          <w:r>
+            <w:rPr>
+              <w:b/>
+              <w:bCs w:val="0"/>
+              <w:u w:val="single"/>
+            </w:rPr>
+            <w:t>74,79</w:t>
+          </w:r>
+          <w:r>
+            <w:rPr>
+              <w:b/>
+              <w:bCs w:val="0"/>
+              <w:u w:val="single"/>
+            </w:rPr>
+            <w:fldChar w:fldCharType="end"/>
+          </w:r>
           <w:r>
             <w:rPr>
               <w:b/>
@@ -27702,14 +27912,30 @@
           <w:r>
             <w:t xml:space="preserve"> pede reporte ao AIIM n° </w:t>
           </w:r>
-          <w:fldSimple w:instr=" REF  aiim ">
-            <w:r>
-              <w:rPr>
-                <w:b/>
-              </w:rPr>
-              <w:t>4.037.656-4</w:t>
-            </w:r>
-          </w:fldSimple>
+          <w:r>
+            <w:fldChar w:fldCharType="begin"/>
+          </w:r>
+          <w:r>
+            <w:instrText xml:space="preserve"> REF</w:instrText>
+          </w:r>
+          <w:r>
+            <w:instrText xml:space="preserve">  aiim </w:instrText>
+          </w:r>
+          <w:r>
+            <w:fldChar w:fldCharType="separate"/>
+          </w:r>
+          <w:r>
+            <w:rPr>
+              <w:b/>
+            </w:rPr>
+            <w:t>4.037.656-4</w:t>
+          </w:r>
+          <w:r>
+            <w:rPr>
+              <w:b/>
+            </w:rPr>
+            <w:fldChar w:fldCharType="end"/>
+          </w:r>
           <w:r>
             <w:t xml:space="preserve"> </w:t>
           </w:r>
@@ -31774,7 +32000,7 @@
             </wp:anchor>
           </w:drawing>
         </mc:Choice>
-        <mc:Fallback xmlns:a="http://schemas.openxmlformats.org/drawingml/2006/main" xmlns:pic="http://schemas.openxmlformats.org/drawingml/2006/picture" xmlns:a14="http://schemas.microsoft.com/office/drawing/2010/main">
+        <mc:Fallback xmlns:a14="http://schemas.microsoft.com/office/drawing/2010/main" xmlns:pic="http://schemas.openxmlformats.org/drawingml/2006/picture" xmlns:a="http://schemas.openxmlformats.org/drawingml/2006/main">
           <w:pict w14:anchorId="56711AB1">
             <v:line id="Straight Connector 126" style="position:absolute;z-index:251855962;visibility:visible;mso-wrap-style:square;mso-width-percent:0;mso-height-percent:0;mso-wrap-distance-left:9pt;mso-wrap-distance-top:0;mso-wrap-distance-right:9pt;mso-wrap-distance-bottom:0;mso-position-horizontal:absolute;mso-position-horizontal-relative:text;mso-position-vertical:absolute;mso-position-vertical-relative:bottom-margin-area;mso-width-percent:0;mso-height-percent:0;mso-width-relative:margin;mso-height-relative:margin" o:spid="_x0000_s1026" strokecolor="#963" from="0,19.85pt" to="0,42.55pt" w14:anchorId="2220FB8A" o:gfxdata="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">
               <w10:wrap anchory="margin"/>
@@ -31848,7 +32074,7 @@
             </wp:anchor>
           </w:drawing>
         </mc:Choice>
-        <mc:Fallback xmlns:a="http://schemas.openxmlformats.org/drawingml/2006/main" xmlns:pic="http://schemas.openxmlformats.org/drawingml/2006/picture" xmlns:a14="http://schemas.microsoft.com/office/drawing/2010/main">
+        <mc:Fallback xmlns:a14="http://schemas.microsoft.com/office/drawing/2010/main" xmlns:pic="http://schemas.openxmlformats.org/drawingml/2006/picture" xmlns:a="http://schemas.openxmlformats.org/drawingml/2006/main">
           <w:pict w14:anchorId="2EFDD2A6">
             <v:line id="Straight Connector 127" style="position:absolute;z-index:251856986;visibility:visible;mso-wrap-style:square;mso-width-percent:0;mso-height-percent:0;mso-wrap-distance-left:9pt;mso-wrap-distance-top:0;mso-wrap-distance-right:9pt;mso-wrap-distance-bottom:0;mso-position-horizontal:left;mso-position-horizontal-relative:page;mso-position-vertical:absolute;mso-position-vertical-relative:page;mso-width-percent:0;mso-height-percent:0;mso-width-relative:margin;mso-height-relative:margin" o:spid="_x0000_s1026" strokecolor="#960" strokeweight="1pt" from="0,802.3pt" to="566.9pt,802.4pt" w14:anchorId="2917FF5E" o:gfxdata="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">
               <w10:wrap anchorx="page" anchory="page"/>
@@ -32722,7 +32948,7 @@
             </wp:anchor>
           </w:drawing>
         </mc:Choice>
-        <mc:Fallback xmlns:a="http://schemas.openxmlformats.org/drawingml/2006/main" xmlns:pic="http://schemas.openxmlformats.org/drawingml/2006/picture">
+        <mc:Fallback xmlns:pic="http://schemas.openxmlformats.org/drawingml/2006/picture" xmlns:a="http://schemas.openxmlformats.org/drawingml/2006/main">
           <w:pict w14:anchorId="2F6007D3">
             <v:line id="Straight Connector 56" style="position:absolute;z-index:251847770;visibility:visible;mso-wrap-style:square;mso-width-percent:0;mso-wrap-distance-left:9pt;mso-wrap-distance-top:0;mso-wrap-distance-right:9pt;mso-wrap-distance-bottom:0;mso-position-horizontal:center;mso-position-horizontal-relative:margin;mso-position-vertical:absolute;mso-position-vertical-relative:top-margin-area;mso-width-percent:0;mso-width-relative:margin" o:spid="_x0000_s1026" strokecolor="#960" from="0,70.9pt" to="439.3pt,70.9pt" w14:anchorId="631E442C" o:gfxdata="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">
               <w10:wrap anchorx="margin" anchory="margin"/>
@@ -32808,7 +33034,7 @@
             </wp:anchor>
           </w:drawing>
         </mc:Choice>
-        <mc:Fallback xmlns:a="http://schemas.openxmlformats.org/drawingml/2006/main" xmlns:pic="http://schemas.openxmlformats.org/drawingml/2006/picture">
+        <mc:Fallback xmlns:pic="http://schemas.openxmlformats.org/drawingml/2006/picture" xmlns:a="http://schemas.openxmlformats.org/drawingml/2006/main">
           <w:pict w14:anchorId="5282D8A1">
             <v:rect id="Rectangle 3" style="position:absolute;margin-left:0;margin-top:0;width:8.5pt;height:802.2pt;z-index:251845722;visibility:visible;mso-wrap-style:square;mso-width-percent:0;mso-height-percent:0;mso-wrap-distance-left:9pt;mso-wrap-distance-top:0;mso-wrap-distance-right:9pt;mso-wrap-distance-bottom:0;mso-position-horizontal:left;mso-position-horizontal-relative:page;mso-position-vertical:absolute;mso-position-vertical-relative:top-margin-area;mso-width-percent:0;mso-height-percent:0;mso-width-relative:margin;mso-height-relative:margin;v-text-anchor:middle" o:spid="_x0000_s1026" fillcolor="#960" stroked="f" strokeweight="2pt" w14:anchorId="7B3C658D" o:gfxdata="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">
               <w10:wrap anchorx="page" anchory="margin"/>
@@ -33082,7 +33308,7 @@
             </wp:anchor>
           </w:drawing>
         </mc:Choice>
-        <mc:Fallback xmlns:a="http://schemas.openxmlformats.org/drawingml/2006/main" xmlns:pic="http://schemas.openxmlformats.org/drawingml/2006/picture">
+        <mc:Fallback xmlns:pic="http://schemas.openxmlformats.org/drawingml/2006/picture" xmlns:a="http://schemas.openxmlformats.org/drawingml/2006/main">
           <w:pict w14:anchorId="33BBFA51">
             <v:rect id="Rectangle 59" style="position:absolute;margin-left:0;margin-top:0;width:170.05pt;height:4.25pt;z-index:251844698;visibility:visible;mso-wrap-style:square;mso-width-percent:0;mso-height-percent:0;mso-wrap-distance-left:9pt;mso-wrap-distance-top:0;mso-wrap-distance-right:9pt;mso-wrap-distance-bottom:0;mso-position-horizontal:center;mso-position-horizontal-relative:margin;mso-position-vertical:absolute;mso-position-vertical-relative:top-margin-area;mso-width-percent:0;mso-height-percent:0;mso-width-relative:margin;mso-height-relative:margin;v-text-anchor:middle" o:spid="_x0000_s1026" fillcolor="black [3213]" stroked="f" strokeweight="2pt" w14:anchorId="73CE89E6" o:gfxdata="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">
               <w10:wrap anchorx="margin" anchory="margin"/>
@@ -37003,7 +37229,7 @@
     <w:sig w:usb0="E00002FF" w:usb1="6AC7FDFB" w:usb2="08000012" w:usb3="00000000" w:csb0="0002009F" w:csb1="00000000"/>
   </w:font>
   <w:font w:name="MS Mincho">
-    <w:altName w:val="ＭＳ 明朝"/>
+    <w:altName w:val="MS Mincho"/>
     <w:panose1 w:val="02020609040205080304"/>
     <w:charset w:val="80"/>
     <w:family w:val="modern"/>
@@ -37040,7 +37266,7 @@
     <w:sig w:usb0="E4002EFF" w:usb1="C000247B" w:usb2="00000009" w:usb3="00000000" w:csb0="000001FF" w:csb1="00000000"/>
   </w:font>
   <w:font w:name="ZWAdobeF">
-    <w:panose1 w:val="00000000000000000000"/>
+    <w:altName w:val="Calibri"/>
     <w:charset w:val="00"/>
     <w:family w:val="auto"/>
     <w:pitch w:val="variable"/>
@@ -37075,6 +37301,7 @@
   <w:rsids>
     <w:rsidRoot w:val="00B723DC"/>
     <w:rsid w:val="001246EE"/>
+    <w:rsid w:val="00241865"/>
     <w:rsid w:val="00A4316A"/>
     <w:rsid w:val="00B723DC"/>
   </w:rsids>
@@ -37845,6 +38072,10 @@
 </file>
 
 <file path=customXml/item1.xml><?xml version="1.0" encoding="utf-8"?>
+<b:Sources xmlns:b="http://schemas.openxmlformats.org/officeDocument/2006/bibliography" xmlns="http://schemas.openxmlformats.org/officeDocument/2006/bibliography" SelectedStyle="\APA.XSL" StyleName="APA"/>
+</file>
+
+<file path=customXml/item2.xml><?xml version="1.0" encoding="utf-8"?>
 <ct:contentTypeSchema xmlns:ct="http://schemas.microsoft.com/office/2006/metadata/contentType" xmlns:ma="http://schemas.microsoft.com/office/2006/metadata/properties/metaAttributes" ct:_="" ma:_="" ma:contentTypeName="Documento" ma:contentTypeID="0x01010051B5505DAF2FE54FB50AEE78DA82C304" ma:contentTypeVersion="13" ma:contentTypeDescription="Crie um novo documento." ma:contentTypeScope="" ma:versionID="a9255b85d997875ae7ef2b82590981fd">
   <xsd:schema xmlns:xsd="http://www.w3.org/2001/XMLSchema" xmlns:xs="http://www.w3.org/2001/XMLSchema" xmlns:p="http://schemas.microsoft.com/office/2006/metadata/properties" xmlns:ns2="ecefb1b0-db54-4732-b6ed-4adec7203719" xmlns:ns3="879f848e-df11-4af0-89b7-83056a635590" targetNamespace="http://schemas.microsoft.com/office/2006/metadata/properties" ma:root="true" ma:fieldsID="f169685eae4d719c19db6d7ff100acca" ns2:_="" ns3:_="">
     <xsd:import namespace="ecefb1b0-db54-4732-b6ed-4adec7203719"/>
@@ -38067,17 +38298,7 @@
 </ct:contentTypeSchema>
 </file>
 
-<file path=customXml/item2.xml><?xml version="1.0" encoding="utf-8"?>
-<b:Sources xmlns:b="http://schemas.openxmlformats.org/officeDocument/2006/bibliography" xmlns="http://schemas.openxmlformats.org/officeDocument/2006/bibliography" SelectedStyle="\APA.XSL" StyleName="APA"/>
-</file>
-
 <file path=customXml/item3.xml><?xml version="1.0" encoding="utf-8"?>
-<p:properties xmlns:p="http://schemas.microsoft.com/office/2006/metadata/properties" xmlns:xsi="http://www.w3.org/2001/XMLSchema-instance" xmlns:pc="http://schemas.microsoft.com/office/infopath/2007/PartnerControls">
-  <documentManagement/>
-</p:properties>
-</file>
-
-<file path=customXml/item4.xml><?xml version="1.0" encoding="utf-8"?>
 <?mso-contentType ?>
 <FormTemplates xmlns="http://schemas.microsoft.com/sharepoint/v3/contenttype/forms">
   <Display>DocumentLibraryForm</Display>
@@ -38086,7 +38307,21 @@
 </FormTemplates>
 </file>
 
+<file path=customXml/item4.xml><?xml version="1.0" encoding="utf-8"?>
+<p:properties xmlns:p="http://schemas.microsoft.com/office/2006/metadata/properties" xmlns:xsi="http://www.w3.org/2001/XMLSchema-instance" xmlns:pc="http://schemas.microsoft.com/office/infopath/2007/PartnerControls">
+  <documentManagement/>
+</p:properties>
+</file>
+
 <file path=customXml/itemProps1.xml><?xml version="1.0" encoding="utf-8"?>
+<ds:datastoreItem xmlns:ds="http://schemas.openxmlformats.org/officeDocument/2006/customXml" ds:itemID="{F88548A6-7D35-4DDF-A05B-65FC9521C55C}">
+  <ds:schemaRefs>
+    <ds:schemaRef ds:uri="http://schemas.openxmlformats.org/officeDocument/2006/bibliography"/>
+  </ds:schemaRefs>
+</ds:datastoreItem>
+</file>
+
+<file path=customXml/itemProps2.xml><?xml version="1.0" encoding="utf-8"?>
 <ds:datastoreItem xmlns:ds="http://schemas.openxmlformats.org/officeDocument/2006/customXml" ds:itemID="{A44876C7-B485-4648-880D-75CE4C93062F}">
   <ds:schemaRefs>
     <ds:schemaRef ds:uri="http://schemas.microsoft.com/office/2006/metadata/contentType"/>
@@ -38105,27 +38340,19 @@
 </ds:datastoreItem>
 </file>
 
-<file path=customXml/itemProps2.xml><?xml version="1.0" encoding="utf-8"?>
-<ds:datastoreItem xmlns:ds="http://schemas.openxmlformats.org/officeDocument/2006/customXml" ds:itemID="{F88548A6-7D35-4DDF-A05B-65FC9521C55C}">
+<file path=customXml/itemProps3.xml><?xml version="1.0" encoding="utf-8"?>
+<ds:datastoreItem xmlns:ds="http://schemas.openxmlformats.org/officeDocument/2006/customXml" ds:itemID="{61A45B94-CB6D-4AD1-A9AB-6B700983E7C8}">
   <ds:schemaRefs>
-    <ds:schemaRef ds:uri="http://schemas.openxmlformats.org/officeDocument/2006/bibliography"/>
+    <ds:schemaRef ds:uri="http://schemas.microsoft.com/sharepoint/v3/contenttype/forms"/>
   </ds:schemaRefs>
 </ds:datastoreItem>
 </file>
 
-<file path=customXml/itemProps3.xml><?xml version="1.0" encoding="utf-8"?>
+<file path=customXml/itemProps4.xml><?xml version="1.0" encoding="utf-8"?>
 <ds:datastoreItem xmlns:ds="http://schemas.openxmlformats.org/officeDocument/2006/customXml" ds:itemID="{1ED05181-7EC3-4730-B82E-970DE1C2DCDA}">
   <ds:schemaRefs>
     <ds:schemaRef ds:uri="http://schemas.microsoft.com/office/2006/metadata/properties"/>
     <ds:schemaRef ds:uri="http://schemas.microsoft.com/office/infopath/2007/PartnerControls"/>
   </ds:schemaRefs>
 </ds:datastoreItem>
-</file>
-
-<file path=customXml/itemProps4.xml><?xml version="1.0" encoding="utf-8"?>
-<ds:datastoreItem xmlns:ds="http://schemas.openxmlformats.org/officeDocument/2006/customXml" ds:itemID="{61A45B94-CB6D-4AD1-A9AB-6B700983E7C8}">
-  <ds:schemaRefs>
-    <ds:schemaRef ds:uri="http://schemas.microsoft.com/sharepoint/v3/contenttype/forms"/>
-  </ds:schemaRefs>
-</ds:datastoreItem>
 </file>
</xml_diff>

<commit_message>
Controle de Tempo + Imagem
</commit_message>
<xml_diff>
--- a/Arquivos enviados/M055 (L216) SPS v FESP_Laudo Pericial_2021.12.06.docx
+++ b/Arquivos enviados/M055 (L216) SPS v FESP_Laudo Pericial_2021.12.06.docx
@@ -307,27 +307,14 @@
                   <w:spacing w:after="0"/>
                   <w:ind w:left="-106"/>
                 </w:pPr>
-                <w:r>
-                  <w:fldChar w:fldCharType="begin"/>
-                </w:r>
-                <w:r>
-                  <w:instrText xml:space="preserve"> MERGEFIELD "Processo" </w:instrText>
-                </w:r>
-                <w:r>
-                  <w:fldChar w:fldCharType="separate"/>
-                </w:r>
-                <w:r>
-                  <w:rPr>
-                    <w:noProof/>
-                  </w:rPr>
-                  <w:t>1005733-67.2020.8.26.0053</w:t>
-                </w:r>
-                <w:r>
-                  <w:rPr>
-                    <w:noProof/>
-                  </w:rPr>
-                  <w:fldChar w:fldCharType="end"/>
-                </w:r>
+                <w:fldSimple w:instr=" MERGEFIELD &quot;Processo&quot; ">
+                  <w:r>
+                    <w:rPr>
+                      <w:noProof/>
+                    </w:rPr>
+                    <w:t>1005733-67.2020.8.26.0053</w:t>
+                  </w:r>
+                </w:fldSimple>
               </w:p>
             </w:tc>
           </w:tr>
@@ -368,27 +355,14 @@
                   <w:spacing w:after="0"/>
                   <w:ind w:left="-106"/>
                 </w:pPr>
-                <w:r>
-                  <w:fldChar w:fldCharType="begin"/>
-                </w:r>
-                <w:r>
-                  <w:instrText xml:space="preserve"> MERGEFIELD "Classe" </w:instrText>
-                </w:r>
-                <w:r>
-                  <w:fldChar w:fldCharType="separate"/>
-                </w:r>
-                <w:r>
-                  <w:rPr>
-                    <w:noProof/>
-                  </w:rPr>
-                  <w:t>Procedimento Comum Cível</w:t>
-                </w:r>
-                <w:r>
-                  <w:rPr>
-                    <w:noProof/>
-                  </w:rPr>
-                  <w:fldChar w:fldCharType="end"/>
-                </w:r>
+                <w:fldSimple w:instr=" MERGEFIELD &quot;Classe&quot; ">
+                  <w:r>
+                    <w:rPr>
+                      <w:noProof/>
+                    </w:rPr>
+                    <w:t>Procedimento Comum Cível</w:t>
+                  </w:r>
+                </w:fldSimple>
               </w:p>
             </w:tc>
           </w:tr>
@@ -431,27 +405,14 @@
                   <w:spacing w:after="0"/>
                   <w:ind w:left="-106"/>
                 </w:pPr>
-                <w:r>
-                  <w:fldChar w:fldCharType="begin"/>
-                </w:r>
-                <w:r>
-                  <w:instrText xml:space="preserve"> MERGEFIELD "Assunto" </w:instrText>
-                </w:r>
-                <w:r>
-                  <w:fldChar w:fldCharType="separate"/>
-                </w:r>
-                <w:r>
-                  <w:rPr>
-                    <w:noProof/>
-                  </w:rPr>
-                  <w:t>Anulação de Débito Fiscal</w:t>
-                </w:r>
-                <w:r>
-                  <w:rPr>
-                    <w:noProof/>
-                  </w:rPr>
-                  <w:fldChar w:fldCharType="end"/>
-                </w:r>
+                <w:fldSimple w:instr=" MERGEFIELD &quot;Assunto&quot; ">
+                  <w:r>
+                    <w:rPr>
+                      <w:noProof/>
+                    </w:rPr>
+                    <w:t>Anulação de Débito Fiscal</w:t>
+                  </w:r>
+                </w:fldSimple>
               </w:p>
             </w:tc>
           </w:tr>
@@ -530,27 +491,14 @@
                   <w:spacing w:after="0"/>
                   <w:ind w:left="-106"/>
                 </w:pPr>
-                <w:r>
-                  <w:fldChar w:fldCharType="begin"/>
-                </w:r>
-                <w:r>
-                  <w:instrText xml:space="preserve"> MERGEFIELD "Autor_Nome" </w:instrText>
-                </w:r>
-                <w:r>
-                  <w:fldChar w:fldCharType="separate"/>
-                </w:r>
-                <w:r>
-                  <w:rPr>
-                    <w:noProof/>
-                  </w:rPr>
-                  <w:t>SPS – Suprimentos para Siderurgia Ltda.</w:t>
-                </w:r>
-                <w:r>
-                  <w:rPr>
-                    <w:noProof/>
-                  </w:rPr>
-                  <w:fldChar w:fldCharType="end"/>
-                </w:r>
+                <w:fldSimple w:instr=" MERGEFIELD &quot;Autor_Nome&quot; ">
+                  <w:r>
+                    <w:rPr>
+                      <w:noProof/>
+                    </w:rPr>
+                    <w:t>SPS – Suprimentos para Siderurgia Ltda.</w:t>
+                  </w:r>
+                </w:fldSimple>
               </w:p>
             </w:tc>
           </w:tr>
@@ -629,27 +577,14 @@
                   <w:spacing w:after="0"/>
                   <w:ind w:left="-106"/>
                 </w:pPr>
-                <w:r>
-                  <w:fldChar w:fldCharType="begin"/>
-                </w:r>
-                <w:r>
-                  <w:instrText xml:space="preserve"> MERGEFIELD "Réu_Nome" </w:instrText>
-                </w:r>
-                <w:r>
-                  <w:fldChar w:fldCharType="separate"/>
-                </w:r>
-                <w:r>
-                  <w:rPr>
-                    <w:noProof/>
-                  </w:rPr>
-                  <w:t>Fazenda Pública do Estado de São Paulo</w:t>
-                </w:r>
-                <w:r>
-                  <w:rPr>
-                    <w:noProof/>
-                  </w:rPr>
-                  <w:fldChar w:fldCharType="end"/>
-                </w:r>
+                <w:fldSimple w:instr=" MERGEFIELD &quot;Réu_Nome&quot; ">
+                  <w:r>
+                    <w:rPr>
+                      <w:noProof/>
+                    </w:rPr>
+                    <w:t>Fazenda Pública do Estado de São Paulo</w:t>
+                  </w:r>
+                </w:fldSimple>
               </w:p>
             </w:tc>
           </w:tr>
@@ -2814,8 +2749,8 @@
       <w:bookmarkEnd w:id="7"/>
       <w:bookmarkEnd w:id="10"/>
     </w:p>
-    <w:bookmarkStart w:id="11" w:name="_Toc92391842" w:displacedByCustomXml="next"/>
-    <w:bookmarkStart w:id="12" w:name="_Toc34011563" w:displacedByCustomXml="next"/>
+    <w:bookmarkStart w:id="11" w:name="_Toc34011563" w:displacedByCustomXml="next"/>
+    <w:bookmarkStart w:id="12" w:name="_Toc92391842" w:displacedByCustomXml="next"/>
     <w:sdt>
       <w:sdtPr>
         <w:rPr>
@@ -4421,13 +4356,13 @@
         </w:p>
       </w:sdtContent>
     </w:sdt>
-    <w:bookmarkStart w:id="17" w:name="_Toc92391844" w:displacedByCustomXml="next"/>
-    <w:bookmarkStart w:id="18" w:name="_Toc90435748" w:displacedByCustomXml="next"/>
-    <w:bookmarkStart w:id="19" w:name="_Toc34811423" w:displacedByCustomXml="next"/>
-    <w:bookmarkStart w:id="20" w:name="_Toc29856901" w:displacedByCustomXml="next"/>
+    <w:bookmarkStart w:id="17" w:name="_Toc90435748" w:displacedByCustomXml="next"/>
+    <w:bookmarkStart w:id="18" w:name="_Toc92391844" w:displacedByCustomXml="next"/>
+    <w:bookmarkStart w:id="19" w:name="_Hlk24847705" w:displacedByCustomXml="next"/>
+    <w:bookmarkStart w:id="20" w:name="I_III_Procedimentos_periciais_adotados" w:displacedByCustomXml="next"/>
     <w:bookmarkStart w:id="21" w:name="_Toc24875256" w:displacedByCustomXml="next"/>
-    <w:bookmarkStart w:id="22" w:name="I_III_Procedimentos_periciais_adotados" w:displacedByCustomXml="next"/>
-    <w:bookmarkStart w:id="23" w:name="_Hlk24847705" w:displacedByCustomXml="next"/>
+    <w:bookmarkStart w:id="22" w:name="_Toc29856901" w:displacedByCustomXml="next"/>
+    <w:bookmarkStart w:id="23" w:name="_Toc34811423" w:displacedByCustomXml="next"/>
     <w:sdt>
       <w:sdtPr>
         <w:rPr>
@@ -4459,11 +4394,11 @@
           <w:r>
             <w:t>Procedimentos periciais adotados</w:t>
           </w:r>
+          <w:bookmarkEnd w:id="17"/>
+          <w:r>
+            <w:t xml:space="preserve"> e da força probante dos elementos</w:t>
+          </w:r>
           <w:bookmarkEnd w:id="18"/>
-          <w:r>
-            <w:t xml:space="preserve"> e da força probante dos elementos</w:t>
-          </w:r>
-          <w:bookmarkEnd w:id="17"/>
         </w:p>
         <w:p>
           <w:pPr>
@@ -6181,10 +6116,10 @@
     <w:bookmarkEnd w:id="21" w:displacedByCustomXml="next"/>
     <w:bookmarkEnd w:id="22" w:displacedByCustomXml="next"/>
     <w:bookmarkEnd w:id="23" w:displacedByCustomXml="next"/>
-    <w:bookmarkStart w:id="25" w:name="_Toc92391845" w:displacedByCustomXml="next"/>
-    <w:bookmarkStart w:id="26" w:name="_Hlk74318581" w:displacedByCustomXml="next"/>
-    <w:bookmarkStart w:id="27" w:name="_Toc63026293" w:displacedByCustomXml="next"/>
-    <w:bookmarkStart w:id="28" w:name="II_Considerações_Preliminares" w:displacedByCustomXml="next"/>
+    <w:bookmarkStart w:id="25" w:name="II_Considerações_Preliminares" w:displacedByCustomXml="next"/>
+    <w:bookmarkStart w:id="26" w:name="_Toc63026293" w:displacedByCustomXml="next"/>
+    <w:bookmarkStart w:id="27" w:name="_Hlk74318581" w:displacedByCustomXml="next"/>
+    <w:bookmarkStart w:id="28" w:name="_Toc92391845" w:displacedByCustomXml="next"/>
     <w:sdt>
       <w:sdtPr>
         <w:rPr>
@@ -6232,7 +6167,7 @@
             <w:t>lementos</w:t>
           </w:r>
           <w:bookmarkEnd w:id="28"/>
-          <w:bookmarkEnd w:id="27"/>
+          <w:bookmarkEnd w:id="26"/>
           <w:bookmarkEnd w:id="25"/>
         </w:p>
         <w:p>
@@ -6240,7 +6175,7 @@
             <w:pStyle w:val="01Texto"/>
           </w:pPr>
           <w:bookmarkStart w:id="29" w:name="_Hlk74318702"/>
-          <w:bookmarkEnd w:id="26"/>
+          <w:bookmarkEnd w:id="27"/>
           <w:r>
             <w:t xml:space="preserve">Conforme </w:t>
           </w:r>
@@ -6292,27 +6227,14 @@
           <w:r>
             <w:t xml:space="preserve">Quadro </w:t>
           </w:r>
-          <w:r>
-            <w:fldChar w:fldCharType="begin"/>
-          </w:r>
-          <w:r>
-            <w:instrText xml:space="preserve"> SEQ Quadro \* ARABIC </w:instrText>
-          </w:r>
-          <w:r>
-            <w:fldChar w:fldCharType="separate"/>
-          </w:r>
-          <w:r>
-            <w:rPr>
-              <w:noProof/>
-            </w:rPr>
-            <w:t>1</w:t>
-          </w:r>
-          <w:r>
-            <w:rPr>
-              <w:noProof/>
-            </w:rPr>
-            <w:fldChar w:fldCharType="end"/>
-          </w:r>
+          <w:fldSimple w:instr=" SEQ Quadro \* ARABIC ">
+            <w:r>
+              <w:rPr>
+                <w:noProof/>
+              </w:rPr>
+              <w:t>1</w:t>
+            </w:r>
+          </w:fldSimple>
           <w:r>
             <w:t xml:space="preserve">: </w:t>
           </w:r>
@@ -8934,8 +8856,8 @@
           </w:pPr>
           <w:bookmarkStart w:id="31" w:name="_Toc92391846"/>
           <w:bookmarkStart w:id="32" w:name="_Toc60751188"/>
-          <w:bookmarkStart w:id="33" w:name="_Toc50735328"/>
-          <w:bookmarkStart w:id="34" w:name="_Hlk61251556"/>
+          <w:bookmarkStart w:id="33" w:name="_Hlk61251556"/>
+          <w:bookmarkStart w:id="34" w:name="_Toc50735328"/>
           <w:r>
             <w:lastRenderedPageBreak/>
             <w:t xml:space="preserve">Acerca do não atendimento do </w:t>
@@ -9187,27 +9109,14 @@
           <w:r>
             <w:t xml:space="preserve">Quadro </w:t>
           </w:r>
-          <w:r>
-            <w:fldChar w:fldCharType="begin"/>
-          </w:r>
-          <w:r>
-            <w:instrText xml:space="preserve"> SEQ Quadro \* ARABIC </w:instrText>
-          </w:r>
-          <w:r>
-            <w:fldChar w:fldCharType="separate"/>
-          </w:r>
-          <w:r>
-            <w:rPr>
-              <w:noProof/>
-            </w:rPr>
-            <w:t>2</w:t>
-          </w:r>
-          <w:r>
-            <w:rPr>
-              <w:noProof/>
-            </w:rPr>
-            <w:fldChar w:fldCharType="end"/>
-          </w:r>
+          <w:fldSimple w:instr=" SEQ Quadro \* ARABIC ">
+            <w:r>
+              <w:rPr>
+                <w:noProof/>
+              </w:rPr>
+              <w:t>2</w:t>
+            </w:r>
+          </w:fldSimple>
           <w:r>
             <w:t xml:space="preserve">: </w:t>
           </w:r>
@@ -9720,27 +9629,14 @@
           <w:r>
             <w:t xml:space="preserve">Quadro </w:t>
           </w:r>
-          <w:r>
-            <w:fldChar w:fldCharType="begin"/>
-          </w:r>
-          <w:r>
-            <w:instrText xml:space="preserve"> SEQ Quadro \* ARABIC </w:instrText>
-          </w:r>
-          <w:r>
-            <w:fldChar w:fldCharType="separate"/>
-          </w:r>
-          <w:r>
-            <w:rPr>
-              <w:noProof/>
-            </w:rPr>
-            <w:t>3</w:t>
-          </w:r>
-          <w:r>
-            <w:rPr>
-              <w:noProof/>
-            </w:rPr>
-            <w:fldChar w:fldCharType="end"/>
-          </w:r>
+          <w:fldSimple w:instr=" SEQ Quadro \* ARABIC ">
+            <w:r>
+              <w:rPr>
+                <w:noProof/>
+              </w:rPr>
+              <w:t>3</w:t>
+            </w:r>
+          </w:fldSimple>
           <w:r>
             <w:t>:</w:t>
           </w:r>
@@ -10318,13 +10214,13 @@
     <w:bookmarkEnd w:id="40" w:displacedByCustomXml="next"/>
     <w:bookmarkEnd w:id="34" w:displacedByCustomXml="next"/>
     <w:bookmarkEnd w:id="33" w:displacedByCustomXml="next"/>
-    <w:bookmarkStart w:id="42" w:name="_Toc92391848" w:displacedByCustomXml="next"/>
+    <w:bookmarkStart w:id="42" w:name="_Toc88136557" w:displacedByCustomXml="next"/>
     <w:bookmarkStart w:id="43" w:name="_Toc89434944" w:displacedByCustomXml="next"/>
-    <w:bookmarkStart w:id="44" w:name="_Toc88136557" w:displacedByCustomXml="next"/>
+    <w:bookmarkStart w:id="44" w:name="_Toc92391848" w:displacedByCustomXml="next"/>
     <w:bookmarkStart w:id="45" w:name="_Toc78884234" w:displacedByCustomXml="next"/>
-    <w:bookmarkStart w:id="46" w:name="_Hlk74318982" w:displacedByCustomXml="next"/>
+    <w:bookmarkStart w:id="46" w:name="III_Considerações_Preliminares" w:displacedByCustomXml="next"/>
     <w:bookmarkStart w:id="47" w:name="_Toc63026295" w:displacedByCustomXml="next"/>
-    <w:bookmarkStart w:id="48" w:name="III_Considerações_Preliminares" w:displacedByCustomXml="next"/>
+    <w:bookmarkStart w:id="48" w:name="_Hlk74318982" w:displacedByCustomXml="next"/>
     <w:sdt>
       <w:sdtPr>
         <w:rPr>
@@ -11765,27 +11661,14 @@
           <w:r>
             <w:t xml:space="preserve">Tabela </w:t>
           </w:r>
-          <w:r>
-            <w:fldChar w:fldCharType="begin"/>
-          </w:r>
-          <w:r>
-            <w:instrText xml:space="preserve"> SEQ Tabela \* ARABIC </w:instrText>
-          </w:r>
-          <w:r>
-            <w:fldChar w:fldCharType="separate"/>
-          </w:r>
-          <w:r>
-            <w:rPr>
-              <w:noProof/>
-            </w:rPr>
-            <w:t>1</w:t>
-          </w:r>
-          <w:r>
-            <w:rPr>
-              <w:noProof/>
-            </w:rPr>
-            <w:fldChar w:fldCharType="end"/>
-          </w:r>
+          <w:fldSimple w:instr=" SEQ Tabela \* ARABIC ">
+            <w:r>
+              <w:rPr>
+                <w:noProof/>
+              </w:rPr>
+              <w:t>1</w:t>
+            </w:r>
+          </w:fldSimple>
           <w:r>
             <w:t xml:space="preserve">: </w:t>
           </w:r>
@@ -14420,27 +14303,14 @@
             </w:rPr>
             <w:t xml:space="preserve">o cerne da questão, consoante alegações da </w:t>
           </w:r>
-          <w:r>
-            <w:fldChar w:fldCharType="begin"/>
-          </w:r>
-          <w:r>
-            <w:instrText xml:space="preserve"> MERGEFIELD "Autor_Pos" </w:instrText>
-          </w:r>
-          <w:r>
-            <w:fldChar w:fldCharType="separate"/>
-          </w:r>
-          <w:r>
-            <w:rPr>
-              <w:noProof/>
-            </w:rPr>
-            <w:t>Requerente</w:t>
-          </w:r>
-          <w:r>
-            <w:rPr>
-              <w:noProof/>
-            </w:rPr>
-            <w:fldChar w:fldCharType="end"/>
-          </w:r>
+          <w:fldSimple w:instr=" MERGEFIELD &quot;Autor_Pos&quot; ">
+            <w:r>
+              <w:rPr>
+                <w:noProof/>
+              </w:rPr>
+              <w:t>Requerente</w:t>
+            </w:r>
+          </w:fldSimple>
           <w:r>
             <w:rPr>
               <w:b w:val="0"/>
@@ -15285,27 +15155,14 @@
           <w:r>
             <w:t xml:space="preserve">Figura </w:t>
           </w:r>
-          <w:r>
-            <w:fldChar w:fldCharType="begin"/>
-          </w:r>
-          <w:r>
-            <w:instrText xml:space="preserve"> SEQ Figura \* ARABIC </w:instrText>
-          </w:r>
-          <w:r>
-            <w:fldChar w:fldCharType="separate"/>
-          </w:r>
-          <w:r>
-            <w:rPr>
-              <w:noProof/>
-            </w:rPr>
-            <w:t>1</w:t>
-          </w:r>
-          <w:r>
-            <w:rPr>
-              <w:noProof/>
-            </w:rPr>
-            <w:fldChar w:fldCharType="end"/>
-          </w:r>
+          <w:fldSimple w:instr=" SEQ Figura \* ARABIC ">
+            <w:r>
+              <w:rPr>
+                <w:noProof/>
+              </w:rPr>
+              <w:t>1</w:t>
+            </w:r>
+          </w:fldSimple>
           <w:r>
             <w:t xml:space="preserve">: </w:t>
           </w:r>
@@ -15745,27 +15602,14 @@
           <w:r>
             <w:t xml:space="preserve">Tabela </w:t>
           </w:r>
-          <w:r>
-            <w:fldChar w:fldCharType="begin"/>
-          </w:r>
-          <w:r>
-            <w:instrText xml:space="preserve"> SEQ Tabela \* ARABIC </w:instrText>
-          </w:r>
-          <w:r>
-            <w:fldChar w:fldCharType="separate"/>
-          </w:r>
-          <w:r>
-            <w:rPr>
-              <w:noProof/>
-            </w:rPr>
-            <w:t>2</w:t>
-          </w:r>
-          <w:r>
-            <w:rPr>
-              <w:noProof/>
-            </w:rPr>
-            <w:fldChar w:fldCharType="end"/>
-          </w:r>
+          <w:fldSimple w:instr=" SEQ Tabela \* ARABIC ">
+            <w:r>
+              <w:rPr>
+                <w:noProof/>
+              </w:rPr>
+              <w:t>2</w:t>
+            </w:r>
+          </w:fldSimple>
           <w:r>
             <w:t xml:space="preserve">: </w:t>
           </w:r>
@@ -17996,27 +17840,14 @@
             </w:rPr>
             <w:t xml:space="preserve"> (tese da </w:t>
           </w:r>
-          <w:r>
-            <w:fldChar w:fldCharType="begin"/>
-          </w:r>
-          <w:r>
-            <w:instrText xml:space="preserve"> MERGEFIELD "Autor_Pos" </w:instrText>
-          </w:r>
-          <w:r>
-            <w:fldChar w:fldCharType="separate"/>
-          </w:r>
-          <w:r>
-            <w:rPr>
-              <w:noProof/>
-            </w:rPr>
-            <w:t>Requerente</w:t>
-          </w:r>
-          <w:r>
-            <w:rPr>
-              <w:noProof/>
-            </w:rPr>
-            <w:fldChar w:fldCharType="end"/>
-          </w:r>
+          <w:fldSimple w:instr=" MERGEFIELD &quot;Autor_Pos&quot; ">
+            <w:r>
+              <w:rPr>
+                <w:noProof/>
+              </w:rPr>
+              <w:t>Requerente</w:t>
+            </w:r>
+          </w:fldSimple>
           <w:r>
             <w:rPr>
               <w:b w:val="0"/>
@@ -18255,27 +18086,14 @@
           <w:r>
             <w:t xml:space="preserve">Tabela </w:t>
           </w:r>
-          <w:r>
-            <w:fldChar w:fldCharType="begin"/>
-          </w:r>
-          <w:r>
-            <w:instrText xml:space="preserve"> SEQ Tabela \* ARABIC </w:instrText>
-          </w:r>
-          <w:r>
-            <w:fldChar w:fldCharType="separate"/>
-          </w:r>
-          <w:r>
-            <w:rPr>
-              <w:noProof/>
-            </w:rPr>
-            <w:t>3</w:t>
-          </w:r>
-          <w:r>
-            <w:rPr>
-              <w:noProof/>
-            </w:rPr>
-            <w:fldChar w:fldCharType="end"/>
-          </w:r>
+          <w:fldSimple w:instr=" SEQ Tabela \* ARABIC ">
+            <w:r>
+              <w:rPr>
+                <w:noProof/>
+              </w:rPr>
+              <w:t>3</w:t>
+            </w:r>
+          </w:fldSimple>
           <w:r>
             <w:t xml:space="preserve">: </w:t>
           </w:r>
@@ -20451,11 +20269,21 @@
           <w:r>
             <w:t xml:space="preserve">AIIM </w:t>
           </w:r>
-          <w:fldSimple w:instr=" REF  aiim  \* MERGEFORMAT ">
-            <w:r>
-              <w:t>4.037.656-4</w:t>
-            </w:r>
-          </w:fldSimple>
+          <w:r>
+            <w:fldChar w:fldCharType="begin"/>
+          </w:r>
+          <w:r>
+            <w:instrText xml:space="preserve"> REF  aiim  \* MERGEFORMAT </w:instrText>
+          </w:r>
+          <w:r>
+            <w:fldChar w:fldCharType="separate"/>
+          </w:r>
+          <w:r>
+            <w:t>4.037.656-4</w:t>
+          </w:r>
+          <w:r>
+            <w:fldChar w:fldCharType="end"/>
+          </w:r>
           <w:r>
             <w:t xml:space="preserve"> </w:t>
           </w:r>
@@ -20477,11 +20305,21 @@
           <w:r>
             <w:t xml:space="preserve">n° </w:t>
           </w:r>
-          <w:fldSimple w:instr=" REF  cda  \* MERGEFORMAT ">
-            <w:r>
-              <w:t>1.206.810.346</w:t>
-            </w:r>
-          </w:fldSimple>
+          <w:r>
+            <w:fldChar w:fldCharType="begin"/>
+          </w:r>
+          <w:r>
+            <w:instrText xml:space="preserve"> REF  cda  \* MERGEFORMAT </w:instrText>
+          </w:r>
+          <w:r>
+            <w:fldChar w:fldCharType="separate"/>
+          </w:r>
+          <w:r>
+            <w:t>1.206.810.346</w:t>
+          </w:r>
+          <w:r>
+            <w:fldChar w:fldCharType="end"/>
+          </w:r>
           <w:r>
             <w:t xml:space="preserve"> </w:t>
           </w:r>
@@ -22542,11 +22380,11 @@
           </w:r>
         </w:p>
         <w:bookmarkEnd w:id="9" w:displacedByCustomXml="next"/>
-        <w:bookmarkStart w:id="73" w:name="IV_Encerramento" w:displacedByCustomXml="next"/>
-        <w:bookmarkStart w:id="74" w:name="_Toc29856906" w:displacedByCustomXml="next"/>
-        <w:bookmarkStart w:id="75" w:name="_Toc18408196" w:displacedByCustomXml="next"/>
+        <w:bookmarkStart w:id="73" w:name="_Toc29856906" w:displacedByCustomXml="next"/>
+        <w:bookmarkStart w:id="74" w:name="IV_Encerramento" w:displacedByCustomXml="next"/>
+        <w:bookmarkStart w:id="75" w:name="_Toc18405996" w:displacedByCustomXml="next"/>
         <w:bookmarkStart w:id="76" w:name="_Toc18407878" w:displacedByCustomXml="next"/>
-        <w:bookmarkStart w:id="77" w:name="_Toc18405996" w:displacedByCustomXml="next"/>
+        <w:bookmarkStart w:id="77" w:name="_Toc18408196" w:displacedByCustomXml="next"/>
       </w:sdtContent>
     </w:sdt>
     <w:p>
@@ -26025,10 +25863,21 @@
               <w:bCs w:val="0"/>
             </w:rPr>
             <w:lastRenderedPageBreak/>
-            <w:t>Neste sentido, vejamos a reprodução da CDA acostada à fl. 349 dos autos:</w:t>
+            <w:t xml:space="preserve">Neste sentido, vejamos a reprodução </w:t>
+          </w:r>
+          <w:r>
+            <w:rPr>
+              <w:bCs w:val="0"/>
+            </w:rPr>
+            <w:tab/>
+          </w:r>
+          <w:r>
+            <w:rPr>
+              <w:bCs w:val="0"/>
+            </w:rPr>
+            <w:t>da CDA acostada à fl. 349 dos autos:</w:t>
           </w:r>
         </w:p>
-        <w:bookmarkStart w:id="86" w:name="_Toc92391860"/>
         <w:p>
           <w:pPr>
             <w:pStyle w:val="Legenda"/>
@@ -26036,6 +25885,75 @@
               <w:b w:val="0"/>
             </w:rPr>
           </w:pPr>
+          <w:bookmarkStart w:id="86" w:name="_Toc92391860"/>
+          <w:r>
+            <w:rPr>
+              <w:noProof/>
+            </w:rPr>
+            <w:drawing>
+              <wp:anchor distT="0" distB="0" distL="4320540" distR="4320540" simplePos="0" relativeHeight="251935756" behindDoc="0" locked="0" layoutInCell="1" allowOverlap="1" wp14:anchorId="047E1287" wp14:editId="1BABA897">
+                <wp:simplePos x="0" y="0"/>
+                <wp:positionH relativeFrom="page">
+                  <wp:posOffset>392430</wp:posOffset>
+                </wp:positionH>
+                <wp:positionV relativeFrom="paragraph">
+                  <wp:posOffset>288290</wp:posOffset>
+                </wp:positionV>
+                <wp:extent cx="6757670" cy="4613275"/>
+                <wp:effectExtent l="19050" t="19050" r="24130" b="15875"/>
+                <wp:wrapTight wrapText="bothSides">
+                  <wp:wrapPolygon edited="0">
+                    <wp:start x="-61" y="-89"/>
+                    <wp:lineTo x="-61" y="21585"/>
+                    <wp:lineTo x="21616" y="21585"/>
+                    <wp:lineTo x="21616" y="-89"/>
+                    <wp:lineTo x="-61" y="-89"/>
+                  </wp:wrapPolygon>
+                </wp:wrapTight>
+                <wp:docPr id="10" name="Imagem 1"/>
+                <wp:cNvGraphicFramePr>
+                  <a:graphicFrameLocks xmlns:a="http://schemas.openxmlformats.org/drawingml/2006/main" noChangeAspect="1"/>
+                </wp:cNvGraphicFramePr>
+                <a:graphic xmlns:a="http://schemas.openxmlformats.org/drawingml/2006/main">
+                  <a:graphicData uri="http://schemas.openxmlformats.org/drawingml/2006/picture">
+                    <pic:pic xmlns:pic="http://schemas.openxmlformats.org/drawingml/2006/picture">
+                      <pic:nvPicPr>
+                        <pic:cNvPr id="10" name="Imagem 1"/>
+                        <pic:cNvPicPr>
+                          <a:picLocks noChangeAspect="1"/>
+                        </pic:cNvPicPr>
+                      </pic:nvPicPr>
+                      <pic:blipFill>
+                        <a:blip r:embed="rId13"/>
+                        <a:srcRect/>
+                        <a:stretch/>
+                      </pic:blipFill>
+                      <pic:spPr>
+                        <a:xfrm>
+                          <a:off x="0" y="0"/>
+                          <a:ext cx="6757670" cy="4613275"/>
+                        </a:xfrm>
+                        <a:prstGeom prst="rect">
+                          <a:avLst/>
+                        </a:prstGeom>
+                        <a:ln>
+                          <a:solidFill>
+                            <a:srgbClr val="663300"/>
+                          </a:solidFill>
+                        </a:ln>
+                      </pic:spPr>
+                    </pic:pic>
+                  </a:graphicData>
+                </a:graphic>
+                <wp14:sizeRelH relativeFrom="margin">
+                  <wp14:pctWidth>0</wp14:pctWidth>
+                </wp14:sizeRelH>
+                <wp14:sizeRelV relativeFrom="margin">
+                  <wp14:pctHeight>0</wp14:pctHeight>
+                </wp14:sizeRelV>
+              </wp:anchor>
+            </w:drawing>
+          </w:r>
           <w:r>
             <w:rPr>
               <w:noProof/>
@@ -26133,7 +26051,7 @@
             <mc:AlternateContent>
               <mc:Choice Requires="wps">
                 <w:drawing>
-                  <wp:anchor distT="0" distB="0" distL="114300" distR="114300" simplePos="0" relativeHeight="251936780" behindDoc="0" locked="0" layoutInCell="1" allowOverlap="1" wp14:anchorId="52771FEF" wp14:editId="1F49EEC0">
+                  <wp:anchor distT="0" distB="0" distL="114300" distR="114300" simplePos="0" relativeHeight="251936780" behindDoc="0" locked="0" layoutInCell="1" allowOverlap="1" wp14:anchorId="52771FEF" wp14:editId="4307CDF2">
                     <wp:simplePos x="0" y="0"/>
                     <wp:positionH relativeFrom="column">
                       <wp:posOffset>4248785</wp:posOffset>
@@ -26209,7 +26127,7 @@
               </mc:Choice>
               <mc:Fallback>
                 <w:pict>
-                  <v:roundrect w14:anchorId="42C771AF" id="Retângulo: Cantos Arredondados 41" o:spid="_x0000_s1026" style="position:absolute;margin-left:334.55pt;margin-top:22.75pt;width:144.8pt;height:14.4pt;z-index:251936780;visibility:visible;mso-wrap-style:square;mso-width-percent:0;mso-height-percent:0;mso-wrap-distance-left:9pt;mso-wrap-distance-top:0;mso-wrap-distance-right:9pt;mso-wrap-distance-bottom:0;mso-position-horizontal:absolute;mso-position-horizontal-relative:text;mso-position-vertical:absolute;mso-position-vertical-relative:text;mso-width-percent:0;mso-height-percent:0;mso-width-relative:margin;mso-height-relative:margin;v-text-anchor:middle" arcsize="10923f" o:gfxdata="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" filled="f" strokecolor="maroon" strokeweight="1pt">
+                  <v:roundrect w14:anchorId="238251E9" id="Retângulo: Cantos Arredondados 41" o:spid="_x0000_s1026" style="position:absolute;margin-left:334.55pt;margin-top:22.75pt;width:144.8pt;height:14.4pt;z-index:251936780;visibility:visible;mso-wrap-style:square;mso-width-percent:0;mso-height-percent:0;mso-wrap-distance-left:9pt;mso-wrap-distance-top:0;mso-wrap-distance-right:9pt;mso-wrap-distance-bottom:0;mso-position-horizontal:absolute;mso-position-horizontal-relative:text;mso-position-vertical:absolute;mso-position-vertical-relative:text;mso-width-percent:0;mso-height-percent:0;mso-width-relative:margin;mso-height-relative:margin;v-text-anchor:middle" arcsize="10923f" o:gfxdata="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" filled="f" strokecolor="maroon" strokeweight="1pt">
                     <w10:wrap type="tight"/>
                   </v:roundrect>
                 </w:pict>
@@ -26217,97 +26135,16 @@
             </mc:AlternateContent>
           </w:r>
           <w:r>
-            <w:rPr>
-              <w:noProof/>
-            </w:rPr>
-            <w:drawing>
-              <wp:anchor distT="0" distB="0" distL="4320540" distR="4320540" simplePos="0" relativeHeight="251935756" behindDoc="0" locked="0" layoutInCell="1" allowOverlap="1" wp14:anchorId="047E1287" wp14:editId="3D1DAB35">
-                <wp:simplePos x="0" y="0"/>
-                <wp:positionH relativeFrom="page">
-                  <wp:align>center</wp:align>
-                </wp:positionH>
-                <wp:positionV relativeFrom="paragraph">
-                  <wp:posOffset>288290</wp:posOffset>
-                </wp:positionV>
-                <wp:extent cx="6757920" cy="4613760"/>
-                <wp:effectExtent l="19050" t="19050" r="24130" b="15875"/>
-                <wp:wrapTight wrapText="bothSides">
-                  <wp:wrapPolygon edited="0">
-                    <wp:start x="-61" y="-89"/>
-                    <wp:lineTo x="-61" y="21585"/>
-                    <wp:lineTo x="21616" y="21585"/>
-                    <wp:lineTo x="21616" y="-89"/>
-                    <wp:lineTo x="-61" y="-89"/>
-                  </wp:wrapPolygon>
-                </wp:wrapTight>
-                <wp:docPr id="10" name="Imagem 1"/>
-                <wp:cNvGraphicFramePr>
-                  <a:graphicFrameLocks xmlns:a="http://schemas.openxmlformats.org/drawingml/2006/main" noChangeAspect="1"/>
-                </wp:cNvGraphicFramePr>
-                <a:graphic xmlns:a="http://schemas.openxmlformats.org/drawingml/2006/main">
-                  <a:graphicData uri="http://schemas.openxmlformats.org/drawingml/2006/picture">
-                    <pic:pic xmlns:pic="http://schemas.openxmlformats.org/drawingml/2006/picture">
-                      <pic:nvPicPr>
-                        <pic:cNvPr id="10" name="Imagem 1"/>
-                        <pic:cNvPicPr>
-                          <a:picLocks noChangeAspect="1"/>
-                        </pic:cNvPicPr>
-                      </pic:nvPicPr>
-                      <pic:blipFill>
-                        <a:blip r:embed="rId13"/>
-                        <a:srcRect/>
-                        <a:stretch/>
-                      </pic:blipFill>
-                      <pic:spPr>
-                        <a:xfrm>
-                          <a:off x="0" y="0"/>
-                          <a:ext cx="6757920" cy="4613760"/>
-                        </a:xfrm>
-                        <a:prstGeom prst="rect">
-                          <a:avLst/>
-                        </a:prstGeom>
-                        <a:ln>
-                          <a:solidFill>
-                            <a:srgbClr val="663300"/>
-                          </a:solidFill>
-                        </a:ln>
-                      </pic:spPr>
-                    </pic:pic>
-                  </a:graphicData>
-                </a:graphic>
-                <wp14:sizeRelH relativeFrom="margin">
-                  <wp14:pctWidth>0</wp14:pctWidth>
-                </wp14:sizeRelH>
-                <wp14:sizeRelV relativeFrom="margin">
-                  <wp14:pctHeight>0</wp14:pctHeight>
-                </wp14:sizeRelV>
-              </wp:anchor>
-            </w:drawing>
-          </w:r>
-          <w:r>
             <w:t xml:space="preserve">Figura </w:t>
           </w:r>
-          <w:r>
-            <w:fldChar w:fldCharType="begin"/>
-          </w:r>
-          <w:r>
-            <w:instrText xml:space="preserve"> SEQ Figura \* ARABIC </w:instrText>
-          </w:r>
-          <w:r>
-            <w:fldChar w:fldCharType="separate"/>
-          </w:r>
-          <w:r>
-            <w:rPr>
-              <w:noProof/>
-            </w:rPr>
-            <w:t>2</w:t>
-          </w:r>
-          <w:r>
-            <w:rPr>
-              <w:noProof/>
-            </w:rPr>
-            <w:fldChar w:fldCharType="end"/>
-          </w:r>
+          <w:fldSimple w:instr=" SEQ Figura \* ARABIC ">
+            <w:r>
+              <w:rPr>
+                <w:noProof/>
+              </w:rPr>
+              <w:t>2</w:t>
+            </w:r>
+          </w:fldSimple>
           <w:r>
             <w:t xml:space="preserve">: </w:t>
           </w:r>
@@ -26689,27 +26526,14 @@
           <w:r>
             <w:t xml:space="preserve">Figura </w:t>
           </w:r>
-          <w:r>
-            <w:fldChar w:fldCharType="begin"/>
-          </w:r>
-          <w:r>
-            <w:instrText xml:space="preserve"> SEQ Figura \* ARABIC </w:instrText>
-          </w:r>
-          <w:r>
-            <w:fldChar w:fldCharType="separate"/>
-          </w:r>
-          <w:r>
-            <w:rPr>
-              <w:noProof/>
-            </w:rPr>
-            <w:t>3</w:t>
-          </w:r>
-          <w:r>
-            <w:rPr>
-              <w:noProof/>
-            </w:rPr>
-            <w:fldChar w:fldCharType="end"/>
-          </w:r>
+          <w:fldSimple w:instr=" SEQ Figura \* ARABIC ">
+            <w:r>
+              <w:rPr>
+                <w:noProof/>
+              </w:rPr>
+              <w:t>3</w:t>
+            </w:r>
+          </w:fldSimple>
           <w:r>
             <w:t xml:space="preserve">: </w:t>
           </w:r>
@@ -26915,63 +26739,136 @@
           <w:r>
             <w:t xml:space="preserve"> </w:t>
           </w:r>
-          <w:r>
+          <w:fldSimple w:instr=" REF  tx_selic_acumulada_atual ">
+            <w:r>
+              <w:rPr>
+                <w:b/>
+                <w:bCs w:val="0"/>
+                <w:u w:val="single"/>
+              </w:rPr>
+              <w:t>74,79</w:t>
+            </w:r>
+          </w:fldSimple>
+          <w:r>
+            <w:rPr>
+              <w:b/>
+              <w:bCs w:val="0"/>
+              <w:u w:val="single"/>
+            </w:rPr>
+            <w:t>%</w:t>
+          </w:r>
+          <w:r>
+            <w:t xml:space="preserve"> identificada no próprio programa que acumula a Taxa SELIC e</w:t>
+          </w:r>
+          <w:r>
+            <w:t xml:space="preserve"> </w:t>
+          </w:r>
+          <w:r>
+            <w:t xml:space="preserve">que remunera os débitos federais (tese da </w:t>
+          </w:r>
+          <w:r>
+            <w:rPr>
+              <w:b/>
+            </w:rPr>
             <w:fldChar w:fldCharType="begin"/>
           </w:r>
           <w:r>
-            <w:instrText xml:space="preserve"> REF  tx_selic_acumulada_atual </w:instrText>
-          </w:r>
-          <w:r>
+            <w:rPr>
+              <w:b/>
+            </w:rPr>
+            <w:instrText xml:space="preserve"> MERGEFIELD "Autor_Pos" </w:instrText>
+          </w:r>
+          <w:r>
+            <w:rPr>
+              <w:b/>
+            </w:rPr>
             <w:fldChar w:fldCharType="separate"/>
           </w:r>
           <w:r>
             <w:rPr>
               <w:b/>
-              <w:bCs w:val="0"/>
-              <w:u w:val="single"/>
-            </w:rPr>
-            <w:t>74,79</w:t>
-          </w:r>
-          <w:r>
-            <w:rPr>
-              <w:b/>
-              <w:bCs w:val="0"/>
-              <w:u w:val="single"/>
+              <w:noProof/>
+            </w:rPr>
+            <w:t>Requerente</w:t>
+          </w:r>
+          <w:r>
+            <w:rPr>
+              <w:b/>
             </w:rPr>
             <w:fldChar w:fldCharType="end"/>
           </w:r>
           <w:r>
-            <w:rPr>
-              <w:b/>
-              <w:bCs w:val="0"/>
-              <w:u w:val="single"/>
-            </w:rPr>
-            <w:t>%</w:t>
-          </w:r>
-          <w:r>
-            <w:t xml:space="preserve"> identificada no próprio programa que acumula a Taxa SELIC e</w:t>
+            <w:t>),</w:t>
+          </w:r>
+          <w:r>
+            <w:br/>
+          </w:r>
+          <w:r>
+            <w:t>o resultado dos juros de mora da multa punitiva perfaz o montante de</w:t>
           </w:r>
           <w:r>
             <w:t xml:space="preserve"> </w:t>
           </w:r>
           <w:r>
-            <w:t xml:space="preserve">que remunera os débitos federais (tese da </w:t>
-          </w:r>
-          <w:r>
-            <w:rPr>
-              <w:b/>
+            <w:rPr>
+              <w:b/>
+              <w:u w:val="single"/>
             </w:rPr>
             <w:fldChar w:fldCharType="begin"/>
           </w:r>
           <w:r>
             <w:rPr>
               <w:b/>
-            </w:rPr>
-            <w:instrText xml:space="preserve"> MERGEFIELD "Autor_Pos" </w:instrText>
-          </w:r>
-          <w:r>
-            <w:rPr>
-              <w:b/>
+              <w:u w:val="single"/>
+            </w:rPr>
+            <w:instrText xml:space="preserve"> =SUM(tb_ddf</w:instrText>
+          </w:r>
+          <w:r>
+            <w:rPr>
+              <w:b/>
+              <w:u w:val="single"/>
+            </w:rPr>
+            <w:instrText>_selic</w:instrText>
+          </w:r>
+          <w:r>
+            <w:rPr>
+              <w:b/>
+              <w:u w:val="single"/>
+            </w:rPr>
+            <w:instrText xml:space="preserve"> K3)</w:instrText>
+          </w:r>
+          <w:r>
+            <w:rPr>
+              <w:b/>
+              <w:u w:val="single"/>
+            </w:rPr>
+            <w:instrText>*</w:instrText>
+          </w:r>
+          <w:r>
+            <w:rPr>
+              <w:b/>
+              <w:u w:val="single"/>
+            </w:rPr>
+            <w:instrText>tx_selic_acumulada_atual</w:instrText>
+          </w:r>
+          <w:r>
+            <w:rPr>
+              <w:b/>
+              <w:u w:val="single"/>
+            </w:rPr>
+            <w:instrText>/100</w:instrText>
+          </w:r>
+          <w:r>
+            <w:rPr>
+              <w:b/>
+              <w:u w:val="single"/>
+            </w:rPr>
+            <w:instrText xml:space="preserve"> \# "R$ #.##0,00;(R$ #.##0,00)" </w:instrText>
+          </w:r>
+          <w:r>
+            <w:rPr>
+              <w:b/>
+              <w:u w:val="single"/>
             </w:rPr>
             <w:fldChar w:fldCharType="separate"/>
           </w:r>
@@ -26979,144 +26876,41 @@
             <w:rPr>
               <w:b/>
               <w:noProof/>
-            </w:rPr>
-            <w:t>Requerente</w:t>
-          </w:r>
-          <w:r>
-            <w:rPr>
-              <w:b/>
+              <w:u w:val="single"/>
+            </w:rPr>
+            <w:t xml:space="preserve">R$ </w:t>
+          </w:r>
+          <w:r>
+            <w:rPr>
+              <w:b/>
+              <w:noProof/>
+              <w:u w:val="single"/>
+            </w:rPr>
+            <w:t>350.252,70</w:t>
+          </w:r>
+          <w:r>
+            <w:rPr>
+              <w:b/>
+              <w:u w:val="single"/>
             </w:rPr>
             <w:fldChar w:fldCharType="end"/>
           </w:r>
           <w:r>
-            <w:t>),</w:t>
-          </w:r>
-          <w:r>
-            <w:br/>
-          </w:r>
-          <w:r>
-            <w:t>o resultado dos juros de mora da multa punitiva perfaz o montante de</w:t>
-          </w:r>
-          <w:r>
             <w:t xml:space="preserve"> </w:t>
           </w:r>
           <w:r>
-            <w:rPr>
-              <w:b/>
-              <w:u w:val="single"/>
-            </w:rPr>
-            <w:fldChar w:fldCharType="begin"/>
-          </w:r>
-          <w:r>
-            <w:rPr>
-              <w:b/>
-              <w:u w:val="single"/>
-            </w:rPr>
-            <w:instrText xml:space="preserve"> =SUM(tb_ddf</w:instrText>
-          </w:r>
-          <w:r>
-            <w:rPr>
-              <w:b/>
-              <w:u w:val="single"/>
-            </w:rPr>
-            <w:instrText>_selic</w:instrText>
-          </w:r>
-          <w:r>
-            <w:rPr>
-              <w:b/>
-              <w:u w:val="single"/>
-            </w:rPr>
-            <w:instrText xml:space="preserve"> K3)</w:instrText>
-          </w:r>
-          <w:r>
-            <w:rPr>
-              <w:b/>
-              <w:u w:val="single"/>
-            </w:rPr>
-            <w:instrText>*</w:instrText>
-          </w:r>
-          <w:r>
-            <w:rPr>
-              <w:b/>
-              <w:u w:val="single"/>
-            </w:rPr>
-            <w:instrText>tx_selic_acumulada_atual</w:instrText>
-          </w:r>
-          <w:r>
-            <w:rPr>
-              <w:b/>
-              <w:u w:val="single"/>
-            </w:rPr>
-            <w:instrText>/100</w:instrText>
-          </w:r>
-          <w:r>
-            <w:rPr>
-              <w:b/>
-              <w:u w:val="single"/>
-            </w:rPr>
-            <w:instrText xml:space="preserve"> \# "R$ #.##0,00;(R$ #.##0,00)" </w:instrText>
-          </w:r>
-          <w:r>
-            <w:rPr>
-              <w:b/>
-              <w:u w:val="single"/>
-            </w:rPr>
-            <w:fldChar w:fldCharType="separate"/>
-          </w:r>
-          <w:r>
-            <w:rPr>
-              <w:b/>
-              <w:noProof/>
-              <w:u w:val="single"/>
-            </w:rPr>
-            <w:t xml:space="preserve">R$ </w:t>
-          </w:r>
-          <w:r>
-            <w:rPr>
-              <w:b/>
-              <w:noProof/>
-              <w:u w:val="single"/>
-            </w:rPr>
-            <w:t>350.252,70</w:t>
-          </w:r>
-          <w:r>
-            <w:rPr>
-              <w:b/>
-              <w:u w:val="single"/>
-            </w:rPr>
-            <w:fldChar w:fldCharType="end"/>
-          </w:r>
-          <w:r>
-            <w:t xml:space="preserve"> </w:t>
-          </w:r>
-          <w:r>
             <w:t xml:space="preserve">já considerando que o percentual de </w:t>
           </w:r>
-          <w:r>
-            <w:fldChar w:fldCharType="begin"/>
-          </w:r>
-          <w:r>
-            <w:instrText xml:space="preserve"> REF  tx_selic_acumulada_atual </w:instrText>
-          </w:r>
-          <w:r>
-            <w:fldChar w:fldCharType="separate"/>
-          </w:r>
-          <w:r>
-            <w:rPr>
-              <w:b/>
-              <w:bCs w:val="0"/>
-              <w:u w:val="single"/>
-            </w:rPr>
-            <w:t>74,79</w:t>
-          </w:r>
-          <w:r>
-            <w:rPr>
-              <w:b/>
-              <w:bCs w:val="0"/>
-              <w:u w:val="single"/>
-            </w:rPr>
-            <w:fldChar w:fldCharType="end"/>
-          </w:r>
+          <w:fldSimple w:instr=" REF  tx_selic_acumulada_atual ">
+            <w:r>
+              <w:rPr>
+                <w:b/>
+                <w:bCs w:val="0"/>
+                <w:u w:val="single"/>
+              </w:rPr>
+              <w:t>74,79</w:t>
+            </w:r>
+          </w:fldSimple>
           <w:r>
             <w:rPr>
               <w:b/>
@@ -27912,30 +27706,14 @@
           <w:r>
             <w:t xml:space="preserve"> pede reporte ao AIIM n° </w:t>
           </w:r>
-          <w:r>
-            <w:fldChar w:fldCharType="begin"/>
-          </w:r>
-          <w:r>
-            <w:instrText xml:space="preserve"> REF</w:instrText>
-          </w:r>
-          <w:r>
-            <w:instrText xml:space="preserve">  aiim </w:instrText>
-          </w:r>
-          <w:r>
-            <w:fldChar w:fldCharType="separate"/>
-          </w:r>
-          <w:r>
-            <w:rPr>
-              <w:b/>
-            </w:rPr>
-            <w:t>4.037.656-4</w:t>
-          </w:r>
-          <w:r>
-            <w:rPr>
-              <w:b/>
-            </w:rPr>
-            <w:fldChar w:fldCharType="end"/>
-          </w:r>
+          <w:fldSimple w:instr=" REF  aiim ">
+            <w:r>
+              <w:rPr>
+                <w:b/>
+              </w:rPr>
+              <w:t>4.037.656-4</w:t>
+            </w:r>
+          </w:fldSimple>
           <w:r>
             <w:t xml:space="preserve"> </w:t>
           </w:r>
@@ -32000,7 +31778,7 @@
             </wp:anchor>
           </w:drawing>
         </mc:Choice>
-        <mc:Fallback xmlns:a14="http://schemas.microsoft.com/office/drawing/2010/main" xmlns:pic="http://schemas.openxmlformats.org/drawingml/2006/picture" xmlns:a="http://schemas.openxmlformats.org/drawingml/2006/main">
+        <mc:Fallback xmlns:a="http://schemas.openxmlformats.org/drawingml/2006/main" xmlns:pic="http://schemas.openxmlformats.org/drawingml/2006/picture" xmlns:a14="http://schemas.microsoft.com/office/drawing/2010/main">
           <w:pict w14:anchorId="56711AB1">
             <v:line id="Straight Connector 126" style="position:absolute;z-index:251855962;visibility:visible;mso-wrap-style:square;mso-width-percent:0;mso-height-percent:0;mso-wrap-distance-left:9pt;mso-wrap-distance-top:0;mso-wrap-distance-right:9pt;mso-wrap-distance-bottom:0;mso-position-horizontal:absolute;mso-position-horizontal-relative:text;mso-position-vertical:absolute;mso-position-vertical-relative:bottom-margin-area;mso-width-percent:0;mso-height-percent:0;mso-width-relative:margin;mso-height-relative:margin" o:spid="_x0000_s1026" strokecolor="#963" from="0,19.85pt" to="0,42.55pt" w14:anchorId="2220FB8A" o:gfxdata="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">
               <w10:wrap anchory="margin"/>
@@ -32074,7 +31852,7 @@
             </wp:anchor>
           </w:drawing>
         </mc:Choice>
-        <mc:Fallback xmlns:a14="http://schemas.microsoft.com/office/drawing/2010/main" xmlns:pic="http://schemas.openxmlformats.org/drawingml/2006/picture" xmlns:a="http://schemas.openxmlformats.org/drawingml/2006/main">
+        <mc:Fallback xmlns:a="http://schemas.openxmlformats.org/drawingml/2006/main" xmlns:pic="http://schemas.openxmlformats.org/drawingml/2006/picture" xmlns:a14="http://schemas.microsoft.com/office/drawing/2010/main">
           <w:pict w14:anchorId="2EFDD2A6">
             <v:line id="Straight Connector 127" style="position:absolute;z-index:251856986;visibility:visible;mso-wrap-style:square;mso-width-percent:0;mso-height-percent:0;mso-wrap-distance-left:9pt;mso-wrap-distance-top:0;mso-wrap-distance-right:9pt;mso-wrap-distance-bottom:0;mso-position-horizontal:left;mso-position-horizontal-relative:page;mso-position-vertical:absolute;mso-position-vertical-relative:page;mso-width-percent:0;mso-height-percent:0;mso-width-relative:margin;mso-height-relative:margin" o:spid="_x0000_s1026" strokecolor="#960" strokeweight="1pt" from="0,802.3pt" to="566.9pt,802.4pt" w14:anchorId="2917FF5E" o:gfxdata="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">
               <w10:wrap anchorx="page" anchory="page"/>
@@ -32948,7 +32726,7 @@
             </wp:anchor>
           </w:drawing>
         </mc:Choice>
-        <mc:Fallback xmlns:pic="http://schemas.openxmlformats.org/drawingml/2006/picture" xmlns:a="http://schemas.openxmlformats.org/drawingml/2006/main">
+        <mc:Fallback xmlns:a="http://schemas.openxmlformats.org/drawingml/2006/main" xmlns:pic="http://schemas.openxmlformats.org/drawingml/2006/picture">
           <w:pict w14:anchorId="2F6007D3">
             <v:line id="Straight Connector 56" style="position:absolute;z-index:251847770;visibility:visible;mso-wrap-style:square;mso-width-percent:0;mso-wrap-distance-left:9pt;mso-wrap-distance-top:0;mso-wrap-distance-right:9pt;mso-wrap-distance-bottom:0;mso-position-horizontal:center;mso-position-horizontal-relative:margin;mso-position-vertical:absolute;mso-position-vertical-relative:top-margin-area;mso-width-percent:0;mso-width-relative:margin" o:spid="_x0000_s1026" strokecolor="#960" from="0,70.9pt" to="439.3pt,70.9pt" w14:anchorId="631E442C" o:gfxdata="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">
               <w10:wrap anchorx="margin" anchory="margin"/>
@@ -33034,7 +32812,7 @@
             </wp:anchor>
           </w:drawing>
         </mc:Choice>
-        <mc:Fallback xmlns:pic="http://schemas.openxmlformats.org/drawingml/2006/picture" xmlns:a="http://schemas.openxmlformats.org/drawingml/2006/main">
+        <mc:Fallback xmlns:a="http://schemas.openxmlformats.org/drawingml/2006/main" xmlns:pic="http://schemas.openxmlformats.org/drawingml/2006/picture">
           <w:pict w14:anchorId="5282D8A1">
             <v:rect id="Rectangle 3" style="position:absolute;margin-left:0;margin-top:0;width:8.5pt;height:802.2pt;z-index:251845722;visibility:visible;mso-wrap-style:square;mso-width-percent:0;mso-height-percent:0;mso-wrap-distance-left:9pt;mso-wrap-distance-top:0;mso-wrap-distance-right:9pt;mso-wrap-distance-bottom:0;mso-position-horizontal:left;mso-position-horizontal-relative:page;mso-position-vertical:absolute;mso-position-vertical-relative:top-margin-area;mso-width-percent:0;mso-height-percent:0;mso-width-relative:margin;mso-height-relative:margin;v-text-anchor:middle" o:spid="_x0000_s1026" fillcolor="#960" stroked="f" strokeweight="2pt" w14:anchorId="7B3C658D" o:gfxdata="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">
               <w10:wrap anchorx="page" anchory="margin"/>
@@ -33308,7 +33086,7 @@
             </wp:anchor>
           </w:drawing>
         </mc:Choice>
-        <mc:Fallback xmlns:pic="http://schemas.openxmlformats.org/drawingml/2006/picture" xmlns:a="http://schemas.openxmlformats.org/drawingml/2006/main">
+        <mc:Fallback xmlns:a="http://schemas.openxmlformats.org/drawingml/2006/main" xmlns:pic="http://schemas.openxmlformats.org/drawingml/2006/picture">
           <w:pict w14:anchorId="33BBFA51">
             <v:rect id="Rectangle 59" style="position:absolute;margin-left:0;margin-top:0;width:170.05pt;height:4.25pt;z-index:251844698;visibility:visible;mso-wrap-style:square;mso-width-percent:0;mso-height-percent:0;mso-wrap-distance-left:9pt;mso-wrap-distance-top:0;mso-wrap-distance-right:9pt;mso-wrap-distance-bottom:0;mso-position-horizontal:center;mso-position-horizontal-relative:margin;mso-position-vertical:absolute;mso-position-vertical-relative:top-margin-area;mso-width-percent:0;mso-height-percent:0;mso-width-relative:margin;mso-height-relative:margin;v-text-anchor:middle" o:spid="_x0000_s1026" fillcolor="black [3213]" stroked="f" strokeweight="2pt" w14:anchorId="73CE89E6" o:gfxdata="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">
               <w10:wrap anchorx="margin" anchory="margin"/>
@@ -37302,6 +37080,7 @@
     <w:rsidRoot w:val="00B723DC"/>
     <w:rsid w:val="001246EE"/>
     <w:rsid w:val="00241865"/>
+    <w:rsid w:val="00792DEC"/>
     <w:rsid w:val="00A4316A"/>
     <w:rsid w:val="00B723DC"/>
   </w:rsids>
@@ -38072,10 +37851,6 @@
 </file>
 
 <file path=customXml/item1.xml><?xml version="1.0" encoding="utf-8"?>
-<b:Sources xmlns:b="http://schemas.openxmlformats.org/officeDocument/2006/bibliography" xmlns="http://schemas.openxmlformats.org/officeDocument/2006/bibliography" SelectedStyle="\APA.XSL" StyleName="APA"/>
-</file>
-
-<file path=customXml/item2.xml><?xml version="1.0" encoding="utf-8"?>
 <ct:contentTypeSchema xmlns:ct="http://schemas.microsoft.com/office/2006/metadata/contentType" xmlns:ma="http://schemas.microsoft.com/office/2006/metadata/properties/metaAttributes" ct:_="" ma:_="" ma:contentTypeName="Documento" ma:contentTypeID="0x01010051B5505DAF2FE54FB50AEE78DA82C304" ma:contentTypeVersion="13" ma:contentTypeDescription="Crie um novo documento." ma:contentTypeScope="" ma:versionID="a9255b85d997875ae7ef2b82590981fd">
   <xsd:schema xmlns:xsd="http://www.w3.org/2001/XMLSchema" xmlns:xs="http://www.w3.org/2001/XMLSchema" xmlns:p="http://schemas.microsoft.com/office/2006/metadata/properties" xmlns:ns2="ecefb1b0-db54-4732-b6ed-4adec7203719" xmlns:ns3="879f848e-df11-4af0-89b7-83056a635590" targetNamespace="http://schemas.microsoft.com/office/2006/metadata/properties" ma:root="true" ma:fieldsID="f169685eae4d719c19db6d7ff100acca" ns2:_="" ns3:_="">
     <xsd:import namespace="ecefb1b0-db54-4732-b6ed-4adec7203719"/>
@@ -38298,7 +38073,17 @@
 </ct:contentTypeSchema>
 </file>
 
+<file path=customXml/item2.xml><?xml version="1.0" encoding="utf-8"?>
+<b:Sources xmlns:b="http://schemas.openxmlformats.org/officeDocument/2006/bibliography" xmlns="http://schemas.openxmlformats.org/officeDocument/2006/bibliography" SelectedStyle="\APA.XSL" StyleName="APA"/>
+</file>
+
 <file path=customXml/item3.xml><?xml version="1.0" encoding="utf-8"?>
+<p:properties xmlns:p="http://schemas.microsoft.com/office/2006/metadata/properties" xmlns:xsi="http://www.w3.org/2001/XMLSchema-instance" xmlns:pc="http://schemas.microsoft.com/office/infopath/2007/PartnerControls">
+  <documentManagement/>
+</p:properties>
+</file>
+
+<file path=customXml/item4.xml><?xml version="1.0" encoding="utf-8"?>
 <?mso-contentType ?>
 <FormTemplates xmlns="http://schemas.microsoft.com/sharepoint/v3/contenttype/forms">
   <Display>DocumentLibraryForm</Display>
@@ -38307,21 +38092,7 @@
 </FormTemplates>
 </file>
 
-<file path=customXml/item4.xml><?xml version="1.0" encoding="utf-8"?>
-<p:properties xmlns:p="http://schemas.microsoft.com/office/2006/metadata/properties" xmlns:xsi="http://www.w3.org/2001/XMLSchema-instance" xmlns:pc="http://schemas.microsoft.com/office/infopath/2007/PartnerControls">
-  <documentManagement/>
-</p:properties>
-</file>
-
 <file path=customXml/itemProps1.xml><?xml version="1.0" encoding="utf-8"?>
-<ds:datastoreItem xmlns:ds="http://schemas.openxmlformats.org/officeDocument/2006/customXml" ds:itemID="{F88548A6-7D35-4DDF-A05B-65FC9521C55C}">
-  <ds:schemaRefs>
-    <ds:schemaRef ds:uri="http://schemas.openxmlformats.org/officeDocument/2006/bibliography"/>
-  </ds:schemaRefs>
-</ds:datastoreItem>
-</file>
-
-<file path=customXml/itemProps2.xml><?xml version="1.0" encoding="utf-8"?>
 <ds:datastoreItem xmlns:ds="http://schemas.openxmlformats.org/officeDocument/2006/customXml" ds:itemID="{A44876C7-B485-4648-880D-75CE4C93062F}">
   <ds:schemaRefs>
     <ds:schemaRef ds:uri="http://schemas.microsoft.com/office/2006/metadata/contentType"/>
@@ -38340,19 +38111,27 @@
 </ds:datastoreItem>
 </file>
 
-<file path=customXml/itemProps3.xml><?xml version="1.0" encoding="utf-8"?>
-<ds:datastoreItem xmlns:ds="http://schemas.openxmlformats.org/officeDocument/2006/customXml" ds:itemID="{61A45B94-CB6D-4AD1-A9AB-6B700983E7C8}">
+<file path=customXml/itemProps2.xml><?xml version="1.0" encoding="utf-8"?>
+<ds:datastoreItem xmlns:ds="http://schemas.openxmlformats.org/officeDocument/2006/customXml" ds:itemID="{F88548A6-7D35-4DDF-A05B-65FC9521C55C}">
   <ds:schemaRefs>
-    <ds:schemaRef ds:uri="http://schemas.microsoft.com/sharepoint/v3/contenttype/forms"/>
+    <ds:schemaRef ds:uri="http://schemas.openxmlformats.org/officeDocument/2006/bibliography"/>
   </ds:schemaRefs>
 </ds:datastoreItem>
 </file>
 
-<file path=customXml/itemProps4.xml><?xml version="1.0" encoding="utf-8"?>
+<file path=customXml/itemProps3.xml><?xml version="1.0" encoding="utf-8"?>
 <ds:datastoreItem xmlns:ds="http://schemas.openxmlformats.org/officeDocument/2006/customXml" ds:itemID="{1ED05181-7EC3-4730-B82E-970DE1C2DCDA}">
   <ds:schemaRefs>
     <ds:schemaRef ds:uri="http://schemas.microsoft.com/office/2006/metadata/properties"/>
     <ds:schemaRef ds:uri="http://schemas.microsoft.com/office/infopath/2007/PartnerControls"/>
   </ds:schemaRefs>
 </ds:datastoreItem>
+</file>
+
+<file path=customXml/itemProps4.xml><?xml version="1.0" encoding="utf-8"?>
+<ds:datastoreItem xmlns:ds="http://schemas.openxmlformats.org/officeDocument/2006/customXml" ds:itemID="{61A45B94-CB6D-4AD1-A9AB-6B700983E7C8}">
+  <ds:schemaRefs>
+    <ds:schemaRef ds:uri="http://schemas.microsoft.com/sharepoint/v3/contenttype/forms"/>
+  </ds:schemaRefs>
+</ds:datastoreItem>
 </file>
</xml_diff>

<commit_message>
Update M055 (L216) SPS v FESP_Laudo Pericial_2021.12.06.docx
</commit_message>
<xml_diff>
--- a/Arquivos enviados/M055 (L216) SPS v FESP_Laudo Pericial_2021.12.06.docx
+++ b/Arquivos enviados/M055 (L216) SPS v FESP_Laudo Pericial_2021.12.06.docx
@@ -170,7 +170,7 @@
               <w:sz w:val="28"/>
               <w:szCs w:val="28"/>
             </w:rPr>
-            <w:t>5ª Vara da Fazenda Pública da Comarca da Capital/SP</w:t>
+            <w:t>«Secretaria»</w:t>
           </w:r>
           <w:r>
             <w:rPr>
@@ -307,27 +307,14 @@
                   <w:spacing w:after="0"/>
                   <w:ind w:left="-106"/>
                 </w:pPr>
-                <w:r>
-                  <w:fldChar w:fldCharType="begin"/>
-                </w:r>
-                <w:r>
-                  <w:instrText xml:space="preserve"> MERGEFIELD "Processo" </w:instrText>
-                </w:r>
-                <w:r>
-                  <w:fldChar w:fldCharType="separate"/>
-                </w:r>
-                <w:r>
-                  <w:rPr>
-                    <w:noProof/>
-                  </w:rPr>
-                  <w:t>1005733-67.2020.8.26.0053</w:t>
-                </w:r>
-                <w:r>
-                  <w:rPr>
-                    <w:noProof/>
-                  </w:rPr>
-                  <w:fldChar w:fldCharType="end"/>
-                </w:r>
+                <w:fldSimple w:instr=" MERGEFIELD &quot;Processo&quot; ">
+                  <w:r>
+                    <w:rPr>
+                      <w:noProof/>
+                    </w:rPr>
+                    <w:t>«Processo»</w:t>
+                  </w:r>
+                </w:fldSimple>
               </w:p>
             </w:tc>
           </w:tr>
@@ -368,27 +355,14 @@
                   <w:spacing w:after="0"/>
                   <w:ind w:left="-106"/>
                 </w:pPr>
-                <w:r>
-                  <w:fldChar w:fldCharType="begin"/>
-                </w:r>
-                <w:r>
-                  <w:instrText xml:space="preserve"> MERGEFIELD "Classe" </w:instrText>
-                </w:r>
-                <w:r>
-                  <w:fldChar w:fldCharType="separate"/>
-                </w:r>
-                <w:r>
-                  <w:rPr>
-                    <w:noProof/>
-                  </w:rPr>
-                  <w:t>Procedimento Comum Cível</w:t>
-                </w:r>
-                <w:r>
-                  <w:rPr>
-                    <w:noProof/>
-                  </w:rPr>
-                  <w:fldChar w:fldCharType="end"/>
-                </w:r>
+                <w:fldSimple w:instr=" MERGEFIELD &quot;Classe&quot; ">
+                  <w:r>
+                    <w:rPr>
+                      <w:noProof/>
+                    </w:rPr>
+                    <w:t>«Classe»</w:t>
+                  </w:r>
+                </w:fldSimple>
               </w:p>
             </w:tc>
           </w:tr>
@@ -431,27 +405,14 @@
                   <w:spacing w:after="0"/>
                   <w:ind w:left="-106"/>
                 </w:pPr>
-                <w:r>
-                  <w:fldChar w:fldCharType="begin"/>
-                </w:r>
-                <w:r>
-                  <w:instrText xml:space="preserve"> MERGEFIELD "Assunto" </w:instrText>
-                </w:r>
-                <w:r>
-                  <w:fldChar w:fldCharType="separate"/>
-                </w:r>
-                <w:r>
-                  <w:rPr>
-                    <w:noProof/>
-                  </w:rPr>
-                  <w:t>Anulação de Débito Fiscal</w:t>
-                </w:r>
-                <w:r>
-                  <w:rPr>
-                    <w:noProof/>
-                  </w:rPr>
-                  <w:fldChar w:fldCharType="end"/>
-                </w:r>
+                <w:fldSimple w:instr=" MERGEFIELD &quot;Assunto&quot; ">
+                  <w:r>
+                    <w:rPr>
+                      <w:noProof/>
+                    </w:rPr>
+                    <w:t>«Assunto»</w:t>
+                  </w:r>
+                </w:fldSimple>
               </w:p>
             </w:tc>
           </w:tr>
@@ -501,7 +462,7 @@
                     <w:bCs/>
                     <w:noProof/>
                   </w:rPr>
-                  <w:t>Requerente</w:t>
+                  <w:t>«Autor_Pos»</w:t>
                 </w:r>
                 <w:r>
                   <w:rPr>
@@ -530,27 +491,14 @@
                   <w:spacing w:after="0"/>
                   <w:ind w:left="-106"/>
                 </w:pPr>
-                <w:r>
-                  <w:fldChar w:fldCharType="begin"/>
-                </w:r>
-                <w:r>
-                  <w:instrText xml:space="preserve"> MERGEFIELD "Autor_Nome" </w:instrText>
-                </w:r>
-                <w:r>
-                  <w:fldChar w:fldCharType="separate"/>
-                </w:r>
-                <w:r>
-                  <w:rPr>
-                    <w:noProof/>
-                  </w:rPr>
-                  <w:t>SPS – Suprimentos para Siderurgia Ltda.</w:t>
-                </w:r>
-                <w:r>
-                  <w:rPr>
-                    <w:noProof/>
-                  </w:rPr>
-                  <w:fldChar w:fldCharType="end"/>
-                </w:r>
+                <w:fldSimple w:instr=" MERGEFIELD &quot;Autor_Nome&quot; ">
+                  <w:r>
+                    <w:rPr>
+                      <w:noProof/>
+                    </w:rPr>
+                    <w:t>«Autor_Nome»</w:t>
+                  </w:r>
+                </w:fldSimple>
               </w:p>
             </w:tc>
           </w:tr>
@@ -600,7 +548,7 @@
                     <w:bCs/>
                     <w:noProof/>
                   </w:rPr>
-                  <w:t>Requerida</w:t>
+                  <w:t>«Réu_Pos»</w:t>
                 </w:r>
                 <w:r>
                   <w:rPr>
@@ -629,27 +577,14 @@
                   <w:spacing w:after="0"/>
                   <w:ind w:left="-106"/>
                 </w:pPr>
-                <w:r>
-                  <w:fldChar w:fldCharType="begin"/>
-                </w:r>
-                <w:r>
-                  <w:instrText xml:space="preserve"> MERGEFIELD "Réu_Nome" </w:instrText>
-                </w:r>
-                <w:r>
-                  <w:fldChar w:fldCharType="separate"/>
-                </w:r>
-                <w:r>
-                  <w:rPr>
-                    <w:noProof/>
-                  </w:rPr>
-                  <w:t>Fazenda Pública do Estado de São Paulo</w:t>
-                </w:r>
-                <w:r>
-                  <w:rPr>
-                    <w:noProof/>
-                  </w:rPr>
-                  <w:fldChar w:fldCharType="end"/>
-                </w:r>
+                <w:fldSimple w:instr=" MERGEFIELD &quot;Réu_Nome&quot; ">
+                  <w:r>
+                    <w:rPr>
+                      <w:noProof/>
+                    </w:rPr>
+                    <w:t>«Réu_Nome»</w:t>
+                  </w:r>
+                </w:fldSimple>
               </w:p>
             </w:tc>
           </w:tr>
@@ -707,7 +642,7 @@
               <w:bCs/>
               <w:noProof/>
             </w:rPr>
-            <w:t>em fl. 98</w:t>
+            <w:t>«Nom_Fls»</w:t>
           </w:r>
           <w:r>
             <w:rPr>
@@ -747,7 +682,7 @@
               <w:bCs/>
               <w:noProof/>
             </w:rPr>
-            <w:t>em mesma fls.</w:t>
+            <w:t>«Nom_Orig_Fls»</w:t>
           </w:r>
           <w:r>
             <w:rPr>
@@ -2814,8 +2749,8 @@
       <w:bookmarkEnd w:id="7"/>
       <w:bookmarkEnd w:id="10"/>
     </w:p>
-    <w:bookmarkStart w:id="11" w:name="_Toc92391842" w:displacedByCustomXml="next"/>
-    <w:bookmarkStart w:id="12" w:name="_Toc34011563" w:displacedByCustomXml="next"/>
+    <w:bookmarkStart w:id="11" w:name="_Toc34011563" w:displacedByCustomXml="next"/>
+    <w:bookmarkStart w:id="12" w:name="_Toc92391842" w:displacedByCustomXml="next"/>
     <w:sdt>
       <w:sdtPr>
         <w:rPr>
@@ -2932,7 +2867,7 @@
               <w:color w:val="000000"/>
               <w:shd w:val="clear" w:color="auto" w:fill="FFFFFF"/>
             </w:rPr>
-            <w:t>SPS – Suprimentos para Siderurgia Ltda.</w:t>
+            <w:t>«Autor_Nome»</w:t>
           </w:r>
           <w:r>
             <w:rPr>
@@ -3001,7 +2936,7 @@
               <w:noProof/>
               <w:color w:val="auto"/>
             </w:rPr>
-            <w:t>Requerente</w:t>
+            <w:t>«Autor_Pos»</w:t>
           </w:r>
           <w:r>
             <w:rPr>
@@ -3057,7 +2992,7 @@
               <w:bCs/>
               <w:noProof/>
             </w:rPr>
-            <w:t>Fazenda Pública do Estado de São Paulo</w:t>
+            <w:t>«Réu_Nome»</w:t>
           </w:r>
           <w:r>
             <w:rPr>
@@ -3110,7 +3045,7 @@
               <w:noProof/>
               <w:color w:val="auto"/>
             </w:rPr>
-            <w:t>Requerida</w:t>
+            <w:t>«Réu_Pos»</w:t>
           </w:r>
           <w:r>
             <w:rPr>
@@ -3166,7 +3101,7 @@
               <w:bCs/>
               <w:noProof/>
             </w:rPr>
-            <w:t>1005733-67.2020.8.26.0053</w:t>
+            <w:t>«Processo»</w:t>
           </w:r>
           <w:r>
             <w:rPr>
@@ -3218,7 +3153,7 @@
               <w:b/>
               <w:noProof/>
             </w:rPr>
-            <w:t>Requerente</w:t>
+            <w:t>«Autor_Pos»</w:t>
           </w:r>
           <w:r>
             <w:rPr>
@@ -3406,7 +3341,7 @@
               <w:bCs/>
               <w:noProof/>
             </w:rPr>
-            <w:t>Requerente</w:t>
+            <w:t>«Autor_Pos»</w:t>
           </w:r>
           <w:r>
             <w:rPr>
@@ -3634,7 +3569,7 @@
               <w:b/>
               <w:noProof/>
             </w:rPr>
-            <w:t>Requerente</w:t>
+            <w:t>«Autor_Pos»</w:t>
           </w:r>
           <w:r>
             <w:rPr>
@@ -4145,7 +4080,7 @@
               <w:noProof/>
               <w:color w:val="auto"/>
             </w:rPr>
-            <w:t>Requerida</w:t>
+            <w:t>«Réu_Pos»</w:t>
           </w:r>
           <w:r>
             <w:rPr>
@@ -4204,23 +4139,13 @@
             </w:rPr>
             <w:t xml:space="preserve">o </w:t>
           </w:r>
-          <w:proofErr w:type="spellStart"/>
           <w:r>
             <w:rPr>
               <w:b/>
               <w:bCs/>
               <w:shd w:val="clear" w:color="auto" w:fill="FFFFFF"/>
             </w:rPr>
-            <w:t>Ranulfo</w:t>
-          </w:r>
-          <w:proofErr w:type="spellEnd"/>
-          <w:r>
-            <w:rPr>
-              <w:b/>
-              <w:bCs/>
-              <w:shd w:val="clear" w:color="auto" w:fill="FFFFFF"/>
-            </w:rPr>
-            <w:t xml:space="preserve"> Teixeira Júnior</w:t>
+            <w:t>Ranulfo Teixeira Júnior</w:t>
           </w:r>
           <w:r>
             <w:rPr>
@@ -4278,7 +4203,7 @@
               <w:noProof/>
               <w:color w:val="auto"/>
             </w:rPr>
-            <w:t>Requerente</w:t>
+            <w:t>«Autor_Pos»</w:t>
           </w:r>
           <w:r>
             <w:rPr>
@@ -4421,13 +4346,13 @@
         </w:p>
       </w:sdtContent>
     </w:sdt>
-    <w:bookmarkStart w:id="17" w:name="_Toc92391844" w:displacedByCustomXml="next"/>
-    <w:bookmarkStart w:id="18" w:name="_Toc90435748" w:displacedByCustomXml="next"/>
-    <w:bookmarkStart w:id="19" w:name="_Toc34811423" w:displacedByCustomXml="next"/>
-    <w:bookmarkStart w:id="20" w:name="_Toc29856901" w:displacedByCustomXml="next"/>
+    <w:bookmarkStart w:id="17" w:name="_Toc90435748" w:displacedByCustomXml="next"/>
+    <w:bookmarkStart w:id="18" w:name="_Toc92391844" w:displacedByCustomXml="next"/>
+    <w:bookmarkStart w:id="19" w:name="_Hlk24847705" w:displacedByCustomXml="next"/>
+    <w:bookmarkStart w:id="20" w:name="I_III_Procedimentos_periciais_adotados" w:displacedByCustomXml="next"/>
     <w:bookmarkStart w:id="21" w:name="_Toc24875256" w:displacedByCustomXml="next"/>
-    <w:bookmarkStart w:id="22" w:name="I_III_Procedimentos_periciais_adotados" w:displacedByCustomXml="next"/>
-    <w:bookmarkStart w:id="23" w:name="_Hlk24847705" w:displacedByCustomXml="next"/>
+    <w:bookmarkStart w:id="22" w:name="_Toc29856901" w:displacedByCustomXml="next"/>
+    <w:bookmarkStart w:id="23" w:name="_Toc34811423" w:displacedByCustomXml="next"/>
     <w:sdt>
       <w:sdtPr>
         <w:rPr>
@@ -4459,11 +4384,11 @@
           <w:r>
             <w:t>Procedimentos periciais adotados</w:t>
           </w:r>
+          <w:bookmarkEnd w:id="17"/>
+          <w:r>
+            <w:t xml:space="preserve"> e da força probante dos elementos</w:t>
+          </w:r>
           <w:bookmarkEnd w:id="18"/>
-          <w:r>
-            <w:t xml:space="preserve"> e da força probante dos elementos</w:t>
-          </w:r>
-          <w:bookmarkEnd w:id="17"/>
         </w:p>
         <w:p>
           <w:pPr>
@@ -4581,44 +4506,38 @@
             <w:t>.</w:t>
           </w:r>
           <w:r>
+            <w:t xml:space="preserve"> 473 </w:t>
+          </w:r>
+          <w:r>
+            <w:t>retro</w:t>
+          </w:r>
+          <w:r>
+            <w:t xml:space="preserve">. Nos termos das normas vigentes, a </w:t>
+          </w:r>
+          <w:r>
+            <w:rPr>
+              <w:b/>
+              <w:bCs/>
+            </w:rPr>
+            <w:t>Perícia</w:t>
+          </w:r>
+          <w:r>
+            <w:rPr>
+              <w:b/>
+              <w:bCs/>
+            </w:rPr>
+            <w:t> </w:t>
+          </w:r>
+          <w:r>
+            <w:rPr>
+              <w:b/>
+              <w:bCs/>
+            </w:rPr>
+            <w:t>Contábil</w:t>
+          </w:r>
+          <w:r>
             <w:t xml:space="preserve"> </w:t>
           </w:r>
-          <w:proofErr w:type="gramStart"/>
-          <w:r>
-            <w:t xml:space="preserve">473 </w:t>
-          </w:r>
-          <w:r>
-            <w:t>retro</w:t>
-          </w:r>
-          <w:proofErr w:type="gramEnd"/>
-          <w:r>
-            <w:t xml:space="preserve">. Nos termos das normas vigentes, a </w:t>
-          </w:r>
-          <w:r>
-            <w:rPr>
-              <w:b/>
-              <w:bCs/>
-            </w:rPr>
-            <w:t>Perícia</w:t>
-          </w:r>
-          <w:r>
-            <w:rPr>
-              <w:b/>
-              <w:bCs/>
-            </w:rPr>
-            <w:t> </w:t>
-          </w:r>
-          <w:r>
-            <w:rPr>
-              <w:b/>
-              <w:bCs/>
-            </w:rPr>
-            <w:t>Contábil</w:t>
-          </w:r>
-          <w:r>
-            <w:t xml:space="preserve"> </w:t>
-          </w:r>
-          <w:proofErr w:type="spellStart"/>
           <w:r>
             <w:rPr>
               <w:rFonts w:ascii="ZWAdobeF" w:hAnsi="ZWAdobeF" w:cs="ZWAdobeF"/>
@@ -4633,45 +4552,21 @@
               <w:i/>
               <w:u w:val="single"/>
             </w:rPr>
-            <w:t>constitui</w:t>
-          </w:r>
-          <w:proofErr w:type="spellEnd"/>
+            <w:t>constitui um conjunto de procedimentos técnico-científicos destinados a apresentar evidências capazes de opinar e subsidiar a justa solução de litígi</w:t>
+          </w:r>
           <w:r>
             <w:rPr>
               <w:i/>
               <w:u w:val="single"/>
             </w:rPr>
-            <w:t xml:space="preserve"> um conjunto de procedimentos técnico-científicos destinados a apresentar evidências capazes de opinar e subsidiar a justa solução de </w:t>
-          </w:r>
-          <w:proofErr w:type="spellStart"/>
+            <w:t>s</w:t>
+          </w:r>
           <w:r>
             <w:rPr>
               <w:i/>
               <w:u w:val="single"/>
             </w:rPr>
-            <w:t>litígi</w:t>
-          </w:r>
-          <w:r>
-            <w:rPr>
-              <w:i/>
-              <w:u w:val="single"/>
-            </w:rPr>
-            <w:t>s</w:t>
-          </w:r>
-          <w:r>
-            <w:rPr>
-              <w:i/>
-              <w:u w:val="single"/>
-            </w:rPr>
-            <w:t>os</w:t>
-          </w:r>
-          <w:proofErr w:type="spellEnd"/>
-          <w:r>
-            <w:rPr>
-              <w:i/>
-              <w:u w:val="single"/>
-            </w:rPr>
-            <w:t xml:space="preserve"> ou </w:t>
+            <w:t xml:space="preserve">os ou </w:t>
           </w:r>
           <w:r>
             <w:rPr>
@@ -4699,7 +4594,6 @@
           <w:r>
             <w:t xml:space="preserve">confecção da prova deferida observou os procedimentos periciais aplicáveis à lide, o que inclui o </w:t>
           </w:r>
-          <w:proofErr w:type="spellStart"/>
           <w:r>
             <w:rPr>
               <w:rFonts w:ascii="ZWAdobeF" w:hAnsi="ZWAdobeF" w:cs="ZWAdobeF"/>
@@ -4713,21 +4607,7 @@
             <w:rPr>
               <w:u w:val="single"/>
             </w:rPr>
-            <w:t>Planejamento</w:t>
-          </w:r>
-          <w:proofErr w:type="spellEnd"/>
-          <w:r>
-            <w:rPr>
-              <w:u w:val="single"/>
-            </w:rPr>
-            <w:t xml:space="preserve"> dos </w:t>
-          </w:r>
-          <w:proofErr w:type="spellStart"/>
-          <w:r>
-            <w:rPr>
-              <w:u w:val="single"/>
-            </w:rPr>
-            <w:t>Trabalhos</w:t>
+            <w:t>Planejamento dos Trabalhos</w:t>
           </w:r>
           <w:r>
             <w:rPr>
@@ -4738,11 +4618,9 @@
             </w:rPr>
             <w:t>U</w:t>
           </w:r>
-          <w:proofErr w:type="spellEnd"/>
           <w:r>
             <w:t xml:space="preserve"> com a </w:t>
           </w:r>
-          <w:proofErr w:type="spellStart"/>
           <w:r>
             <w:rPr>
               <w:rFonts w:ascii="ZWAdobeF" w:hAnsi="ZWAdobeF" w:cs="ZWAdobeF"/>
@@ -4756,21 +4634,7 @@
             <w:rPr>
               <w:u w:val="single"/>
             </w:rPr>
-            <w:t>Definição</w:t>
-          </w:r>
-          <w:proofErr w:type="spellEnd"/>
-          <w:r>
-            <w:rPr>
-              <w:u w:val="single"/>
-            </w:rPr>
-            <w:t xml:space="preserve"> de seus </w:t>
-          </w:r>
-          <w:proofErr w:type="spellStart"/>
-          <w:r>
-            <w:rPr>
-              <w:u w:val="single"/>
-            </w:rPr>
-            <w:t>Objetivos</w:t>
+            <w:t>Definição de seus Objetivos</w:t>
           </w:r>
           <w:r>
             <w:rPr>
@@ -4781,11 +4645,9 @@
             </w:rPr>
             <w:t>U</w:t>
           </w:r>
-          <w:proofErr w:type="spellEnd"/>
           <w:r>
             <w:t xml:space="preserve">, o </w:t>
           </w:r>
-          <w:proofErr w:type="spellStart"/>
           <w:r>
             <w:rPr>
               <w:rFonts w:ascii="ZWAdobeF" w:hAnsi="ZWAdobeF" w:cs="ZWAdobeF"/>
@@ -4799,21 +4661,7 @@
             <w:rPr>
               <w:u w:val="single"/>
             </w:rPr>
-            <w:t>Desenvolvimento</w:t>
-          </w:r>
-          <w:proofErr w:type="spellEnd"/>
-          <w:r>
-            <w:rPr>
-              <w:u w:val="single"/>
-            </w:rPr>
-            <w:t xml:space="preserve"> das </w:t>
-          </w:r>
-          <w:proofErr w:type="spellStart"/>
-          <w:r>
-            <w:rPr>
-              <w:u w:val="single"/>
-            </w:rPr>
-            <w:t>Etapas</w:t>
+            <w:t>Desenvolvimento das Etapas</w:t>
           </w:r>
           <w:r>
             <w:rPr>
@@ -4824,11 +4672,9 @@
             </w:rPr>
             <w:t>U</w:t>
           </w:r>
-          <w:proofErr w:type="spellEnd"/>
           <w:r>
             <w:t xml:space="preserve"> necessárias à sua </w:t>
           </w:r>
-          <w:proofErr w:type="spellStart"/>
           <w:r>
             <w:rPr>
               <w:rFonts w:ascii="ZWAdobeF" w:hAnsi="ZWAdobeF" w:cs="ZWAdobeF"/>
@@ -4853,7 +4699,6 @@
             </w:rPr>
             <w:t>U</w:t>
           </w:r>
-          <w:proofErr w:type="spellEnd"/>
           <w:r>
             <w:t xml:space="preserve">, com apoio de equipe técnica capacitada. As opções técnicas e os conceitos observados nas posições e conclusões apresentadas correspondem à opinião sob a ótica exclusivamente contábil deste </w:t>
           </w:r>
@@ -5580,15 +5425,7 @@
             <w:tab/>
           </w:r>
           <w:r>
-            <w:t xml:space="preserve">Salvo disposição especial de lei, os livros obrigatórios e, se for o caso, as fichas, antes de postos em uso, devem ser </w:t>
-          </w:r>
-          <w:proofErr w:type="gramStart"/>
-          <w:r>
-            <w:t>autenticados</w:t>
-          </w:r>
-          <w:proofErr w:type="gramEnd"/>
-          <w:r>
-            <w:t xml:space="preserve"> no Registro Público de Empresas Mercantis.</w:t>
+            <w:t>Salvo disposição especial de lei, os livros obrigatórios e, se for o caso, as fichas, antes de postos em uso, devem ser autenticados no Registro Público de Empresas Mercantis.</w:t>
           </w:r>
           <w:r>
             <w:t xml:space="preserve"> </w:t>
@@ -5806,7 +5643,6 @@
               <w:b/>
               <w:bCs/>
             </w:rPr>
-            <w:lastRenderedPageBreak/>
             <w:t>Art. 1.18</w:t>
           </w:r>
           <w:r>
@@ -5944,14 +5780,7 @@
           </w:r>
           <w:r>
             <w:tab/>
-          </w:r>
-          <w:proofErr w:type="gramStart"/>
-          <w:r>
-            <w:t>a</w:t>
-          </w:r>
-          <w:proofErr w:type="gramEnd"/>
-          <w:r>
-            <w:t xml:space="preserve"> posição diária de cada uma das contas ou títulos contábeis, pelo respectivo saldo, em forma de balancetes diários;</w:t>
+            <w:t>a posição diária de cada uma das contas ou títulos contábeis, pelo respectivo saldo, em forma de balancetes diários;</w:t>
           </w:r>
         </w:p>
         <w:p>
@@ -5965,14 +5794,7 @@
           </w:r>
           <w:r>
             <w:tab/>
-          </w:r>
-          <w:proofErr w:type="gramStart"/>
-          <w:r>
-            <w:t>o</w:t>
-          </w:r>
-          <w:proofErr w:type="gramEnd"/>
-          <w:r>
-            <w:t xml:space="preserve"> balanço patrimonial e o de resultado econômico, no encerramento do exercício.</w:t>
+            <w:t>o balanço patrimonial e o de resultado econômico, no encerramento do exercício.</w:t>
           </w:r>
         </w:p>
         <w:p>
@@ -6175,16 +5997,16 @@
         </w:p>
       </w:sdtContent>
     </w:sdt>
-    <w:bookmarkEnd w:id="24" w:displacedByCustomXml="next"/>
     <w:bookmarkEnd w:id="19" w:displacedByCustomXml="next"/>
     <w:bookmarkEnd w:id="20" w:displacedByCustomXml="next"/>
     <w:bookmarkEnd w:id="21" w:displacedByCustomXml="next"/>
     <w:bookmarkEnd w:id="22" w:displacedByCustomXml="next"/>
     <w:bookmarkEnd w:id="23" w:displacedByCustomXml="next"/>
-    <w:bookmarkStart w:id="25" w:name="_Toc92391845" w:displacedByCustomXml="next"/>
-    <w:bookmarkStart w:id="26" w:name="_Hlk74318581" w:displacedByCustomXml="next"/>
-    <w:bookmarkStart w:id="27" w:name="_Toc63026293" w:displacedByCustomXml="next"/>
-    <w:bookmarkStart w:id="28" w:name="II_Considerações_Preliminares" w:displacedByCustomXml="next"/>
+    <w:bookmarkEnd w:id="24" w:displacedByCustomXml="next"/>
+    <w:bookmarkStart w:id="25" w:name="II_Considerações_Preliminares" w:displacedByCustomXml="next"/>
+    <w:bookmarkStart w:id="26" w:name="_Toc63026293" w:displacedByCustomXml="next"/>
+    <w:bookmarkStart w:id="27" w:name="_Hlk74318581" w:displacedByCustomXml="next"/>
+    <w:bookmarkStart w:id="28" w:name="_Toc92391845" w:displacedByCustomXml="next"/>
     <w:sdt>
       <w:sdtPr>
         <w:rPr>
@@ -6232,7 +6054,7 @@
             <w:t>lementos</w:t>
           </w:r>
           <w:bookmarkEnd w:id="28"/>
-          <w:bookmarkEnd w:id="27"/>
+          <w:bookmarkEnd w:id="26"/>
           <w:bookmarkEnd w:id="25"/>
         </w:p>
         <w:p>
@@ -6240,7 +6062,7 @@
             <w:pStyle w:val="01Texto"/>
           </w:pPr>
           <w:bookmarkStart w:id="29" w:name="_Hlk74318702"/>
-          <w:bookmarkEnd w:id="26"/>
+          <w:bookmarkEnd w:id="27"/>
           <w:r>
             <w:t xml:space="preserve">Conforme </w:t>
           </w:r>
@@ -6292,27 +6114,14 @@
           <w:r>
             <w:t xml:space="preserve">Quadro </w:t>
           </w:r>
-          <w:r>
-            <w:fldChar w:fldCharType="begin"/>
-          </w:r>
-          <w:r>
-            <w:instrText xml:space="preserve"> SEQ Quadro \* ARABIC </w:instrText>
-          </w:r>
-          <w:r>
-            <w:fldChar w:fldCharType="separate"/>
-          </w:r>
-          <w:r>
-            <w:rPr>
-              <w:noProof/>
-            </w:rPr>
-            <w:t>1</w:t>
-          </w:r>
-          <w:r>
-            <w:rPr>
-              <w:noProof/>
-            </w:rPr>
-            <w:fldChar w:fldCharType="end"/>
-          </w:r>
+          <w:fldSimple w:instr=" SEQ Quadro \* ARABIC ">
+            <w:r>
+              <w:rPr>
+                <w:noProof/>
+              </w:rPr>
+              <w:t>1</w:t>
+            </w:r>
+          </w:fldSimple>
           <w:r>
             <w:t xml:space="preserve">: </w:t>
           </w:r>
@@ -6711,16 +6520,15 @@
                     <w:sz w:val="20"/>
                     <w:szCs w:val="20"/>
                   </w:rPr>
-                  <w:t xml:space="preserve">Disponibilização </w:t>
-                </w:r>
-                <w:proofErr w:type="gramStart"/>
+                  <w:t>Disponibilização dos</w:t>
+                </w:r>
                 <w:r>
                   <w:rPr>
                     <w:color w:val="663300"/>
                     <w:sz w:val="20"/>
                     <w:szCs w:val="20"/>
                   </w:rPr>
-                  <w:t>dos</w:t>
+                  <w:t xml:space="preserve"> .</w:t>
                 </w:r>
                 <w:r>
                   <w:rPr>
@@ -6728,44 +6536,7 @@
                     <w:sz w:val="20"/>
                     <w:szCs w:val="20"/>
                   </w:rPr>
-                  <w:t xml:space="preserve"> .</w:t>
-                </w:r>
-                <w:proofErr w:type="spellStart"/>
-                <w:r>
-                  <w:rPr>
-                    <w:color w:val="663300"/>
-                    <w:sz w:val="20"/>
-                    <w:szCs w:val="20"/>
-                  </w:rPr>
-                  <w:t>TXTs</w:t>
-                </w:r>
-                <w:proofErr w:type="spellEnd"/>
-                <w:proofErr w:type="gramEnd"/>
-                <w:r>
-                  <w:rPr>
-                    <w:color w:val="663300"/>
-                    <w:sz w:val="20"/>
-                    <w:szCs w:val="20"/>
-                  </w:rPr>
-                  <w:t xml:space="preserve"> e/ou .</w:t>
-                </w:r>
-                <w:proofErr w:type="spellStart"/>
-                <w:r>
-                  <w:rPr>
-                    <w:color w:val="663300"/>
-                    <w:sz w:val="20"/>
-                    <w:szCs w:val="20"/>
-                  </w:rPr>
-                  <w:t>XMLs</w:t>
-                </w:r>
-                <w:proofErr w:type="spellEnd"/>
-                <w:r>
-                  <w:rPr>
-                    <w:color w:val="663300"/>
-                    <w:sz w:val="20"/>
-                    <w:szCs w:val="20"/>
-                  </w:rPr>
-                  <w:t xml:space="preserve"> de todas as NF-e emitidas e recebidas relativas</w:t>
+                  <w:t>TXTs e/ou .XMLs de todas as NF-e emitidas e recebidas relativas</w:t>
                 </w:r>
                 <w:r>
                   <w:rPr>
@@ -6968,7 +6739,6 @@
                     <w:szCs w:val="20"/>
                   </w:rPr>
                 </w:pPr>
-                <w:proofErr w:type="spellStart"/>
                 <w:r>
                   <w:rPr>
                     <w:b/>
@@ -6989,7 +6759,6 @@
                   </w:rPr>
                   <w:t>i</w:t>
                 </w:r>
-                <w:proofErr w:type="spellEnd"/>
               </w:p>
             </w:tc>
             <w:tc>
@@ -7189,7 +6958,6 @@
                     <w:szCs w:val="20"/>
                   </w:rPr>
                 </w:pPr>
-                <w:proofErr w:type="spellStart"/>
                 <w:r>
                   <w:rPr>
                     <w:b/>
@@ -7210,7 +6978,6 @@
                   </w:rPr>
                   <w:t>ii</w:t>
                 </w:r>
-                <w:proofErr w:type="spellEnd"/>
               </w:p>
             </w:tc>
             <w:tc>
@@ -7423,7 +7190,6 @@
                     <w:szCs w:val="20"/>
                   </w:rPr>
                 </w:pPr>
-                <w:proofErr w:type="spellStart"/>
                 <w:r>
                   <w:rPr>
                     <w:b/>
@@ -7444,7 +7210,6 @@
                   </w:rPr>
                   <w:t>v</w:t>
                 </w:r>
-                <w:proofErr w:type="spellEnd"/>
               </w:p>
             </w:tc>
             <w:tc>
@@ -8138,7 +7903,6 @@
                     <w:szCs w:val="20"/>
                   </w:rPr>
                 </w:pPr>
-                <w:proofErr w:type="spellStart"/>
                 <w:r>
                   <w:rPr>
                     <w:b/>
@@ -8149,7 +7913,6 @@
                   </w:rPr>
                   <w:t>vii</w:t>
                 </w:r>
-                <w:proofErr w:type="spellEnd"/>
               </w:p>
             </w:tc>
             <w:tc>
@@ -8421,7 +8184,6 @@
                     <w:szCs w:val="20"/>
                   </w:rPr>
                 </w:pPr>
-                <w:proofErr w:type="spellStart"/>
                 <w:r>
                   <w:rPr>
                     <w:b/>
@@ -8432,7 +8194,6 @@
                   </w:rPr>
                   <w:t>viii</w:t>
                 </w:r>
-                <w:proofErr w:type="spellEnd"/>
               </w:p>
             </w:tc>
             <w:tc>
@@ -8704,7 +8465,6 @@
                     <w:szCs w:val="20"/>
                   </w:rPr>
                 </w:pPr>
-                <w:proofErr w:type="spellStart"/>
                 <w:r>
                   <w:rPr>
                     <w:b/>
@@ -8715,7 +8475,6 @@
                   </w:rPr>
                   <w:t>ix</w:t>
                 </w:r>
-                <w:proofErr w:type="spellEnd"/>
               </w:p>
             </w:tc>
             <w:tc>
@@ -8934,10 +8693,9 @@
           </w:pPr>
           <w:bookmarkStart w:id="31" w:name="_Toc92391846"/>
           <w:bookmarkStart w:id="32" w:name="_Toc60751188"/>
-          <w:bookmarkStart w:id="33" w:name="_Toc50735328"/>
-          <w:bookmarkStart w:id="34" w:name="_Hlk61251556"/>
-          <w:r>
-            <w:lastRenderedPageBreak/>
+          <w:bookmarkStart w:id="33" w:name="_Hlk61251556"/>
+          <w:bookmarkStart w:id="34" w:name="_Toc50735328"/>
+          <w:r>
             <w:t xml:space="preserve">Acerca do não atendimento do </w:t>
           </w:r>
           <w:r>
@@ -9163,7 +8921,7 @@
               <w:b/>
               <w:noProof/>
             </w:rPr>
-            <w:t>Requerente</w:t>
+            <w:t>«Autor_Pos»</w:t>
           </w:r>
           <w:r>
             <w:rPr>
@@ -9187,27 +8945,14 @@
           <w:r>
             <w:t xml:space="preserve">Quadro </w:t>
           </w:r>
-          <w:r>
-            <w:fldChar w:fldCharType="begin"/>
-          </w:r>
-          <w:r>
-            <w:instrText xml:space="preserve"> SEQ Quadro \* ARABIC </w:instrText>
-          </w:r>
-          <w:r>
-            <w:fldChar w:fldCharType="separate"/>
-          </w:r>
-          <w:r>
-            <w:rPr>
-              <w:noProof/>
-            </w:rPr>
-            <w:t>2</w:t>
-          </w:r>
-          <w:r>
-            <w:rPr>
-              <w:noProof/>
-            </w:rPr>
-            <w:fldChar w:fldCharType="end"/>
-          </w:r>
+          <w:fldSimple w:instr=" SEQ Quadro \* ARABIC ">
+            <w:r>
+              <w:rPr>
+                <w:noProof/>
+              </w:rPr>
+              <w:t>2</w:t>
+            </w:r>
+          </w:fldSimple>
           <w:r>
             <w:t xml:space="preserve">: </w:t>
           </w:r>
@@ -9657,7 +9402,6 @@
             <w:spacing w:after="180"/>
           </w:pPr>
           <w:r>
-            <w:lastRenderedPageBreak/>
             <w:t xml:space="preserve">Da mesma forma, demonstramos abaixo os documentos apresentados pela </w:t>
           </w:r>
           <w:r>
@@ -9691,7 +9435,7 @@
               <w:noProof/>
               <w:color w:val="auto"/>
             </w:rPr>
-            <w:t>Requerida</w:t>
+            <w:t>«Réu_Pos»</w:t>
           </w:r>
           <w:r>
             <w:rPr>
@@ -9720,27 +9464,14 @@
           <w:r>
             <w:t xml:space="preserve">Quadro </w:t>
           </w:r>
-          <w:r>
-            <w:fldChar w:fldCharType="begin"/>
-          </w:r>
-          <w:r>
-            <w:instrText xml:space="preserve"> SEQ Quadro \* ARABIC </w:instrText>
-          </w:r>
-          <w:r>
-            <w:fldChar w:fldCharType="separate"/>
-          </w:r>
-          <w:r>
-            <w:rPr>
-              <w:noProof/>
-            </w:rPr>
-            <w:t>3</w:t>
-          </w:r>
-          <w:r>
-            <w:rPr>
-              <w:noProof/>
-            </w:rPr>
-            <w:fldChar w:fldCharType="end"/>
-          </w:r>
+          <w:fldSimple w:instr=" SEQ Quadro \* ARABIC ">
+            <w:r>
+              <w:rPr>
+                <w:noProof/>
+              </w:rPr>
+              <w:t>3</w:t>
+            </w:r>
+          </w:fldSimple>
           <w:r>
             <w:t>:</w:t>
           </w:r>
@@ -10315,16 +10046,16 @@
         <w:bookmarkEnd w:id="41" w:displacedByCustomXml="next"/>
       </w:sdtContent>
     </w:sdt>
-    <w:bookmarkEnd w:id="40" w:displacedByCustomXml="next"/>
     <w:bookmarkEnd w:id="34" w:displacedByCustomXml="next"/>
     <w:bookmarkEnd w:id="33" w:displacedByCustomXml="next"/>
-    <w:bookmarkStart w:id="42" w:name="_Toc92391848" w:displacedByCustomXml="next"/>
+    <w:bookmarkEnd w:id="40" w:displacedByCustomXml="next"/>
+    <w:bookmarkStart w:id="42" w:name="_Toc88136557" w:displacedByCustomXml="next"/>
     <w:bookmarkStart w:id="43" w:name="_Toc89434944" w:displacedByCustomXml="next"/>
-    <w:bookmarkStart w:id="44" w:name="_Toc88136557" w:displacedByCustomXml="next"/>
+    <w:bookmarkStart w:id="44" w:name="_Toc92391848" w:displacedByCustomXml="next"/>
     <w:bookmarkStart w:id="45" w:name="_Toc78884234" w:displacedByCustomXml="next"/>
-    <w:bookmarkStart w:id="46" w:name="_Hlk74318982" w:displacedByCustomXml="next"/>
+    <w:bookmarkStart w:id="46" w:name="III_Considerações_Preliminares" w:displacedByCustomXml="next"/>
     <w:bookmarkStart w:id="47" w:name="_Toc63026295" w:displacedByCustomXml="next"/>
-    <w:bookmarkStart w:id="48" w:name="III_Considerações_Preliminares" w:displacedByCustomXml="next"/>
+    <w:bookmarkStart w:id="48" w:name="_Hlk74318982" w:displacedByCustomXml="next"/>
     <w:sdt>
       <w:sdtPr>
         <w:rPr>
@@ -10562,15 +10293,7 @@
             <w:t>II</w:t>
           </w:r>
           <w:r>
-            <w:t xml:space="preserve"> - </w:t>
-          </w:r>
-          <w:proofErr w:type="gramStart"/>
-          <w:r>
-            <w:t>relativamente</w:t>
-          </w:r>
-          <w:proofErr w:type="gramEnd"/>
-          <w:r>
-            <w:t xml:space="preserve"> à multa aplicada nos termos do artigo 85 desta lei, a partir do segundo mês subsequente ao da lavratura do auto de infração.</w:t>
+            <w:t xml:space="preserve"> - relativamente à multa aplicada nos termos do artigo 85 desta lei, a partir do segundo mês subsequente ao da lavratura do auto de infração.</w:t>
           </w:r>
         </w:p>
         <w:p>
@@ -10777,15 +10500,7 @@
             <w:t xml:space="preserve">Conforme reproduzido acima, nos termos da Lei Estadual de São Paulo nº 13.918/09, o imposto e a multa que sobre ele </w:t>
           </w:r>
           <w:r>
-            <w:t xml:space="preserve">incide, sujeitam-se a juros de mora com taxa à razão de 0,13% </w:t>
-          </w:r>
-          <w:proofErr w:type="spellStart"/>
-          <w:r>
-            <w:t>a.d.</w:t>
-          </w:r>
-          <w:proofErr w:type="spellEnd"/>
-          <w:r>
-            <w:t xml:space="preserve"> (treze décimos por cento</w:t>
+            <w:t>incide, sujeitam-se a juros de mora com taxa à razão de 0,13% a.d. (treze décimos por cento</w:t>
           </w:r>
           <w:r>
             <w:t xml:space="preserve"> ao dia</w:t>
@@ -10872,11 +10587,7 @@
             <w:t>Ante o exposto</w:t>
           </w:r>
           <w:r>
-            <w:t xml:space="preserve">, o Órgão Especial do Tributal de Justiça do Estado de São Paulo (TJSP), no Incidente de </w:t>
-          </w:r>
-          <w:r>
-            <w:lastRenderedPageBreak/>
-            <w:t>Inconstitucionalidade nº 0170909-61.2012.8.26.0000,</w:t>
+            <w:t>, o Órgão Especial do Tributal de Justiça do Estado de São Paulo (TJSP), no Incidente de Inconstitucionalidade nº 0170909-61.2012.8.26.0000,</w:t>
           </w:r>
           <w:r>
             <w:t xml:space="preserve"> estabeleceu a incidência da Taxa SELIC como índice a ser observado</w:t>
@@ -10897,13 +10608,8 @@
           <w:r>
             <w:t xml:space="preserve">- </w:t>
           </w:r>
-          <w:proofErr w:type="spellStart"/>
-          <w:r>
-            <w:t>Arts</w:t>
-          </w:r>
-          <w:proofErr w:type="spellEnd"/>
-          <w:r>
-            <w:t>. 85 e 96</w:t>
+          <w:r>
+            <w:t>Arts. 85 e 96</w:t>
           </w:r>
           <w:r>
             <w:t xml:space="preserve"> </w:t>
@@ -10996,15 +10702,7 @@
             <w:t xml:space="preserve"> </w:t>
           </w:r>
           <w:r>
-            <w:t xml:space="preserve">que são, </w:t>
-          </w:r>
-          <w:proofErr w:type="spellStart"/>
-          <w:r>
-            <w:t>desenganadamente</w:t>
-          </w:r>
-          <w:proofErr w:type="spellEnd"/>
-          <w:r>
-            <w:t>, institutos de Direito Financeiro</w:t>
+            <w:t>que são, desenganadamente, institutos de Direito Financeiro</w:t>
           </w:r>
           <w:r>
             <w:t xml:space="preserve"> </w:t>
@@ -11617,8 +11315,8 @@
           <w:r>
             <w:t>Constatações e Análises Periciais</w:t>
           </w:r>
+          <w:bookmarkEnd w:id="52"/>
           <w:bookmarkEnd w:id="45"/>
-          <w:bookmarkEnd w:id="52"/>
         </w:p>
         <w:p>
           <w:pPr>
@@ -11693,7 +11391,7 @@
               <w:noProof/>
               <w:color w:val="auto"/>
             </w:rPr>
-            <w:t>Requerida</w:t>
+            <w:t>«Réu_Pos»</w:t>
           </w:r>
           <w:r>
             <w:rPr>
@@ -11765,27 +11463,14 @@
           <w:r>
             <w:t xml:space="preserve">Tabela </w:t>
           </w:r>
-          <w:r>
-            <w:fldChar w:fldCharType="begin"/>
-          </w:r>
-          <w:r>
-            <w:instrText xml:space="preserve"> SEQ Tabela \* ARABIC </w:instrText>
-          </w:r>
-          <w:r>
-            <w:fldChar w:fldCharType="separate"/>
-          </w:r>
-          <w:r>
-            <w:rPr>
-              <w:noProof/>
-            </w:rPr>
-            <w:t>1</w:t>
-          </w:r>
-          <w:r>
-            <w:rPr>
-              <w:noProof/>
-            </w:rPr>
-            <w:fldChar w:fldCharType="end"/>
-          </w:r>
+          <w:fldSimple w:instr=" SEQ Tabela \* ARABIC ">
+            <w:r>
+              <w:rPr>
+                <w:noProof/>
+              </w:rPr>
+              <w:t>1</w:t>
+            </w:r>
+          </w:fldSimple>
           <w:r>
             <w:t xml:space="preserve">: </w:t>
           </w:r>
@@ -14420,27 +14105,14 @@
             </w:rPr>
             <w:t xml:space="preserve">o cerne da questão, consoante alegações da </w:t>
           </w:r>
-          <w:r>
-            <w:fldChar w:fldCharType="begin"/>
-          </w:r>
-          <w:r>
-            <w:instrText xml:space="preserve"> MERGEFIELD "Autor_Pos" </w:instrText>
-          </w:r>
-          <w:r>
-            <w:fldChar w:fldCharType="separate"/>
-          </w:r>
-          <w:r>
-            <w:rPr>
-              <w:noProof/>
-            </w:rPr>
-            <w:t>Requerente</w:t>
-          </w:r>
-          <w:r>
-            <w:rPr>
-              <w:noProof/>
-            </w:rPr>
-            <w:fldChar w:fldCharType="end"/>
-          </w:r>
+          <w:fldSimple w:instr=" MERGEFIELD &quot;Autor_Pos&quot; ">
+            <w:r>
+              <w:rPr>
+                <w:noProof/>
+              </w:rPr>
+              <w:t>«Autor_Pos»</w:t>
+            </w:r>
+          </w:fldSimple>
           <w:r>
             <w:rPr>
               <w:b w:val="0"/>
@@ -14620,16 +14292,7 @@
             <w:spacing w:after="180"/>
           </w:pPr>
           <w:r>
-            <w:lastRenderedPageBreak/>
-            <w:t xml:space="preserve">O período autuado compreende as notas emitidas em outubro de 2012 pela empresa </w:t>
-          </w:r>
-          <w:proofErr w:type="spellStart"/>
-          <w:r>
-            <w:t>Anelka</w:t>
-          </w:r>
-          <w:proofErr w:type="spellEnd"/>
-          <w:r>
-            <w:t xml:space="preserve"> Metais Não Ferrosos Ltda., a qual teve sua inscrição estadual declarada nula com efeitos retroativos desde 03/08/2012, ou seja, abarcando o período em que a </w:t>
+            <w:t xml:space="preserve">O período autuado compreende as notas emitidas em outubro de 2012 pela empresa Anelka Metais Não Ferrosos Ltda., a qual teve sua inscrição estadual declarada nula com efeitos retroativos desde 03/08/2012, ou seja, abarcando o período em que a </w:t>
           </w:r>
           <w:r>
             <w:rPr>
@@ -14654,7 +14317,7 @@
               <w:b/>
               <w:noProof/>
             </w:rPr>
-            <w:t>Requerente</w:t>
+            <w:t>«Autor_Pos»</w:t>
           </w:r>
           <w:r>
             <w:rPr>
@@ -14885,7 +14548,7 @@
               <w:bCs/>
               <w:noProof/>
             </w:rPr>
-            <w:t>Requerida</w:t>
+            <w:t>«Réu_Pos»</w:t>
           </w:r>
           <w:r>
             <w:rPr>
@@ -15077,15 +14740,7 @@
             <w:t>%</w:t>
           </w:r>
           <w:r>
-            <w:t xml:space="preserve">, tanto para cálculo dos juros sobre o principal como para a atualização do valor básico para cálculo da multa punitiva, sendo </w:t>
-          </w:r>
-          <w:proofErr w:type="spellStart"/>
-          <w:r>
-            <w:t>esta</w:t>
-          </w:r>
-          <w:proofErr w:type="spellEnd"/>
-          <w:r>
-            <w:t xml:space="preserve"> a controvérsia que origina </w:t>
+            <w:t xml:space="preserve">, tanto para cálculo dos juros sobre o principal como para a atualização do valor básico para cálculo da multa punitiva, sendo esta a controvérsia que origina </w:t>
           </w:r>
           <w:r>
             <w:t>o exame pericial n</w:t>
@@ -15155,7 +14810,7 @@
               <w:bCs/>
               <w:noProof/>
             </w:rPr>
-            <w:t>Requerida</w:t>
+            <w:t>«Réu_Pos»</w:t>
           </w:r>
           <w:r>
             <w:rPr>
@@ -15218,7 +14873,6 @@
             <w:rPr>
               <w:noProof/>
             </w:rPr>
-            <w:lastRenderedPageBreak/>
             <w:drawing>
               <wp:anchor distT="0" distB="0" distL="4320540" distR="4320540" simplePos="0" relativeHeight="251922444" behindDoc="1" locked="0" layoutInCell="1" allowOverlap="1" wp14:anchorId="523CCF2A" wp14:editId="1D379616">
                 <wp:simplePos x="0" y="0"/>
@@ -15285,27 +14939,14 @@
           <w:r>
             <w:t xml:space="preserve">Figura </w:t>
           </w:r>
-          <w:r>
-            <w:fldChar w:fldCharType="begin"/>
-          </w:r>
-          <w:r>
-            <w:instrText xml:space="preserve"> SEQ Figura \* ARABIC </w:instrText>
-          </w:r>
-          <w:r>
-            <w:fldChar w:fldCharType="separate"/>
-          </w:r>
-          <w:r>
-            <w:rPr>
-              <w:noProof/>
-            </w:rPr>
-            <w:t>1</w:t>
-          </w:r>
-          <w:r>
-            <w:rPr>
-              <w:noProof/>
-            </w:rPr>
-            <w:fldChar w:fldCharType="end"/>
-          </w:r>
+          <w:fldSimple w:instr=" SEQ Figura \* ARABIC ">
+            <w:r>
+              <w:rPr>
+                <w:noProof/>
+              </w:rPr>
+              <w:t>1</w:t>
+            </w:r>
+          </w:fldSimple>
           <w:r>
             <w:t xml:space="preserve">: </w:t>
           </w:r>
@@ -15554,7 +15195,7 @@
               <w:bCs/>
               <w:noProof/>
             </w:rPr>
-            <w:t>Requerente</w:t>
+            <w:t>«Autor_Pos»</w:t>
           </w:r>
           <w:r>
             <w:rPr>
@@ -15745,27 +15386,14 @@
           <w:r>
             <w:t xml:space="preserve">Tabela </w:t>
           </w:r>
-          <w:r>
-            <w:fldChar w:fldCharType="begin"/>
-          </w:r>
-          <w:r>
-            <w:instrText xml:space="preserve"> SEQ Tabela \* ARABIC </w:instrText>
-          </w:r>
-          <w:r>
-            <w:fldChar w:fldCharType="separate"/>
-          </w:r>
-          <w:r>
-            <w:rPr>
-              <w:noProof/>
-            </w:rPr>
-            <w:t>2</w:t>
-          </w:r>
-          <w:r>
-            <w:rPr>
-              <w:noProof/>
-            </w:rPr>
-            <w:fldChar w:fldCharType="end"/>
-          </w:r>
+          <w:fldSimple w:instr=" SEQ Tabela \* ARABIC ">
+            <w:r>
+              <w:rPr>
+                <w:noProof/>
+              </w:rPr>
+              <w:t>2</w:t>
+            </w:r>
+          </w:fldSimple>
           <w:r>
             <w:t xml:space="preserve">: </w:t>
           </w:r>
@@ -17996,11 +17624,34 @@
             </w:rPr>
             <w:t xml:space="preserve"> (tese da </w:t>
           </w:r>
+          <w:fldSimple w:instr=" MERGEFIELD &quot;Autor_Pos&quot; ">
+            <w:r>
+              <w:rPr>
+                <w:noProof/>
+              </w:rPr>
+              <w:t>«Autor_Pos»</w:t>
+            </w:r>
+          </w:fldSimple>
+          <w:r>
+            <w:rPr>
+              <w:b w:val="0"/>
+              <w:bCs w:val="0"/>
+            </w:rPr>
+            <w:t xml:space="preserve">), o resultado de juros perfaz o montante </w:t>
+          </w:r>
+          <w:bookmarkStart w:id="67" w:name="_Hlk92382174"/>
+          <w:r>
+            <w:rPr>
+              <w:b w:val="0"/>
+              <w:bCs w:val="0"/>
+            </w:rPr>
+            <w:t xml:space="preserve">de </w:t>
+          </w:r>
           <w:r>
             <w:fldChar w:fldCharType="begin"/>
           </w:r>
           <w:r>
-            <w:instrText xml:space="preserve"> MERGEFIELD "Autor_Pos" </w:instrText>
+            <w:instrText xml:space="preserve"> =SUM(tb_ddf_selic E3) \# "R$ #.##0,00;(R$ #.##0,00)" </w:instrText>
           </w:r>
           <w:r>
             <w:fldChar w:fldCharType="separate"/>
@@ -18009,12 +17660,15 @@
             <w:rPr>
               <w:noProof/>
             </w:rPr>
-            <w:t>Requerente</w:t>
+            <w:t xml:space="preserve">R$ </w:t>
           </w:r>
           <w:r>
             <w:rPr>
               <w:noProof/>
             </w:rPr>
+            <w:t>15.026,69</w:t>
+          </w:r>
+          <w:r>
             <w:fldChar w:fldCharType="end"/>
           </w:r>
           <w:r>
@@ -18022,78 +17676,38 @@
               <w:b w:val="0"/>
               <w:bCs w:val="0"/>
             </w:rPr>
-            <w:t xml:space="preserve">), o resultado de juros perfaz o montante </w:t>
-          </w:r>
-          <w:bookmarkStart w:id="67" w:name="_Hlk92382174"/>
+            <w:t xml:space="preserve"> </w:t>
+          </w:r>
+          <w:bookmarkEnd w:id="67"/>
           <w:r>
             <w:rPr>
               <w:b w:val="0"/>
               <w:bCs w:val="0"/>
             </w:rPr>
-            <w:t xml:space="preserve">de </w:t>
-          </w:r>
-          <w:r>
-            <w:fldChar w:fldCharType="begin"/>
-          </w:r>
-          <w:r>
-            <w:instrText xml:space="preserve"> =SUM(tb_ddf_selic E3) \# "R$ #.##0,00;(R$ #.##0,00)" </w:instrText>
-          </w:r>
-          <w:r>
-            <w:fldChar w:fldCharType="separate"/>
-          </w:r>
-          <w:r>
-            <w:rPr>
-              <w:noProof/>
-            </w:rPr>
-            <w:t xml:space="preserve">R$ </w:t>
-          </w:r>
-          <w:r>
-            <w:rPr>
-              <w:noProof/>
-            </w:rPr>
-            <w:t>15.026,69</w:t>
-          </w:r>
-          <w:r>
-            <w:fldChar w:fldCharType="end"/>
+            <w:t xml:space="preserve">enquanto o valor básico da multa punitiva atualizado em fevereiro de 2014 resulta </w:t>
           </w:r>
           <w:r>
             <w:rPr>
               <w:b w:val="0"/>
               <w:bCs w:val="0"/>
             </w:rPr>
-            <w:t xml:space="preserve"> </w:t>
-          </w:r>
-          <w:bookmarkEnd w:id="67"/>
+            <w:t xml:space="preserve">no montante </w:t>
+          </w:r>
           <w:r>
             <w:rPr>
               <w:b w:val="0"/>
               <w:bCs w:val="0"/>
             </w:rPr>
-            <w:t xml:space="preserve">enquanto o valor básico da multa punitiva atualizado em fevereiro de 2014 resulta </w:t>
+            <w:t>de</w:t>
           </w:r>
           <w:r>
             <w:rPr>
               <w:b w:val="0"/>
               <w:bCs w:val="0"/>
             </w:rPr>
-            <w:t xml:space="preserve">no montante </w:t>
-          </w:r>
-          <w:r>
-            <w:rPr>
-              <w:b w:val="0"/>
-              <w:bCs w:val="0"/>
-            </w:rPr>
-            <w:t>de</w:t>
-          </w:r>
-          <w:r>
-            <w:rPr>
-              <w:b w:val="0"/>
-              <w:bCs w:val="0"/>
-            </w:rPr>
             <w:br/>
           </w:r>
           <w:r>
-            <w:lastRenderedPageBreak/>
             <w:fldChar w:fldCharType="begin"/>
           </w:r>
           <w:r>
@@ -18222,7 +17836,7 @@
               <w:bCs/>
               <w:noProof/>
             </w:rPr>
-            <w:t>Requerente</w:t>
+            <w:t>«Autor_Pos»</w:t>
           </w:r>
           <w:r>
             <w:rPr>
@@ -18255,27 +17869,14 @@
           <w:r>
             <w:t xml:space="preserve">Tabela </w:t>
           </w:r>
-          <w:r>
-            <w:fldChar w:fldCharType="begin"/>
-          </w:r>
-          <w:r>
-            <w:instrText xml:space="preserve"> SEQ Tabela \* ARABIC </w:instrText>
-          </w:r>
-          <w:r>
-            <w:fldChar w:fldCharType="separate"/>
-          </w:r>
-          <w:r>
-            <w:rPr>
-              <w:noProof/>
-            </w:rPr>
-            <w:t>3</w:t>
-          </w:r>
-          <w:r>
-            <w:rPr>
-              <w:noProof/>
-            </w:rPr>
-            <w:fldChar w:fldCharType="end"/>
-          </w:r>
+          <w:fldSimple w:instr=" SEQ Tabela \* ARABIC ">
+            <w:r>
+              <w:rPr>
+                <w:noProof/>
+              </w:rPr>
+              <w:t>3</w:t>
+            </w:r>
+          </w:fldSimple>
           <w:r>
             <w:t xml:space="preserve">: </w:t>
           </w:r>
@@ -19674,9 +19275,11 @@
           </w:r>
           <w:r>
             <w:rPr>
+              <w:b w:val="0"/>
+              <w:bCs w:val="0"/>
               <w:noProof/>
             </w:rPr>
-            <w:t>Requerente</w:t>
+            <w:t>«Autor_Pos»</w:t>
           </w:r>
           <w:r>
             <w:rPr>
@@ -20253,7 +19856,7 @@
               <w:color w:val="000000"/>
               <w:shd w:val="clear" w:color="auto" w:fill="FFFFFF"/>
             </w:rPr>
-            <w:t>SPS – Suprimentos para Siderurgia Ltda.</w:t>
+            <w:t>«Autor_Nome»</w:t>
           </w:r>
           <w:r>
             <w:rPr>
@@ -20290,7 +19893,7 @@
               <w:noProof/>
               <w:color w:val="auto"/>
             </w:rPr>
-            <w:t>Requerente</w:t>
+            <w:t>«Autor_Pos»</w:t>
           </w:r>
           <w:r>
             <w:rPr>
@@ -20317,7 +19920,7 @@
               <w:bCs/>
               <w:noProof/>
             </w:rPr>
-            <w:t>Fazenda Pública do Estado de São Paulo</w:t>
+            <w:t>«Réu_Nome»</w:t>
           </w:r>
           <w:r>
             <w:t xml:space="preserve"> (</w:t>
@@ -20339,7 +19942,7 @@
               <w:noProof/>
               <w:color w:val="auto"/>
             </w:rPr>
-            <w:t>Requerida</w:t>
+            <w:t>«Réu_Pos»</w:t>
           </w:r>
           <w:r>
             <w:rPr>
@@ -20366,7 +19969,7 @@
               <w:bCs/>
               <w:noProof/>
             </w:rPr>
-            <w:t>1005733-67.2020.8.26.0053</w:t>
+            <w:t>«Processo»</w:t>
           </w:r>
           <w:r>
             <w:rPr>
@@ -20405,57 +20008,47 @@
               <w:color w:val="000000"/>
               <w:shd w:val="clear" w:color="auto" w:fill="FFFFFF"/>
             </w:rPr>
-            <w:t xml:space="preserve">quanto </w:t>
-          </w:r>
-          <w:proofErr w:type="spellStart"/>
-          <w:r>
-            <w:rPr>
-              <w:i/>
-              <w:iCs/>
+            <w:t>quanto debeatur,</w:t>
+          </w:r>
+          <w:r>
+            <w:rPr>
               <w:color w:val="000000"/>
               <w:shd w:val="clear" w:color="auto" w:fill="FFFFFF"/>
             </w:rPr>
-            <w:t>debeatur</w:t>
-          </w:r>
-          <w:proofErr w:type="spellEnd"/>
-          <w:r>
-            <w:rPr>
-              <w:i/>
-              <w:iCs/>
+            <w:t xml:space="preserve"> o trabalho pericial examinou os documentos </w:t>
+          </w:r>
+          <w:r>
+            <w:rPr>
               <w:color w:val="000000"/>
               <w:shd w:val="clear" w:color="auto" w:fill="FFFFFF"/>
             </w:rPr>
-            <w:t>,</w:t>
+            <w:t xml:space="preserve">juntados aos autos, em especial </w:t>
           </w:r>
           <w:r>
             <w:rPr>
               <w:color w:val="000000"/>
               <w:shd w:val="clear" w:color="auto" w:fill="FFFFFF"/>
             </w:rPr>
-            <w:t xml:space="preserve"> o trabalho pericial examinou os documentos </w:t>
-          </w:r>
-          <w:r>
-            <w:rPr>
-              <w:color w:val="000000"/>
-              <w:shd w:val="clear" w:color="auto" w:fill="FFFFFF"/>
-            </w:rPr>
-            <w:t xml:space="preserve">juntados aos autos, em especial </w:t>
-          </w:r>
-          <w:r>
-            <w:rPr>
-              <w:color w:val="000000"/>
-              <w:shd w:val="clear" w:color="auto" w:fill="FFFFFF"/>
-            </w:rPr>
             <w:t xml:space="preserve">o </w:t>
           </w:r>
           <w:r>
             <w:t xml:space="preserve">AIIM </w:t>
           </w:r>
-          <w:fldSimple w:instr=" REF  aiim  \* MERGEFORMAT ">
-            <w:r>
-              <w:t>4.037.656-4</w:t>
-            </w:r>
-          </w:fldSimple>
+          <w:r>
+            <w:fldChar w:fldCharType="begin"/>
+          </w:r>
+          <w:r>
+            <w:instrText xml:space="preserve"> REF  aiim  \* MERGEFORMAT </w:instrText>
+          </w:r>
+          <w:r>
+            <w:fldChar w:fldCharType="separate"/>
+          </w:r>
+          <w:r>
+            <w:t>4.037.656-4</w:t>
+          </w:r>
+          <w:r>
+            <w:fldChar w:fldCharType="end"/>
+          </w:r>
           <w:r>
             <w:t xml:space="preserve"> </w:t>
           </w:r>
@@ -20477,11 +20070,21 @@
           <w:r>
             <w:t xml:space="preserve">n° </w:t>
           </w:r>
-          <w:fldSimple w:instr=" REF  cda  \* MERGEFORMAT ">
-            <w:r>
-              <w:t>1.206.810.346</w:t>
-            </w:r>
-          </w:fldSimple>
+          <w:r>
+            <w:fldChar w:fldCharType="begin"/>
+          </w:r>
+          <w:r>
+            <w:instrText xml:space="preserve"> REF  cda  \* MERGEFORMAT </w:instrText>
+          </w:r>
+          <w:r>
+            <w:fldChar w:fldCharType="separate"/>
+          </w:r>
+          <w:r>
+            <w:t>1.206.810.346</w:t>
+          </w:r>
+          <w:r>
+            <w:fldChar w:fldCharType="end"/>
+          </w:r>
           <w:r>
             <w:t xml:space="preserve"> </w:t>
           </w:r>
@@ -21920,7 +21523,6 @@
               <w:sz w:val="20"/>
               <w:szCs w:val="22"/>
             </w:rPr>
-            <w:lastRenderedPageBreak/>
             <w:t>Desta feita</w:t>
           </w:r>
           <w:r>
@@ -21945,23 +21547,7 @@
                 <w:rStyle w:val="Hyperlink"/>
                 <w:szCs w:val="22"/>
               </w:rPr>
-              <w:t xml:space="preserve">Tabela 3: Comparação entre Juros e Multa do AIIM Original </w:t>
-            </w:r>
-            <w:proofErr w:type="spellStart"/>
-            <w:r>
-              <w:rPr>
-                <w:rStyle w:val="Hyperlink"/>
-                <w:szCs w:val="22"/>
-              </w:rPr>
-              <w:t>vs</w:t>
-            </w:r>
-            <w:proofErr w:type="spellEnd"/>
-            <w:r>
-              <w:rPr>
-                <w:rStyle w:val="Hyperlink"/>
-                <w:szCs w:val="22"/>
-              </w:rPr>
-              <w:t xml:space="preserve"> Recálculo (Taxa SELIC)</w:t>
+              <w:t>Tabela 3: Comparação entre Juros e Multa do AIIM Original vs Recálculo (Taxa SELIC)</w:t>
             </w:r>
           </w:hyperlink>
           <w:r>
@@ -21978,23 +21564,7 @@
                 <w:rStyle w:val="Hyperlink"/>
                 <w:szCs w:val="22"/>
               </w:rPr>
-              <w:t xml:space="preserve">Subtópico 3.3 - Das Taxas de Juros e Correção Aplicadas </w:t>
-            </w:r>
-            <w:proofErr w:type="spellStart"/>
-            <w:r>
-              <w:rPr>
-                <w:rStyle w:val="Hyperlink"/>
-                <w:szCs w:val="22"/>
-              </w:rPr>
-              <w:t>vs</w:t>
-            </w:r>
-            <w:proofErr w:type="spellEnd"/>
-            <w:r>
-              <w:rPr>
-                <w:rStyle w:val="Hyperlink"/>
-                <w:szCs w:val="22"/>
-              </w:rPr>
-              <w:t xml:space="preserve"> Taxa SELIC</w:t>
+              <w:t>Subtópico 3.3 - Das Taxas de Juros e Correção Aplicadas vs Taxa SELIC</w:t>
             </w:r>
           </w:hyperlink>
           <w:r>
@@ -22131,14 +21701,14 @@
           </w:r>
           <w:r>
             <w:rPr>
+              <w:rStyle w:val="08Constataestopicalizadas"/>
               <w:b/>
               <w:bCs/>
               <w:noProof/>
-              <w:color w:val="800000"/>
               <w:sz w:val="20"/>
               <w:szCs w:val="22"/>
             </w:rPr>
-            <w:t>Requerente</w:t>
+            <w:t>«Autor_Pos»</w:t>
           </w:r>
           <w:r>
             <w:rPr>
@@ -22542,11 +22112,11 @@
           </w:r>
         </w:p>
         <w:bookmarkEnd w:id="9" w:displacedByCustomXml="next"/>
-        <w:bookmarkStart w:id="73" w:name="IV_Encerramento" w:displacedByCustomXml="next"/>
-        <w:bookmarkStart w:id="74" w:name="_Toc29856906" w:displacedByCustomXml="next"/>
-        <w:bookmarkStart w:id="75" w:name="_Toc18408196" w:displacedByCustomXml="next"/>
+        <w:bookmarkStart w:id="73" w:name="_Toc29856906" w:displacedByCustomXml="next"/>
+        <w:bookmarkStart w:id="74" w:name="IV_Encerramento" w:displacedByCustomXml="next"/>
+        <w:bookmarkStart w:id="75" w:name="_Toc18405996" w:displacedByCustomXml="next"/>
         <w:bookmarkStart w:id="76" w:name="_Toc18407878" w:displacedByCustomXml="next"/>
-        <w:bookmarkStart w:id="77" w:name="_Toc18405996" w:displacedByCustomXml="next"/>
+        <w:bookmarkStart w:id="77" w:name="_Toc18408196" w:displacedByCustomXml="next"/>
       </w:sdtContent>
     </w:sdt>
     <w:p>
@@ -22587,9 +22157,9 @@
           <w:r>
             <w:t>Encerramento</w:t>
           </w:r>
+          <w:bookmarkEnd w:id="78"/>
           <w:bookmarkEnd w:id="74"/>
           <w:bookmarkEnd w:id="73"/>
-          <w:bookmarkEnd w:id="78"/>
         </w:p>
         <w:p>
           <w:pPr>
@@ -22642,7 +22212,7 @@
               <w:bCs/>
               <w:noProof/>
             </w:rPr>
-            <w:t>33</w:t>
+            <w:t>35</w:t>
           </w:r>
           <w:r>
             <w:rPr>
@@ -22733,7 +22303,7 @@
               <w:noProof/>
               <w:color w:val="auto"/>
             </w:rPr>
-            <w:t>trinta e três</w:t>
+            <w:t>trinta e cinco</w:t>
           </w:r>
           <w:r>
             <w:rPr>
@@ -22927,7 +22497,14 @@
               <w:sz w:val="20"/>
               <w:u w:val="single"/>
             </w:rPr>
-            <w:t>Requerente</w:t>
+            <w:t>«</w:t>
+          </w:r>
+          <w:r>
+            <w:rPr>
+              <w:noProof/>
+              <w:color w:val="996600"/>
+            </w:rPr>
+            <w:t>Autor_Pos»</w:t>
           </w:r>
           <w:r>
             <w:rPr>
@@ -23031,7 +22608,14 @@
               <w:sz w:val="20"/>
               <w:u w:val="single"/>
             </w:rPr>
-            <w:t>Requerida</w:t>
+            <w:t>«</w:t>
+          </w:r>
+          <w:r>
+            <w:rPr>
+              <w:noProof/>
+              <w:color w:val="996600"/>
+            </w:rPr>
+            <w:t>Réu_Pos»</w:t>
           </w:r>
           <w:r>
             <w:rPr>
@@ -23568,7 +23152,7 @@
               <w:noProof/>
               <w:color w:val="996600"/>
             </w:rPr>
-            <w:t>Requerente</w:t>
+            <w:t>«Autor_Pos»</w:t>
           </w:r>
           <w:bookmarkEnd w:id="81"/>
           <w:r>
@@ -23864,7 +23448,6 @@
               <w:b/>
               <w:bCs/>
             </w:rPr>
-            <w:lastRenderedPageBreak/>
             <w:t>Quesitos formulados pel</w:t>
           </w:r>
           <w:r>
@@ -23908,7 +23491,7 @@
               <w:bCs/>
               <w:noProof/>
             </w:rPr>
-            <w:t>Requerente</w:t>
+            <w:t>«Autor_Pos»</w:t>
           </w:r>
           <w:r>
             <w:rPr>
@@ -24231,23 +23814,7 @@
                 <w:rStyle w:val="Hyperlink"/>
                 <w:sz w:val="24"/>
               </w:rPr>
-              <w:t xml:space="preserve">Subtópico 3.3 - Das Taxas de Juros e Correção Aplicadas </w:t>
-            </w:r>
-            <w:proofErr w:type="spellStart"/>
-            <w:r>
-              <w:rPr>
-                <w:rStyle w:val="Hyperlink"/>
-                <w:sz w:val="24"/>
-              </w:rPr>
-              <w:t>vs</w:t>
-            </w:r>
-            <w:proofErr w:type="spellEnd"/>
-            <w:r>
-              <w:rPr>
-                <w:rStyle w:val="Hyperlink"/>
-                <w:sz w:val="24"/>
-              </w:rPr>
-              <w:t xml:space="preserve"> Taxa SELIC</w:t>
+              <w:t>Subtópico 3.3 - Das Taxas de Juros e Correção Aplicadas vs Taxa SELIC</w:t>
             </w:r>
           </w:hyperlink>
           <w:r>
@@ -24570,7 +24137,6 @@
             </w:rPr>
           </w:pPr>
           <w:r>
-            <w:lastRenderedPageBreak/>
             <w:t>Podemos afirmar que ao aplicarmos a Taxa SELIC para obtenção do “Valor Básico Atualizado” da multa o valor final efetivamente devido pela Autora a título de multa punitiva será reduzido</w:t>
           </w:r>
           <w:r>
@@ -24703,7 +24269,7 @@
               <w:b/>
               <w:noProof/>
             </w:rPr>
-            <w:t>Requerente</w:t>
+            <w:t>«Autor_Pos»</w:t>
           </w:r>
           <w:r>
             <w:rPr>
@@ -25397,11 +24963,7 @@
             <w:t>2014)</w:t>
           </w:r>
           <w:r>
-            <w:t xml:space="preserve">, na própria fonte de cálculo dos débitos </w:t>
-          </w:r>
-          <w:r>
-            <w:lastRenderedPageBreak/>
-            <w:t xml:space="preserve">tributários administrados pela União (sítio da Receita Federal do Brasil), constatando que, a Taxa SELIC </w:t>
+            <w:t xml:space="preserve">, na própria fonte de cálculo dos débitos tributários administrados pela União (sítio da Receita Federal do Brasil), constatando que, a Taxa SELIC </w:t>
           </w:r>
           <w:r>
             <w:t>a</w:t>
@@ -25705,7 +25267,7 @@
               <w:b/>
               <w:noProof/>
             </w:rPr>
-            <w:t>Requerente</w:t>
+            <w:t>«Autor_Pos»</w:t>
           </w:r>
           <w:r>
             <w:rPr>
@@ -26024,7 +25586,6 @@
             <w:rPr>
               <w:bCs w:val="0"/>
             </w:rPr>
-            <w:lastRenderedPageBreak/>
             <w:t xml:space="preserve">Neste sentido, vejamos a reprodução </w:t>
           </w:r>
           <w:r>
@@ -26299,27 +25860,14 @@
           <w:r>
             <w:t xml:space="preserve">Figura </w:t>
           </w:r>
-          <w:r>
-            <w:fldChar w:fldCharType="begin"/>
-          </w:r>
-          <w:r>
-            <w:instrText xml:space="preserve"> SEQ Figura \* ARABIC </w:instrText>
-          </w:r>
-          <w:r>
-            <w:fldChar w:fldCharType="separate"/>
-          </w:r>
-          <w:r>
-            <w:rPr>
-              <w:noProof/>
-            </w:rPr>
-            <w:t>2</w:t>
-          </w:r>
-          <w:r>
-            <w:rPr>
-              <w:noProof/>
-            </w:rPr>
-            <w:fldChar w:fldCharType="end"/>
-          </w:r>
+          <w:fldSimple w:instr=" SEQ Figura \* ARABIC ">
+            <w:r>
+              <w:rPr>
+                <w:noProof/>
+              </w:rPr>
+              <w:t>2</w:t>
+            </w:r>
+          </w:fldSimple>
           <w:r>
             <w:t xml:space="preserve">: </w:t>
           </w:r>
@@ -26543,11 +26091,7 @@
             <w:t>a</w:t>
           </w:r>
           <w:r>
-            <w:t xml:space="preserve">cumulada </w:t>
-          </w:r>
-          <w:r>
-            <w:lastRenderedPageBreak/>
-            <w:t xml:space="preserve">considerando os parâmetros de termo inicial (outubro de 2012) e data do posicionamento da CDA de fl. 349 (agosto de </w:t>
+            <w:t xml:space="preserve">cumulada considerando os parâmetros de termo inicial (outubro de 2012) e data do posicionamento da CDA de fl. 349 (agosto de </w:t>
           </w:r>
           <w:r>
             <w:t>20</w:t>
@@ -26701,27 +26245,14 @@
           <w:r>
             <w:t xml:space="preserve">Figura </w:t>
           </w:r>
-          <w:r>
-            <w:fldChar w:fldCharType="begin"/>
-          </w:r>
-          <w:r>
-            <w:instrText xml:space="preserve"> SEQ Figura \* ARABIC </w:instrText>
-          </w:r>
-          <w:r>
-            <w:fldChar w:fldCharType="separate"/>
-          </w:r>
-          <w:r>
-            <w:rPr>
-              <w:noProof/>
-            </w:rPr>
-            <w:t>3</w:t>
-          </w:r>
-          <w:r>
-            <w:rPr>
-              <w:noProof/>
-            </w:rPr>
-            <w:fldChar w:fldCharType="end"/>
-          </w:r>
+          <w:fldSimple w:instr=" SEQ Figura \* ARABIC ">
+            <w:r>
+              <w:rPr>
+                <w:noProof/>
+              </w:rPr>
+              <w:t>3</w:t>
+            </w:r>
+          </w:fldSimple>
           <w:r>
             <w:t xml:space="preserve">: </w:t>
           </w:r>
@@ -26890,7 +26421,6 @@
             </w:rPr>
           </w:pPr>
           <w:r>
-            <w:lastRenderedPageBreak/>
             <w:t>Podemos afirmar que ao aplicarmos a Taxa SELIC para cálculo dos juros de mora da multa punitiva o valor final efetivamente devido pela Autora a título de juros de mora da multa punitiva será reduzido?</w:t>
           </w:r>
         </w:p>
@@ -26927,63 +26457,136 @@
           <w:r>
             <w:t xml:space="preserve"> </w:t>
           </w:r>
-          <w:r>
+          <w:fldSimple w:instr=" REF  tx_selic_acumulada_atual ">
+            <w:r>
+              <w:rPr>
+                <w:b/>
+                <w:bCs w:val="0"/>
+                <w:u w:val="single"/>
+              </w:rPr>
+              <w:t>74,79</w:t>
+            </w:r>
+          </w:fldSimple>
+          <w:r>
+            <w:rPr>
+              <w:b/>
+              <w:bCs w:val="0"/>
+              <w:u w:val="single"/>
+            </w:rPr>
+            <w:t>%</w:t>
+          </w:r>
+          <w:r>
+            <w:t xml:space="preserve"> identificada no próprio programa que acumula a Taxa SELIC e</w:t>
+          </w:r>
+          <w:r>
+            <w:t xml:space="preserve"> </w:t>
+          </w:r>
+          <w:r>
+            <w:t xml:space="preserve">que remunera os débitos federais (tese da </w:t>
+          </w:r>
+          <w:r>
+            <w:rPr>
+              <w:b/>
+            </w:rPr>
             <w:fldChar w:fldCharType="begin"/>
           </w:r>
           <w:r>
-            <w:instrText xml:space="preserve"> REF  tx_selic_acumulada_atual </w:instrText>
-          </w:r>
-          <w:r>
+            <w:rPr>
+              <w:b/>
+            </w:rPr>
+            <w:instrText xml:space="preserve"> MERGEFIELD "Autor_Pos" </w:instrText>
+          </w:r>
+          <w:r>
+            <w:rPr>
+              <w:b/>
+            </w:rPr>
             <w:fldChar w:fldCharType="separate"/>
           </w:r>
           <w:r>
             <w:rPr>
               <w:b/>
-              <w:bCs w:val="0"/>
-              <w:u w:val="single"/>
-            </w:rPr>
-            <w:t>74,79</w:t>
-          </w:r>
-          <w:r>
-            <w:rPr>
-              <w:b/>
-              <w:bCs w:val="0"/>
-              <w:u w:val="single"/>
+              <w:noProof/>
+            </w:rPr>
+            <w:t>«Autor_Pos»</w:t>
+          </w:r>
+          <w:r>
+            <w:rPr>
+              <w:b/>
             </w:rPr>
             <w:fldChar w:fldCharType="end"/>
           </w:r>
           <w:r>
-            <w:rPr>
-              <w:b/>
-              <w:bCs w:val="0"/>
-              <w:u w:val="single"/>
-            </w:rPr>
-            <w:t>%</w:t>
-          </w:r>
-          <w:r>
-            <w:t xml:space="preserve"> identificada no próprio programa que acumula a Taxa SELIC e</w:t>
+            <w:t>),</w:t>
+          </w:r>
+          <w:r>
+            <w:br/>
+          </w:r>
+          <w:r>
+            <w:t>o resultado dos juros de mora da multa punitiva perfaz o montante de</w:t>
           </w:r>
           <w:r>
             <w:t xml:space="preserve"> </w:t>
           </w:r>
           <w:r>
-            <w:t xml:space="preserve">que remunera os débitos federais (tese da </w:t>
-          </w:r>
-          <w:r>
-            <w:rPr>
-              <w:b/>
+            <w:rPr>
+              <w:b/>
+              <w:u w:val="single"/>
             </w:rPr>
             <w:fldChar w:fldCharType="begin"/>
           </w:r>
           <w:r>
             <w:rPr>
               <w:b/>
-            </w:rPr>
-            <w:instrText xml:space="preserve"> MERGEFIELD "Autor_Pos" </w:instrText>
-          </w:r>
-          <w:r>
-            <w:rPr>
-              <w:b/>
+              <w:u w:val="single"/>
+            </w:rPr>
+            <w:instrText xml:space="preserve"> =SUM(tb_ddf</w:instrText>
+          </w:r>
+          <w:r>
+            <w:rPr>
+              <w:b/>
+              <w:u w:val="single"/>
+            </w:rPr>
+            <w:instrText>_selic</w:instrText>
+          </w:r>
+          <w:r>
+            <w:rPr>
+              <w:b/>
+              <w:u w:val="single"/>
+            </w:rPr>
+            <w:instrText xml:space="preserve"> K3)</w:instrText>
+          </w:r>
+          <w:r>
+            <w:rPr>
+              <w:b/>
+              <w:u w:val="single"/>
+            </w:rPr>
+            <w:instrText>*</w:instrText>
+          </w:r>
+          <w:r>
+            <w:rPr>
+              <w:b/>
+              <w:u w:val="single"/>
+            </w:rPr>
+            <w:instrText>tx_selic_acumulada_atual</w:instrText>
+          </w:r>
+          <w:r>
+            <w:rPr>
+              <w:b/>
+              <w:u w:val="single"/>
+            </w:rPr>
+            <w:instrText>/100</w:instrText>
+          </w:r>
+          <w:r>
+            <w:rPr>
+              <w:b/>
+              <w:u w:val="single"/>
+            </w:rPr>
+            <w:instrText xml:space="preserve"> \# "R$ #.##0,00;(R$ #.##0,00)" </w:instrText>
+          </w:r>
+          <w:r>
+            <w:rPr>
+              <w:b/>
+              <w:u w:val="single"/>
             </w:rPr>
             <w:fldChar w:fldCharType="separate"/>
           </w:r>
@@ -26991,144 +26594,41 @@
             <w:rPr>
               <w:b/>
               <w:noProof/>
-            </w:rPr>
-            <w:t>Requerente</w:t>
-          </w:r>
-          <w:r>
-            <w:rPr>
-              <w:b/>
+              <w:u w:val="single"/>
+            </w:rPr>
+            <w:t xml:space="preserve">R$ </w:t>
+          </w:r>
+          <w:r>
+            <w:rPr>
+              <w:b/>
+              <w:noProof/>
+              <w:u w:val="single"/>
+            </w:rPr>
+            <w:t>350.252,70</w:t>
+          </w:r>
+          <w:r>
+            <w:rPr>
+              <w:b/>
+              <w:u w:val="single"/>
             </w:rPr>
             <w:fldChar w:fldCharType="end"/>
           </w:r>
           <w:r>
-            <w:t>),</w:t>
-          </w:r>
-          <w:r>
-            <w:br/>
-          </w:r>
-          <w:r>
-            <w:t>o resultado dos juros de mora da multa punitiva perfaz o montante de</w:t>
-          </w:r>
-          <w:r>
             <w:t xml:space="preserve"> </w:t>
           </w:r>
           <w:r>
-            <w:rPr>
-              <w:b/>
-              <w:u w:val="single"/>
-            </w:rPr>
-            <w:fldChar w:fldCharType="begin"/>
-          </w:r>
-          <w:r>
-            <w:rPr>
-              <w:b/>
-              <w:u w:val="single"/>
-            </w:rPr>
-            <w:instrText xml:space="preserve"> =SUM(tb_ddf</w:instrText>
-          </w:r>
-          <w:r>
-            <w:rPr>
-              <w:b/>
-              <w:u w:val="single"/>
-            </w:rPr>
-            <w:instrText>_selic</w:instrText>
-          </w:r>
-          <w:r>
-            <w:rPr>
-              <w:b/>
-              <w:u w:val="single"/>
-            </w:rPr>
-            <w:instrText xml:space="preserve"> K3)</w:instrText>
-          </w:r>
-          <w:r>
-            <w:rPr>
-              <w:b/>
-              <w:u w:val="single"/>
-            </w:rPr>
-            <w:instrText>*</w:instrText>
-          </w:r>
-          <w:r>
-            <w:rPr>
-              <w:b/>
-              <w:u w:val="single"/>
-            </w:rPr>
-            <w:instrText>tx_selic_acumulada_atual</w:instrText>
-          </w:r>
-          <w:r>
-            <w:rPr>
-              <w:b/>
-              <w:u w:val="single"/>
-            </w:rPr>
-            <w:instrText>/100</w:instrText>
-          </w:r>
-          <w:r>
-            <w:rPr>
-              <w:b/>
-              <w:u w:val="single"/>
-            </w:rPr>
-            <w:instrText xml:space="preserve"> \# "R$ #.##0,00;(R$ #.##0,00)" </w:instrText>
-          </w:r>
-          <w:r>
-            <w:rPr>
-              <w:b/>
-              <w:u w:val="single"/>
-            </w:rPr>
-            <w:fldChar w:fldCharType="separate"/>
-          </w:r>
-          <w:r>
-            <w:rPr>
-              <w:b/>
-              <w:noProof/>
-              <w:u w:val="single"/>
-            </w:rPr>
-            <w:t xml:space="preserve">R$ </w:t>
-          </w:r>
-          <w:r>
-            <w:rPr>
-              <w:b/>
-              <w:noProof/>
-              <w:u w:val="single"/>
-            </w:rPr>
-            <w:t>350.252,70</w:t>
-          </w:r>
-          <w:r>
-            <w:rPr>
-              <w:b/>
-              <w:u w:val="single"/>
-            </w:rPr>
-            <w:fldChar w:fldCharType="end"/>
-          </w:r>
-          <w:r>
-            <w:t xml:space="preserve"> </w:t>
-          </w:r>
-          <w:r>
             <w:t xml:space="preserve">já considerando que o percentual de </w:t>
           </w:r>
-          <w:r>
-            <w:fldChar w:fldCharType="begin"/>
-          </w:r>
-          <w:r>
-            <w:instrText xml:space="preserve"> REF  tx_selic_acumulada_atual </w:instrText>
-          </w:r>
-          <w:r>
-            <w:fldChar w:fldCharType="separate"/>
-          </w:r>
-          <w:r>
-            <w:rPr>
-              <w:b/>
-              <w:bCs w:val="0"/>
-              <w:u w:val="single"/>
-            </w:rPr>
-            <w:t>74,79</w:t>
-          </w:r>
-          <w:r>
-            <w:rPr>
-              <w:b/>
-              <w:bCs w:val="0"/>
-              <w:u w:val="single"/>
-            </w:rPr>
-            <w:fldChar w:fldCharType="end"/>
-          </w:r>
+          <w:fldSimple w:instr=" REF  tx_selic_acumulada_atual ">
+            <w:r>
+              <w:rPr>
+                <w:b/>
+                <w:bCs w:val="0"/>
+                <w:u w:val="single"/>
+              </w:rPr>
+              <w:t>74,79</w:t>
+            </w:r>
+          </w:fldSimple>
           <w:r>
             <w:rPr>
               <w:b/>
@@ -27542,7 +27042,7 @@
               <w:noProof/>
               <w:color w:val="996600"/>
             </w:rPr>
-            <w:t>Requerida</w:t>
+            <w:t>«Réu_Pos»</w:t>
           </w:r>
           <w:bookmarkEnd w:id="94"/>
           <w:r>
@@ -27837,7 +27337,6 @@
               <w:b/>
               <w:bCs/>
             </w:rPr>
-            <w:lastRenderedPageBreak/>
             <w:t>Quesitos formulados pel</w:t>
           </w:r>
           <w:r>
@@ -27924,27 +27423,14 @@
           <w:r>
             <w:t xml:space="preserve"> pede reporte ao AIIM n° </w:t>
           </w:r>
-          <w:r>
-            <w:fldChar w:fldCharType="begin"/>
-          </w:r>
-          <w:r>
-            <w:instrText xml:space="preserve"> REF  aiim </w:instrText>
-          </w:r>
-          <w:r>
-            <w:fldChar w:fldCharType="separate"/>
-          </w:r>
-          <w:r>
-            <w:rPr>
-              <w:b/>
-            </w:rPr>
-            <w:t>4.037.656-4</w:t>
-          </w:r>
-          <w:r>
-            <w:rPr>
-              <w:b/>
-            </w:rPr>
-            <w:fldChar w:fldCharType="end"/>
-          </w:r>
+          <w:fldSimple w:instr=" REF  aiim ">
+            <w:r>
+              <w:rPr>
+                <w:b/>
+              </w:rPr>
+              <w:t>4.037.656-4</w:t>
+            </w:r>
+          </w:fldSimple>
           <w:r>
             <w:t xml:space="preserve"> </w:t>
           </w:r>
@@ -27977,15 +27463,7 @@
             <w:t xml:space="preserve">Queira </w:t>
           </w:r>
           <w:r>
-            <w:t xml:space="preserve">o I. Perito Judicial informar, conforme os documentos acostados nos autos, se </w:t>
-          </w:r>
-          <w:proofErr w:type="spellStart"/>
-          <w:r>
-            <w:t>Agente</w:t>
-          </w:r>
-          <w:proofErr w:type="spellEnd"/>
-          <w:r>
-            <w:t xml:space="preserve"> Fiscal atuante observou integralmente e relatou, os registros contábeis da Autora para fundamentar a lavratura do mencionado Auto de infração e imposição de Multa que originou a Certidão de Dívida Ativa ora executada.</w:t>
+            <w:t>o I. Perito Judicial informar, conforme os documentos acostados nos autos, se Agente Fiscal atuante observou integralmente e relatou, os registros contábeis da Autora para fundamentar a lavratura do mencionado Auto de infração e imposição de Multa que originou a Certidão de Dívida Ativa ora executada.</w:t>
           </w:r>
         </w:p>
         <w:p>
@@ -28153,27 +27631,7 @@
             <w:t xml:space="preserve">Queira </w:t>
           </w:r>
           <w:r>
-            <w:t xml:space="preserve">o I. Perito Judicial informar, qual a penalidade por creditar-se indevidamente do ICMS, com fundamento no item 3 do §1º do artigo 59 do </w:t>
-          </w:r>
-          <w:r>
-            <w:lastRenderedPageBreak/>
-            <w:t xml:space="preserve">RICMS/2000. INFRINGÊNCIA: </w:t>
-          </w:r>
-          <w:proofErr w:type="spellStart"/>
-          <w:r>
-            <w:t>Arts</w:t>
-          </w:r>
-          <w:proofErr w:type="spellEnd"/>
-          <w:r>
-            <w:t xml:space="preserve">. 59, §1°, item 3, </w:t>
-          </w:r>
-          <w:proofErr w:type="spellStart"/>
-          <w:r>
-            <w:t>arts</w:t>
-          </w:r>
-          <w:proofErr w:type="spellEnd"/>
-          <w:r>
-            <w:t>. 61, art. 64, Inc. I, do RICMS (Dec.45.490/00)</w:t>
+            <w:t>o I. Perito Judicial informar, qual a penalidade por creditar-se indevidamente do ICMS, com fundamento no item 3 do §1º do artigo 59 do RICMS/2000. INFRINGÊNCIA: Arts. 59, §1°, item 3, arts. 61, art. 64, Inc. I, do RICMS (Dec.45.490/00)</w:t>
           </w:r>
         </w:p>
         <w:p>
@@ -28477,7 +27935,6 @@
               <w:sz w:val="20"/>
               <w:szCs w:val="20"/>
             </w:rPr>
-            <w:lastRenderedPageBreak/>
             <w:t>(...)</w:t>
           </w:r>
         </w:p>
@@ -28772,7 +28229,6 @@
             <w:rPr>
               <w:bCs w:val="0"/>
             </w:rPr>
-            <w:lastRenderedPageBreak/>
             <w:t xml:space="preserve">Queira </w:t>
           </w:r>
           <w:r>
@@ -29324,7 +28780,6 @@
           </w:r>
           <w:bookmarkStart w:id="96" w:name="_Hlk92388480"/>
           <w:r>
-            <w:lastRenderedPageBreak/>
             <w:t>de</w:t>
           </w:r>
           <w:r>
@@ -29707,23 +29162,7 @@
               <w:sz w:val="20"/>
               <w:szCs w:val="20"/>
             </w:rPr>
-            <w:t>I - </w:t>
-          </w:r>
-          <w:proofErr w:type="gramStart"/>
-          <w:r>
-            <w:rPr>
-              <w:sz w:val="20"/>
-              <w:szCs w:val="20"/>
-            </w:rPr>
-            <w:t>relativamente</w:t>
-          </w:r>
-          <w:proofErr w:type="gramEnd"/>
-          <w:r>
-            <w:rPr>
-              <w:sz w:val="20"/>
-              <w:szCs w:val="20"/>
-            </w:rPr>
-            <w:t xml:space="preserve"> ao imposto: (NR)</w:t>
+            <w:t>I - relativamente ao imposto: (NR)</w:t>
           </w:r>
         </w:p>
         <w:p>
@@ -29813,24 +29252,7 @@
               <w:sz w:val="20"/>
               <w:szCs w:val="20"/>
             </w:rPr>
-            <w:lastRenderedPageBreak/>
-            <w:t>II - </w:t>
-          </w:r>
-          <w:proofErr w:type="gramStart"/>
-          <w:r>
-            <w:rPr>
-              <w:sz w:val="20"/>
-              <w:szCs w:val="20"/>
-            </w:rPr>
-            <w:t>relativamente</w:t>
-          </w:r>
-          <w:proofErr w:type="gramEnd"/>
-          <w:r>
-            <w:rPr>
-              <w:sz w:val="20"/>
-              <w:szCs w:val="20"/>
-            </w:rPr>
-            <w:t xml:space="preserve"> à multa aplicada nos termos do artigo 85 desta lei, a partir do segundo mês subsequente ao da notificação da lavratura do auto de infração. (NR)</w:t>
+            <w:t>II - relativamente à multa aplicada nos termos do artigo 85 desta lei, a partir do segundo mês subsequente ao da notificação da lavratura do auto de infração. (NR)</w:t>
           </w:r>
         </w:p>
         <w:p>
@@ -29924,21 +29346,12 @@
             </w:rPr>
             <w:t xml:space="preserve"> - </w:t>
           </w:r>
-          <w:proofErr w:type="gramStart"/>
           <w:r>
             <w:rPr>
               <w:sz w:val="20"/>
               <w:szCs w:val="20"/>
             </w:rPr>
-            <w:t>por</w:t>
-          </w:r>
-          <w:proofErr w:type="gramEnd"/>
-          <w:r>
-            <w:rPr>
-              <w:sz w:val="20"/>
-              <w:szCs w:val="20"/>
-            </w:rPr>
-            <w:t xml:space="preserve"> mês, à taxa referencial do Sistema Especial de Liquidação e de Custódia - SELIC para títulos federais, acumulada mensalmente; (NR)</w:t>
+            <w:t>por mês, à taxa referencial do Sistema Especial de Liquidação e de Custódia - SELIC para títulos federais, acumulada mensalmente; (NR)</w:t>
           </w:r>
         </w:p>
         <w:p>
@@ -29965,21 +29378,12 @@
             </w:rPr>
             <w:t xml:space="preserve"> - </w:t>
           </w:r>
-          <w:proofErr w:type="gramStart"/>
           <w:r>
             <w:rPr>
               <w:sz w:val="20"/>
               <w:szCs w:val="20"/>
             </w:rPr>
-            <w:t>a</w:t>
-          </w:r>
-          <w:proofErr w:type="gramEnd"/>
-          <w:r>
-            <w:rPr>
-              <w:sz w:val="20"/>
-              <w:szCs w:val="20"/>
-            </w:rPr>
-            <w:t xml:space="preserve"> 1% (um por cento) para fração de mês, assim entendido qualquer período de tempo inferior a um mês; (NR)</w:t>
+            <w:t>a 1% (um por cento) para fração de mês, assim entendido qualquer período de tempo inferior a um mês; (NR)</w:t>
           </w:r>
         </w:p>
         <w:p>
@@ -30387,11 +29791,7 @@
             <w:t>Perícia</w:t>
           </w:r>
           <w:r>
-            <w:t xml:space="preserve"> perseguiu a </w:t>
-          </w:r>
-          <w:r>
-            <w:lastRenderedPageBreak/>
-            <w:t xml:space="preserve">Taxa </w:t>
+            <w:t xml:space="preserve"> perseguiu a Taxa </w:t>
           </w:r>
           <w:r>
             <w:t>SELIC</w:t>
@@ -30573,7 +29973,7 @@
               <w:b/>
               <w:noProof/>
             </w:rPr>
-            <w:t>Requerente</w:t>
+            <w:t>«Autor_Pos»</w:t>
           </w:r>
           <w:r>
             <w:rPr>
@@ -30858,9 +30258,10 @@
           <w:r>
             <w:rPr>
               <w:b/>
+              <w:bCs w:val="0"/>
               <w:noProof/>
             </w:rPr>
-            <w:t>Requerente</w:t>
+            <w:t>«Autor_Pos»</w:t>
           </w:r>
           <w:r>
             <w:rPr>
@@ -31851,7 +31252,7 @@
                               <w:sz w:val="16"/>
                               <w:szCs w:val="16"/>
                             </w:rPr>
-                            <w:t>LF 216</w:t>
+                            <w:t>«LF»</w:t>
                           </w:r>
                           <w:r>
                             <w:rPr>
@@ -31925,7 +31326,7 @@
                         <w:sz w:val="16"/>
                         <w:szCs w:val="16"/>
                       </w:rPr>
-                      <w:t>LF 216</w:t>
+                      <w:t>«LF»</w:t>
                     </w:r>
                     <w:r>
                       <w:rPr>
@@ -32009,7 +31410,7 @@
             </wp:anchor>
           </w:drawing>
         </mc:Choice>
-        <mc:Fallback xmlns:a14="http://schemas.microsoft.com/office/drawing/2010/main" xmlns:pic="http://schemas.openxmlformats.org/drawingml/2006/picture" xmlns:a="http://schemas.openxmlformats.org/drawingml/2006/main">
+        <mc:Fallback xmlns:a="http://schemas.openxmlformats.org/drawingml/2006/main" xmlns:pic="http://schemas.openxmlformats.org/drawingml/2006/picture" xmlns:a14="http://schemas.microsoft.com/office/drawing/2010/main">
           <w:pict w14:anchorId="56711AB1">
             <v:line id="Straight Connector 126" style="position:absolute;z-index:251855962;visibility:visible;mso-wrap-style:square;mso-width-percent:0;mso-height-percent:0;mso-wrap-distance-left:9pt;mso-wrap-distance-top:0;mso-wrap-distance-right:9pt;mso-wrap-distance-bottom:0;mso-position-horizontal:absolute;mso-position-horizontal-relative:text;mso-position-vertical:absolute;mso-position-vertical-relative:bottom-margin-area;mso-width-percent:0;mso-height-percent:0;mso-width-relative:margin;mso-height-relative:margin" o:spid="_x0000_s1026" strokecolor="#963" from="0,19.85pt" to="0,42.55pt" w14:anchorId="2220FB8A" o:gfxdata="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">
               <w10:wrap anchory="margin"/>
@@ -32083,7 +31484,7 @@
             </wp:anchor>
           </w:drawing>
         </mc:Choice>
-        <mc:Fallback xmlns:a14="http://schemas.microsoft.com/office/drawing/2010/main" xmlns:pic="http://schemas.openxmlformats.org/drawingml/2006/picture" xmlns:a="http://schemas.openxmlformats.org/drawingml/2006/main">
+        <mc:Fallback xmlns:a="http://schemas.openxmlformats.org/drawingml/2006/main" xmlns:pic="http://schemas.openxmlformats.org/drawingml/2006/picture" xmlns:a14="http://schemas.microsoft.com/office/drawing/2010/main">
           <w:pict w14:anchorId="2EFDD2A6">
             <v:line id="Straight Connector 127" style="position:absolute;z-index:251856986;visibility:visible;mso-wrap-style:square;mso-width-percent:0;mso-height-percent:0;mso-wrap-distance-left:9pt;mso-wrap-distance-top:0;mso-wrap-distance-right:9pt;mso-wrap-distance-bottom:0;mso-position-horizontal:left;mso-position-horizontal-relative:page;mso-position-vertical:absolute;mso-position-vertical-relative:page;mso-width-percent:0;mso-height-percent:0;mso-width-relative:margin;mso-height-relative:margin" o:spid="_x0000_s1026" strokecolor="#960" strokeweight="1pt" from="0,802.3pt" to="566.9pt,802.4pt" w14:anchorId="2917FF5E" o:gfxdata="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">
               <w10:wrap anchorx="page" anchory="page"/>
@@ -32564,15 +31965,7 @@
         <w:ind w:left="567" w:hanging="283"/>
       </w:pPr>
       <w:r>
-        <w:t xml:space="preserve">I - </w:t>
-      </w:r>
-      <w:proofErr w:type="gramStart"/>
-      <w:r>
-        <w:t>a</w:t>
-      </w:r>
-      <w:proofErr w:type="gramEnd"/>
-      <w:r>
-        <w:t xml:space="preserve"> exposição do objeto da perícia;</w:t>
+        <w:t>I - a exposição do objeto da perícia;</w:t>
       </w:r>
     </w:p>
     <w:p>
@@ -32582,15 +31975,7 @@
         <w:ind w:left="567" w:hanging="283"/>
       </w:pPr>
       <w:r>
-        <w:t xml:space="preserve">II - </w:t>
-      </w:r>
-      <w:proofErr w:type="gramStart"/>
-      <w:r>
-        <w:t>a</w:t>
-      </w:r>
-      <w:proofErr w:type="gramEnd"/>
-      <w:r>
-        <w:t xml:space="preserve"> análise técnica ou científica realizada pelo perito;</w:t>
+        <w:t>II - a análise técnica ou científica realizada pelo perito;</w:t>
       </w:r>
     </w:p>
     <w:p>
@@ -32610,15 +31995,7 @@
         <w:ind w:left="567" w:hanging="283"/>
       </w:pPr>
       <w:r>
-        <w:t xml:space="preserve">IV - </w:t>
-      </w:r>
-      <w:proofErr w:type="gramStart"/>
-      <w:r>
-        <w:t>resposta</w:t>
-      </w:r>
-      <w:proofErr w:type="gramEnd"/>
-      <w:r>
-        <w:t xml:space="preserve"> conclusiva a todos os quesitos apresentados pelo juiz, pelas partes e pelo órgão do Ministério Público.</w:t>
+        <w:t>IV - resposta conclusiva a todos os quesitos apresentados pelo juiz, pelas partes e pelo órgão do Ministério Público.</w:t>
       </w:r>
     </w:p>
     <w:p>
@@ -32957,7 +32334,7 @@
             </wp:anchor>
           </w:drawing>
         </mc:Choice>
-        <mc:Fallback xmlns:pic="http://schemas.openxmlformats.org/drawingml/2006/picture" xmlns:a="http://schemas.openxmlformats.org/drawingml/2006/main">
+        <mc:Fallback xmlns:a="http://schemas.openxmlformats.org/drawingml/2006/main" xmlns:pic="http://schemas.openxmlformats.org/drawingml/2006/picture">
           <w:pict w14:anchorId="2F6007D3">
             <v:line id="Straight Connector 56" style="position:absolute;z-index:251847770;visibility:visible;mso-wrap-style:square;mso-width-percent:0;mso-wrap-distance-left:9pt;mso-wrap-distance-top:0;mso-wrap-distance-right:9pt;mso-wrap-distance-bottom:0;mso-position-horizontal:center;mso-position-horizontal-relative:margin;mso-position-vertical:absolute;mso-position-vertical-relative:top-margin-area;mso-width-percent:0;mso-width-relative:margin" o:spid="_x0000_s1026" strokecolor="#960" from="0,70.9pt" to="439.3pt,70.9pt" w14:anchorId="631E442C" o:gfxdata="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">
               <w10:wrap anchorx="margin" anchory="margin"/>
@@ -33043,7 +32420,7 @@
             </wp:anchor>
           </w:drawing>
         </mc:Choice>
-        <mc:Fallback xmlns:pic="http://schemas.openxmlformats.org/drawingml/2006/picture" xmlns:a="http://schemas.openxmlformats.org/drawingml/2006/main">
+        <mc:Fallback xmlns:a="http://schemas.openxmlformats.org/drawingml/2006/main" xmlns:pic="http://schemas.openxmlformats.org/drawingml/2006/picture">
           <w:pict w14:anchorId="5282D8A1">
             <v:rect id="Rectangle 3" style="position:absolute;margin-left:0;margin-top:0;width:8.5pt;height:802.2pt;z-index:251845722;visibility:visible;mso-wrap-style:square;mso-width-percent:0;mso-height-percent:0;mso-wrap-distance-left:9pt;mso-wrap-distance-top:0;mso-wrap-distance-right:9pt;mso-wrap-distance-bottom:0;mso-position-horizontal:left;mso-position-horizontal-relative:page;mso-position-vertical:absolute;mso-position-vertical-relative:top-margin-area;mso-width-percent:0;mso-height-percent:0;mso-width-relative:margin;mso-height-relative:margin;v-text-anchor:middle" o:spid="_x0000_s1026" fillcolor="#960" stroked="f" strokeweight="2pt" w14:anchorId="7B3C658D" o:gfxdata="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">
               <w10:wrap anchorx="page" anchory="margin"/>
@@ -33317,7 +32694,7 @@
             </wp:anchor>
           </w:drawing>
         </mc:Choice>
-        <mc:Fallback xmlns:pic="http://schemas.openxmlformats.org/drawingml/2006/picture" xmlns:a="http://schemas.openxmlformats.org/drawingml/2006/main">
+        <mc:Fallback xmlns:a="http://schemas.openxmlformats.org/drawingml/2006/main" xmlns:pic="http://schemas.openxmlformats.org/drawingml/2006/picture">
           <w:pict w14:anchorId="33BBFA51">
             <v:rect id="Rectangle 59" style="position:absolute;margin-left:0;margin-top:0;width:170.05pt;height:4.25pt;z-index:251844698;visibility:visible;mso-wrap-style:square;mso-width-percent:0;mso-height-percent:0;mso-wrap-distance-left:9pt;mso-wrap-distance-top:0;mso-wrap-distance-right:9pt;mso-wrap-distance-bottom:0;mso-position-horizontal:center;mso-position-horizontal-relative:margin;mso-position-vertical:absolute;mso-position-vertical-relative:top-margin-area;mso-width-percent:0;mso-height-percent:0;mso-width-relative:margin;mso-height-relative:margin;v-text-anchor:middle" o:spid="_x0000_s1026" fillcolor="black [3213]" stroked="f" strokeweight="2pt" w14:anchorId="73CE89E6" o:gfxdata="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">
               <w10:wrap anchorx="margin" anchory="margin"/>
@@ -37238,7 +36615,7 @@
     <w:sig w:usb0="E00002FF" w:usb1="6AC7FDFB" w:usb2="08000012" w:usb3="00000000" w:csb0="0002009F" w:csb1="00000000"/>
   </w:font>
   <w:font w:name="MS Mincho">
-    <w:altName w:val="MS Mincho"/>
+    <w:altName w:val="ＭＳ 明朝"/>
     <w:panose1 w:val="02020609040205080304"/>
     <w:charset w:val="80"/>
     <w:family w:val="modern"/>
@@ -37276,6 +36653,7 @@
   </w:font>
   <w:font w:name="ZWAdobeF">
     <w:altName w:val="Calibri"/>
+    <w:panose1 w:val="00000000000000000000"/>
     <w:charset w:val="00"/>
     <w:family w:val="auto"/>
     <w:pitch w:val="variable"/>
@@ -38083,10 +37461,6 @@
 </file>
 
 <file path=customXml/item1.xml><?xml version="1.0" encoding="utf-8"?>
-<b:Sources xmlns:b="http://schemas.openxmlformats.org/officeDocument/2006/bibliography" xmlns="http://schemas.openxmlformats.org/officeDocument/2006/bibliography" SelectedStyle="\APA.XSL" StyleName="APA"/>
-</file>
-
-<file path=customXml/item2.xml><?xml version="1.0" encoding="utf-8"?>
 <ct:contentTypeSchema xmlns:ct="http://schemas.microsoft.com/office/2006/metadata/contentType" xmlns:ma="http://schemas.microsoft.com/office/2006/metadata/properties/metaAttributes" ct:_="" ma:_="" ma:contentTypeName="Documento" ma:contentTypeID="0x01010051B5505DAF2FE54FB50AEE78DA82C304" ma:contentTypeVersion="13" ma:contentTypeDescription="Crie um novo documento." ma:contentTypeScope="" ma:versionID="a9255b85d997875ae7ef2b82590981fd">
   <xsd:schema xmlns:xsd="http://www.w3.org/2001/XMLSchema" xmlns:xs="http://www.w3.org/2001/XMLSchema" xmlns:p="http://schemas.microsoft.com/office/2006/metadata/properties" xmlns:ns2="ecefb1b0-db54-4732-b6ed-4adec7203719" xmlns:ns3="879f848e-df11-4af0-89b7-83056a635590" targetNamespace="http://schemas.microsoft.com/office/2006/metadata/properties" ma:root="true" ma:fieldsID="f169685eae4d719c19db6d7ff100acca" ns2:_="" ns3:_="">
     <xsd:import namespace="ecefb1b0-db54-4732-b6ed-4adec7203719"/>
@@ -38309,7 +37683,17 @@
 </ct:contentTypeSchema>
 </file>
 
+<file path=customXml/item2.xml><?xml version="1.0" encoding="utf-8"?>
+<b:Sources xmlns:b="http://schemas.openxmlformats.org/officeDocument/2006/bibliography" xmlns="http://schemas.openxmlformats.org/officeDocument/2006/bibliography" SelectedStyle="\APA.XSL" StyleName="APA"/>
+</file>
+
 <file path=customXml/item3.xml><?xml version="1.0" encoding="utf-8"?>
+<p:properties xmlns:p="http://schemas.microsoft.com/office/2006/metadata/properties" xmlns:xsi="http://www.w3.org/2001/XMLSchema-instance" xmlns:pc="http://schemas.microsoft.com/office/infopath/2007/PartnerControls">
+  <documentManagement/>
+</p:properties>
+</file>
+
+<file path=customXml/item4.xml><?xml version="1.0" encoding="utf-8"?>
 <?mso-contentType ?>
 <FormTemplates xmlns="http://schemas.microsoft.com/sharepoint/v3/contenttype/forms">
   <Display>DocumentLibraryForm</Display>
@@ -38318,21 +37702,7 @@
 </FormTemplates>
 </file>
 
-<file path=customXml/item4.xml><?xml version="1.0" encoding="utf-8"?>
-<p:properties xmlns:p="http://schemas.microsoft.com/office/2006/metadata/properties" xmlns:xsi="http://www.w3.org/2001/XMLSchema-instance" xmlns:pc="http://schemas.microsoft.com/office/infopath/2007/PartnerControls">
-  <documentManagement/>
-</p:properties>
-</file>
-
 <file path=customXml/itemProps1.xml><?xml version="1.0" encoding="utf-8"?>
-<ds:datastoreItem xmlns:ds="http://schemas.openxmlformats.org/officeDocument/2006/customXml" ds:itemID="{F88548A6-7D35-4DDF-A05B-65FC9521C55C}">
-  <ds:schemaRefs>
-    <ds:schemaRef ds:uri="http://schemas.openxmlformats.org/officeDocument/2006/bibliography"/>
-  </ds:schemaRefs>
-</ds:datastoreItem>
-</file>
-
-<file path=customXml/itemProps2.xml><?xml version="1.0" encoding="utf-8"?>
 <ds:datastoreItem xmlns:ds="http://schemas.openxmlformats.org/officeDocument/2006/customXml" ds:itemID="{A44876C7-B485-4648-880D-75CE4C93062F}">
   <ds:schemaRefs>
     <ds:schemaRef ds:uri="http://schemas.microsoft.com/office/2006/metadata/contentType"/>
@@ -38351,19 +37721,27 @@
 </ds:datastoreItem>
 </file>
 
-<file path=customXml/itemProps3.xml><?xml version="1.0" encoding="utf-8"?>
-<ds:datastoreItem xmlns:ds="http://schemas.openxmlformats.org/officeDocument/2006/customXml" ds:itemID="{61A45B94-CB6D-4AD1-A9AB-6B700983E7C8}">
+<file path=customXml/itemProps2.xml><?xml version="1.0" encoding="utf-8"?>
+<ds:datastoreItem xmlns:ds="http://schemas.openxmlformats.org/officeDocument/2006/customXml" ds:itemID="{F88548A6-7D35-4DDF-A05B-65FC9521C55C}">
   <ds:schemaRefs>
-    <ds:schemaRef ds:uri="http://schemas.microsoft.com/sharepoint/v3/contenttype/forms"/>
+    <ds:schemaRef ds:uri="http://schemas.openxmlformats.org/officeDocument/2006/bibliography"/>
   </ds:schemaRefs>
 </ds:datastoreItem>
 </file>
 
-<file path=customXml/itemProps4.xml><?xml version="1.0" encoding="utf-8"?>
+<file path=customXml/itemProps3.xml><?xml version="1.0" encoding="utf-8"?>
 <ds:datastoreItem xmlns:ds="http://schemas.openxmlformats.org/officeDocument/2006/customXml" ds:itemID="{1ED05181-7EC3-4730-B82E-970DE1C2DCDA}">
   <ds:schemaRefs>
     <ds:schemaRef ds:uri="http://schemas.microsoft.com/office/2006/metadata/properties"/>
     <ds:schemaRef ds:uri="http://schemas.microsoft.com/office/infopath/2007/PartnerControls"/>
   </ds:schemaRefs>
 </ds:datastoreItem>
+</file>
+
+<file path=customXml/itemProps4.xml><?xml version="1.0" encoding="utf-8"?>
+<ds:datastoreItem xmlns:ds="http://schemas.openxmlformats.org/officeDocument/2006/customXml" ds:itemID="{61A45B94-CB6D-4AD1-A9AB-6B700983E7C8}">
+  <ds:schemaRefs>
+    <ds:schemaRef ds:uri="http://schemas.microsoft.com/sharepoint/v3/contenttype/forms"/>
+  </ds:schemaRefs>
+</ds:datastoreItem>
 </file>
</xml_diff>